<commit_message>
tambah laporan dan testcase
</commit_message>
<xml_diff>
--- a/doc/tucil.docx
+++ b/doc/tucil.docx
@@ -4,13 +4,258 @@
   <w:body>
     <w:p>
       <w:pPr>
-        <w:jc w:val="both"/>
-        <w:rPr>
-          <w:rFonts w:ascii="Times New Roman" w:hAnsi="Times New Roman" w:cs="Times New Roman"/>
-          <w:sz w:val="24"/>
-          <w:szCs w:val="24"/>
-        </w:rPr>
-      </w:pPr>
+        <w:jc w:val="center"/>
+        <w:rPr>
+          <w:rFonts w:ascii="Times New Roman" w:hAnsi="Times New Roman" w:cs="Times New Roman"/>
+          <w:sz w:val="32"/>
+          <w:szCs w:val="32"/>
+        </w:rPr>
+      </w:pPr>
+      <w:r>
+        <w:rPr>
+          <w:rFonts w:ascii="Times New Roman" w:hAnsi="Times New Roman" w:cs="Times New Roman"/>
+          <w:sz w:val="32"/>
+          <w:szCs w:val="32"/>
+        </w:rPr>
+        <w:t>LAPORAN TUGAS KECIL I</w:t>
+      </w:r>
+    </w:p>
+    <w:p>
+      <w:pPr>
+        <w:jc w:val="center"/>
+        <w:rPr>
+          <w:rFonts w:ascii="Times New Roman" w:hAnsi="Times New Roman" w:cs="Times New Roman"/>
+          <w:sz w:val="32"/>
+          <w:szCs w:val="32"/>
+        </w:rPr>
+      </w:pPr>
+      <w:r>
+        <w:rPr>
+          <w:rFonts w:ascii="Times New Roman" w:hAnsi="Times New Roman" w:cs="Times New Roman"/>
+          <w:sz w:val="32"/>
+          <w:szCs w:val="32"/>
+        </w:rPr>
+        <w:t>IF2211 STRATEGI ALGORITMA</w:t>
+      </w:r>
+    </w:p>
+    <w:p>
+      <w:pPr>
+        <w:jc w:val="center"/>
+        <w:rPr>
+          <w:rFonts w:ascii="Times New Roman" w:hAnsi="Times New Roman" w:cs="Times New Roman"/>
+          <w:sz w:val="24"/>
+          <w:szCs w:val="24"/>
+        </w:rPr>
+      </w:pPr>
+    </w:p>
+    <w:p>
+      <w:pPr>
+        <w:jc w:val="center"/>
+        <w:rPr>
+          <w:rFonts w:ascii="Times New Roman" w:hAnsi="Times New Roman" w:cs="Times New Roman"/>
+          <w:sz w:val="24"/>
+          <w:szCs w:val="24"/>
+        </w:rPr>
+      </w:pPr>
+      <w:r>
+        <w:rPr>
+          <w:noProof/>
+        </w:rPr>
+        <w:drawing>
+          <wp:inline distT="0" distB="0" distL="0" distR="0" wp14:anchorId="4EE3B5FB" wp14:editId="690C3F94">
+            <wp:extent cx="3611880" cy="3611880"/>
+            <wp:effectExtent l="0" t="0" r="7620" b="7620"/>
+            <wp:docPr id="59" name="Picture 59" descr="A picture containing text, gambling house, room&#10;&#10;Description automatically generated"/>
+            <wp:cNvGraphicFramePr>
+              <a:graphicFrameLocks xmlns:a="http://schemas.openxmlformats.org/drawingml/2006/main" noChangeAspect="1"/>
+            </wp:cNvGraphicFramePr>
+            <a:graphic xmlns:a="http://schemas.openxmlformats.org/drawingml/2006/main">
+              <a:graphicData uri="http://schemas.openxmlformats.org/drawingml/2006/picture">
+                <pic:pic xmlns:pic="http://schemas.openxmlformats.org/drawingml/2006/picture">
+                  <pic:nvPicPr>
+                    <pic:cNvPr id="59" name="Picture 59" descr="A picture containing text, gambling house, room&#10;&#10;Description automatically generated"/>
+                    <pic:cNvPicPr>
+                      <a:picLocks noChangeAspect="1" noChangeArrowheads="1"/>
+                    </pic:cNvPicPr>
+                  </pic:nvPicPr>
+                  <pic:blipFill>
+                    <a:blip r:embed="rId5" cstate="print">
+                      <a:extLst>
+                        <a:ext uri="{28A0092B-C50C-407E-A947-70E740481C1C}">
+                          <a14:useLocalDpi xmlns:a14="http://schemas.microsoft.com/office/drawing/2010/main" val="0"/>
+                        </a:ext>
+                      </a:extLst>
+                    </a:blip>
+                    <a:srcRect/>
+                    <a:stretch>
+                      <a:fillRect/>
+                    </a:stretch>
+                  </pic:blipFill>
+                  <pic:spPr bwMode="auto">
+                    <a:xfrm>
+                      <a:off x="0" y="0"/>
+                      <a:ext cx="3611880" cy="3611880"/>
+                    </a:xfrm>
+                    <a:prstGeom prst="rect">
+                      <a:avLst/>
+                    </a:prstGeom>
+                    <a:noFill/>
+                    <a:ln>
+                      <a:noFill/>
+                    </a:ln>
+                  </pic:spPr>
+                </pic:pic>
+              </a:graphicData>
+            </a:graphic>
+          </wp:inline>
+        </w:drawing>
+      </w:r>
+    </w:p>
+    <w:p>
+      <w:pPr>
+        <w:jc w:val="center"/>
+        <w:rPr>
+          <w:rFonts w:ascii="Times New Roman" w:hAnsi="Times New Roman" w:cs="Times New Roman"/>
+          <w:sz w:val="24"/>
+          <w:szCs w:val="24"/>
+        </w:rPr>
+      </w:pPr>
+      <w:proofErr w:type="spellStart"/>
+      <w:r>
+        <w:rPr>
+          <w:rFonts w:ascii="Times New Roman" w:hAnsi="Times New Roman" w:cs="Times New Roman"/>
+          <w:sz w:val="24"/>
+          <w:szCs w:val="24"/>
+        </w:rPr>
+        <w:t>Laporan</w:t>
+      </w:r>
+      <w:proofErr w:type="spellEnd"/>
+      <w:r>
+        <w:rPr>
+          <w:rFonts w:ascii="Times New Roman" w:hAnsi="Times New Roman" w:cs="Times New Roman"/>
+          <w:sz w:val="24"/>
+          <w:szCs w:val="24"/>
+        </w:rPr>
+        <w:t xml:space="preserve"> </w:t>
+      </w:r>
+      <w:proofErr w:type="spellStart"/>
+      <w:r>
+        <w:rPr>
+          <w:rFonts w:ascii="Times New Roman" w:hAnsi="Times New Roman" w:cs="Times New Roman"/>
+          <w:sz w:val="24"/>
+          <w:szCs w:val="24"/>
+        </w:rPr>
+        <w:t>ini</w:t>
+      </w:r>
+      <w:proofErr w:type="spellEnd"/>
+      <w:r>
+        <w:rPr>
+          <w:rFonts w:ascii="Times New Roman" w:hAnsi="Times New Roman" w:cs="Times New Roman"/>
+          <w:sz w:val="24"/>
+          <w:szCs w:val="24"/>
+        </w:rPr>
+        <w:t xml:space="preserve"> </w:t>
+      </w:r>
+      <w:proofErr w:type="spellStart"/>
+      <w:r>
+        <w:rPr>
+          <w:rFonts w:ascii="Times New Roman" w:hAnsi="Times New Roman" w:cs="Times New Roman"/>
+          <w:sz w:val="24"/>
+          <w:szCs w:val="24"/>
+        </w:rPr>
+        <w:t>dibuat</w:t>
+      </w:r>
+      <w:proofErr w:type="spellEnd"/>
+      <w:r>
+        <w:rPr>
+          <w:rFonts w:ascii="Times New Roman" w:hAnsi="Times New Roman" w:cs="Times New Roman"/>
+          <w:sz w:val="24"/>
+          <w:szCs w:val="24"/>
+        </w:rPr>
+        <w:t xml:space="preserve"> </w:t>
+      </w:r>
+      <w:proofErr w:type="spellStart"/>
+      <w:r>
+        <w:rPr>
+          <w:rFonts w:ascii="Times New Roman" w:hAnsi="Times New Roman" w:cs="Times New Roman"/>
+          <w:sz w:val="24"/>
+          <w:szCs w:val="24"/>
+        </w:rPr>
+        <w:t>untuk</w:t>
+      </w:r>
+      <w:proofErr w:type="spellEnd"/>
+      <w:r>
+        <w:rPr>
+          <w:rFonts w:ascii="Times New Roman" w:hAnsi="Times New Roman" w:cs="Times New Roman"/>
+          <w:sz w:val="24"/>
+          <w:szCs w:val="24"/>
+        </w:rPr>
+        <w:t xml:space="preserve"> </w:t>
+      </w:r>
+      <w:proofErr w:type="spellStart"/>
+      <w:r>
+        <w:rPr>
+          <w:rFonts w:ascii="Times New Roman" w:hAnsi="Times New Roman" w:cs="Times New Roman"/>
+          <w:sz w:val="24"/>
+          <w:szCs w:val="24"/>
+        </w:rPr>
+        <w:t>memenuhi</w:t>
+      </w:r>
+      <w:proofErr w:type="spellEnd"/>
+      <w:r>
+        <w:rPr>
+          <w:rFonts w:ascii="Times New Roman" w:hAnsi="Times New Roman" w:cs="Times New Roman"/>
+          <w:sz w:val="24"/>
+          <w:szCs w:val="24"/>
+        </w:rPr>
+        <w:t xml:space="preserve"> </w:t>
+      </w:r>
+      <w:proofErr w:type="spellStart"/>
+      <w:r>
+        <w:rPr>
+          <w:rFonts w:ascii="Times New Roman" w:hAnsi="Times New Roman" w:cs="Times New Roman"/>
+          <w:sz w:val="24"/>
+          <w:szCs w:val="24"/>
+        </w:rPr>
+        <w:t>tugas</w:t>
+      </w:r>
+      <w:proofErr w:type="spellEnd"/>
+    </w:p>
+    <w:p>
+      <w:pPr>
+        <w:jc w:val="center"/>
+        <w:rPr>
+          <w:rFonts w:ascii="Times New Roman" w:hAnsi="Times New Roman" w:cs="Times New Roman"/>
+          <w:sz w:val="24"/>
+          <w:szCs w:val="24"/>
+        </w:rPr>
+      </w:pPr>
+      <w:r>
+        <w:rPr>
+          <w:rFonts w:ascii="Times New Roman" w:hAnsi="Times New Roman" w:cs="Times New Roman"/>
+          <w:sz w:val="24"/>
+          <w:szCs w:val="24"/>
+        </w:rPr>
+        <w:t xml:space="preserve">Mata </w:t>
+      </w:r>
+      <w:proofErr w:type="spellStart"/>
+      <w:r>
+        <w:rPr>
+          <w:rFonts w:ascii="Times New Roman" w:hAnsi="Times New Roman" w:cs="Times New Roman"/>
+          <w:sz w:val="24"/>
+          <w:szCs w:val="24"/>
+        </w:rPr>
+        <w:t>Kuliah</w:t>
+      </w:r>
+      <w:proofErr w:type="spellEnd"/>
+      <w:r>
+        <w:rPr>
+          <w:rFonts w:ascii="Times New Roman" w:hAnsi="Times New Roman" w:cs="Times New Roman"/>
+          <w:sz w:val="24"/>
+          <w:szCs w:val="24"/>
+        </w:rPr>
+        <w:t xml:space="preserve"> IF2211 Strategi </w:t>
+      </w:r>
       <w:proofErr w:type="spellStart"/>
       <w:r>
         <w:rPr>
@@ -21,9 +266,214 @@
         <w:t>Algoritma</w:t>
       </w:r>
       <w:proofErr w:type="spellEnd"/>
-      <w:r>
-        <w:rPr>
-          <w:rFonts w:ascii="Times New Roman" w:hAnsi="Times New Roman" w:cs="Times New Roman"/>
+    </w:p>
+    <w:p>
+      <w:pPr>
+        <w:jc w:val="center"/>
+        <w:rPr>
+          <w:rFonts w:ascii="Times New Roman" w:hAnsi="Times New Roman" w:cs="Times New Roman"/>
+          <w:sz w:val="24"/>
+          <w:szCs w:val="24"/>
+        </w:rPr>
+      </w:pPr>
+    </w:p>
+    <w:p>
+      <w:pPr>
+        <w:jc w:val="center"/>
+        <w:rPr>
+          <w:rFonts w:ascii="Times New Roman" w:hAnsi="Times New Roman" w:cs="Times New Roman"/>
+          <w:sz w:val="24"/>
+          <w:szCs w:val="24"/>
+        </w:rPr>
+      </w:pPr>
+      <w:proofErr w:type="spellStart"/>
+      <w:r>
+        <w:rPr>
+          <w:rFonts w:ascii="Times New Roman" w:hAnsi="Times New Roman" w:cs="Times New Roman"/>
+          <w:sz w:val="24"/>
+          <w:szCs w:val="24"/>
+        </w:rPr>
+        <w:t>Disusun</w:t>
+      </w:r>
+      <w:proofErr w:type="spellEnd"/>
+      <w:r>
+        <w:rPr>
+          <w:rFonts w:ascii="Times New Roman" w:hAnsi="Times New Roman" w:cs="Times New Roman"/>
+          <w:sz w:val="24"/>
+          <w:szCs w:val="24"/>
+        </w:rPr>
+        <w:t xml:space="preserve"> Oleh:</w:t>
+      </w:r>
+    </w:p>
+    <w:p>
+      <w:pPr>
+        <w:jc w:val="center"/>
+        <w:rPr>
+          <w:rFonts w:ascii="Times New Roman" w:hAnsi="Times New Roman" w:cs="Times New Roman"/>
+          <w:sz w:val="24"/>
+          <w:szCs w:val="24"/>
+        </w:rPr>
+      </w:pPr>
+      <w:r>
+        <w:rPr>
+          <w:rFonts w:ascii="Times New Roman" w:hAnsi="Times New Roman" w:cs="Times New Roman"/>
+          <w:sz w:val="24"/>
+          <w:szCs w:val="24"/>
+        </w:rPr>
+        <w:t>Gede Sumerta Yoga (13520021)</w:t>
+      </w:r>
+    </w:p>
+    <w:p>
+      <w:pPr>
+        <w:jc w:val="center"/>
+        <w:rPr>
+          <w:rFonts w:ascii="Times New Roman" w:hAnsi="Times New Roman" w:cs="Times New Roman"/>
+          <w:sz w:val="24"/>
+          <w:szCs w:val="24"/>
+        </w:rPr>
+      </w:pPr>
+    </w:p>
+    <w:p>
+      <w:pPr>
+        <w:jc w:val="center"/>
+        <w:rPr>
+          <w:rFonts w:ascii="Times New Roman" w:hAnsi="Times New Roman" w:cs="Times New Roman"/>
+          <w:sz w:val="24"/>
+          <w:szCs w:val="24"/>
+        </w:rPr>
+      </w:pPr>
+    </w:p>
+    <w:p>
+      <w:pPr>
+        <w:jc w:val="center"/>
+        <w:rPr>
+          <w:rFonts w:ascii="Times New Roman" w:hAnsi="Times New Roman" w:cs="Times New Roman"/>
+          <w:sz w:val="24"/>
+          <w:szCs w:val="24"/>
+        </w:rPr>
+      </w:pPr>
+    </w:p>
+    <w:p>
+      <w:pPr>
+        <w:jc w:val="center"/>
+        <w:rPr>
+          <w:rFonts w:ascii="Times New Roman" w:hAnsi="Times New Roman" w:cs="Times New Roman"/>
+          <w:sz w:val="24"/>
+          <w:szCs w:val="24"/>
+        </w:rPr>
+      </w:pPr>
+    </w:p>
+    <w:p>
+      <w:pPr>
+        <w:jc w:val="center"/>
+        <w:rPr>
+          <w:rFonts w:ascii="Times New Roman" w:hAnsi="Times New Roman" w:cs="Times New Roman"/>
+          <w:sz w:val="24"/>
+          <w:szCs w:val="24"/>
+        </w:rPr>
+      </w:pPr>
+    </w:p>
+    <w:p>
+      <w:pPr>
+        <w:jc w:val="center"/>
+        <w:rPr>
+          <w:rFonts w:ascii="Times New Roman" w:hAnsi="Times New Roman" w:cs="Times New Roman"/>
+          <w:sz w:val="28"/>
+          <w:szCs w:val="28"/>
+        </w:rPr>
+      </w:pPr>
+      <w:r>
+        <w:rPr>
+          <w:rFonts w:ascii="Times New Roman" w:hAnsi="Times New Roman" w:cs="Times New Roman"/>
+          <w:sz w:val="28"/>
+          <w:szCs w:val="28"/>
+        </w:rPr>
+        <w:t>PROGRAM STUDI TEKNIK INFORMATIKA</w:t>
+      </w:r>
+    </w:p>
+    <w:p>
+      <w:pPr>
+        <w:jc w:val="center"/>
+        <w:rPr>
+          <w:rFonts w:ascii="Times New Roman" w:hAnsi="Times New Roman" w:cs="Times New Roman"/>
+          <w:sz w:val="28"/>
+          <w:szCs w:val="28"/>
+        </w:rPr>
+      </w:pPr>
+      <w:r>
+        <w:rPr>
+          <w:rFonts w:ascii="Times New Roman" w:hAnsi="Times New Roman" w:cs="Times New Roman"/>
+          <w:sz w:val="28"/>
+          <w:szCs w:val="28"/>
+        </w:rPr>
+        <w:t>SEKOLAH TEKNIK ELEKTRO DAN INFORMATIKA</w:t>
+      </w:r>
+    </w:p>
+    <w:p>
+      <w:pPr>
+        <w:jc w:val="center"/>
+        <w:rPr>
+          <w:rFonts w:ascii="Times New Roman" w:hAnsi="Times New Roman" w:cs="Times New Roman"/>
+          <w:sz w:val="28"/>
+          <w:szCs w:val="28"/>
+        </w:rPr>
+      </w:pPr>
+      <w:r>
+        <w:rPr>
+          <w:rFonts w:ascii="Times New Roman" w:hAnsi="Times New Roman" w:cs="Times New Roman"/>
+          <w:sz w:val="28"/>
+          <w:szCs w:val="28"/>
+        </w:rPr>
+        <w:t>INSTITUT TEKNOLOGI BANDUNG</w:t>
+      </w:r>
+    </w:p>
+    <w:p>
+      <w:pPr>
+        <w:jc w:val="center"/>
+        <w:rPr>
+          <w:rFonts w:ascii="Times New Roman" w:hAnsi="Times New Roman" w:cs="Times New Roman"/>
+          <w:sz w:val="28"/>
+          <w:szCs w:val="28"/>
+        </w:rPr>
+      </w:pPr>
+      <w:r>
+        <w:rPr>
+          <w:rFonts w:ascii="Times New Roman" w:hAnsi="Times New Roman" w:cs="Times New Roman"/>
+          <w:sz w:val="28"/>
+          <w:szCs w:val="28"/>
+        </w:rPr>
+        <w:t>2022</w:t>
+      </w:r>
+    </w:p>
+    <w:p>
+      <w:pPr>
+        <w:jc w:val="both"/>
+        <w:rPr>
+          <w:rFonts w:ascii="Times New Roman" w:hAnsi="Times New Roman" w:cs="Times New Roman"/>
+          <w:b/>
+          <w:bCs/>
+          <w:sz w:val="24"/>
+          <w:szCs w:val="24"/>
+        </w:rPr>
+      </w:pPr>
+      <w:proofErr w:type="spellStart"/>
+      <w:r>
+        <w:rPr>
+          <w:rFonts w:ascii="Times New Roman" w:hAnsi="Times New Roman" w:cs="Times New Roman"/>
+          <w:b/>
+          <w:bCs/>
+          <w:sz w:val="24"/>
+          <w:szCs w:val="24"/>
+        </w:rPr>
+        <w:lastRenderedPageBreak/>
+        <w:t>Algoritma</w:t>
+      </w:r>
+      <w:proofErr w:type="spellEnd"/>
+      <w:r>
+        <w:rPr>
+          <w:rFonts w:ascii="Times New Roman" w:hAnsi="Times New Roman" w:cs="Times New Roman"/>
+          <w:b/>
+          <w:bCs/>
           <w:sz w:val="24"/>
           <w:szCs w:val="24"/>
         </w:rPr>
@@ -2808,15 +3258,19 @@
         <w:jc w:val="both"/>
         <w:rPr>
           <w:rFonts w:ascii="Times New Roman" w:hAnsi="Times New Roman" w:cs="Times New Roman"/>
-          <w:sz w:val="24"/>
-          <w:szCs w:val="24"/>
-        </w:rPr>
-      </w:pPr>
-      <w:r>
-        <w:rPr>
-          <w:rFonts w:ascii="Times New Roman" w:hAnsi="Times New Roman" w:cs="Times New Roman"/>
-          <w:sz w:val="24"/>
-          <w:szCs w:val="24"/>
+          <w:b/>
+          <w:bCs/>
+          <w:sz w:val="28"/>
+          <w:szCs w:val="28"/>
+        </w:rPr>
+      </w:pPr>
+      <w:r>
+        <w:rPr>
+          <w:rFonts w:ascii="Times New Roman" w:hAnsi="Times New Roman" w:cs="Times New Roman"/>
+          <w:b/>
+          <w:bCs/>
+          <w:sz w:val="28"/>
+          <w:szCs w:val="28"/>
         </w:rPr>
         <w:t>Source Program</w:t>
       </w:r>
@@ -2830,37 +3284,16 @@
           <w:szCs w:val="24"/>
         </w:rPr>
       </w:pPr>
-    </w:p>
-    <w:p>
-      <w:pPr>
-        <w:jc w:val="both"/>
-        <w:rPr>
-          <w:rFonts w:ascii="Times New Roman" w:hAnsi="Times New Roman" w:cs="Times New Roman"/>
-          <w:sz w:val="24"/>
-          <w:szCs w:val="24"/>
-        </w:rPr>
-      </w:pPr>
-    </w:p>
-    <w:p>
-      <w:pPr>
-        <w:jc w:val="both"/>
-        <w:rPr>
-          <w:rFonts w:ascii="Times New Roman" w:hAnsi="Times New Roman" w:cs="Times New Roman"/>
-          <w:sz w:val="24"/>
-          <w:szCs w:val="24"/>
-        </w:rPr>
-      </w:pPr>
-      <w:r>
-        <w:rPr>
-          <w:rFonts w:ascii="Times New Roman" w:hAnsi="Times New Roman" w:cs="Times New Roman"/>
-          <w:noProof/>
+      <w:r>
+        <w:rPr>
+          <w:rFonts w:ascii="Times New Roman" w:hAnsi="Times New Roman" w:cs="Times New Roman"/>
           <w:sz w:val="24"/>
           <w:szCs w:val="24"/>
         </w:rPr>
         <w:drawing>
-          <wp:inline distT="0" distB="0" distL="0" distR="0" wp14:anchorId="2CBFE725" wp14:editId="60092065">
-            <wp:extent cx="5943600" cy="2835910"/>
-            <wp:effectExtent l="0" t="0" r="0" b="2540"/>
+          <wp:inline distT="0" distB="0" distL="0" distR="0" wp14:anchorId="377186C5" wp14:editId="3DEF30CA">
+            <wp:extent cx="5731510" cy="3562350"/>
+            <wp:effectExtent l="0" t="0" r="2540" b="0"/>
             <wp:docPr id="1" name="Picture 1" descr="Text&#10;&#10;Description automatically generated"/>
             <wp:cNvGraphicFramePr>
               <a:graphicFrameLocks xmlns:a="http://schemas.openxmlformats.org/drawingml/2006/main" noChangeAspect="1"/>
@@ -2873,7 +3306,7 @@
                     <pic:cNvPicPr/>
                   </pic:nvPicPr>
                   <pic:blipFill>
-                    <a:blip r:embed="rId5"/>
+                    <a:blip r:embed="rId6"/>
                     <a:stretch>
                       <a:fillRect/>
                     </a:stretch>
@@ -2881,7 +3314,7 @@
                   <pic:spPr>
                     <a:xfrm>
                       <a:off x="0" y="0"/>
-                      <a:ext cx="5943600" cy="2835910"/>
+                      <a:ext cx="5731510" cy="3562350"/>
                     </a:xfrm>
                     <a:prstGeom prst="rect">
                       <a:avLst/>
@@ -2906,16 +3339,15 @@
       <w:r>
         <w:rPr>
           <w:rFonts w:ascii="Times New Roman" w:hAnsi="Times New Roman" w:cs="Times New Roman"/>
-          <w:noProof/>
           <w:sz w:val="24"/>
           <w:szCs w:val="24"/>
         </w:rPr>
         <w:lastRenderedPageBreak/>
         <w:drawing>
-          <wp:inline distT="0" distB="0" distL="0" distR="0" wp14:anchorId="4F183F57" wp14:editId="17A89A9D">
-            <wp:extent cx="5943600" cy="2771775"/>
-            <wp:effectExtent l="0" t="0" r="0" b="9525"/>
-            <wp:docPr id="2" name="Picture 2" descr="A picture containing text&#10;&#10;Description automatically generated"/>
+          <wp:inline distT="0" distB="0" distL="0" distR="0" wp14:anchorId="117D3FCB" wp14:editId="4DD90360">
+            <wp:extent cx="5731510" cy="2035810"/>
+            <wp:effectExtent l="0" t="0" r="2540" b="2540"/>
+            <wp:docPr id="50" name="Picture 50" descr="Text&#10;&#10;Description automatically generated"/>
             <wp:cNvGraphicFramePr>
               <a:graphicFrameLocks xmlns:a="http://schemas.openxmlformats.org/drawingml/2006/main" noChangeAspect="1"/>
             </wp:cNvGraphicFramePr>
@@ -2923,60 +3355,7 @@
               <a:graphicData uri="http://schemas.openxmlformats.org/drawingml/2006/picture">
                 <pic:pic xmlns:pic="http://schemas.openxmlformats.org/drawingml/2006/picture">
                   <pic:nvPicPr>
-                    <pic:cNvPr id="2" name="Picture 2" descr="A picture containing text&#10;&#10;Description automatically generated"/>
-                    <pic:cNvPicPr/>
-                  </pic:nvPicPr>
-                  <pic:blipFill>
-                    <a:blip r:embed="rId6"/>
-                    <a:stretch>
-                      <a:fillRect/>
-                    </a:stretch>
-                  </pic:blipFill>
-                  <pic:spPr>
-                    <a:xfrm>
-                      <a:off x="0" y="0"/>
-                      <a:ext cx="5943600" cy="2771775"/>
-                    </a:xfrm>
-                    <a:prstGeom prst="rect">
-                      <a:avLst/>
-                    </a:prstGeom>
-                  </pic:spPr>
-                </pic:pic>
-              </a:graphicData>
-            </a:graphic>
-          </wp:inline>
-        </w:drawing>
-      </w:r>
-    </w:p>
-    <w:p>
-      <w:pPr>
-        <w:jc w:val="both"/>
-        <w:rPr>
-          <w:rFonts w:ascii="Times New Roman" w:hAnsi="Times New Roman" w:cs="Times New Roman"/>
-          <w:sz w:val="24"/>
-          <w:szCs w:val="24"/>
-        </w:rPr>
-      </w:pPr>
-      <w:r>
-        <w:rPr>
-          <w:rFonts w:ascii="Times New Roman" w:hAnsi="Times New Roman" w:cs="Times New Roman"/>
-          <w:noProof/>
-          <w:sz w:val="24"/>
-          <w:szCs w:val="24"/>
-        </w:rPr>
-        <w:drawing>
-          <wp:inline distT="0" distB="0" distL="0" distR="0" wp14:anchorId="0AD705D6" wp14:editId="5129A839">
-            <wp:extent cx="5943600" cy="3188335"/>
-            <wp:effectExtent l="0" t="0" r="0" b="0"/>
-            <wp:docPr id="3" name="Picture 3" descr="Text&#10;&#10;Description automatically generated"/>
-            <wp:cNvGraphicFramePr>
-              <a:graphicFrameLocks xmlns:a="http://schemas.openxmlformats.org/drawingml/2006/main" noChangeAspect="1"/>
-            </wp:cNvGraphicFramePr>
-            <a:graphic xmlns:a="http://schemas.openxmlformats.org/drawingml/2006/main">
-              <a:graphicData uri="http://schemas.openxmlformats.org/drawingml/2006/picture">
-                <pic:pic xmlns:pic="http://schemas.openxmlformats.org/drawingml/2006/picture">
-                  <pic:nvPicPr>
-                    <pic:cNvPr id="3" name="Picture 3" descr="Text&#10;&#10;Description automatically generated"/>
+                    <pic:cNvPr id="50" name="Picture 50" descr="Text&#10;&#10;Description automatically generated"/>
                     <pic:cNvPicPr/>
                   </pic:nvPicPr>
                   <pic:blipFill>
@@ -2988,7 +3367,7 @@
                   <pic:spPr>
                     <a:xfrm>
                       <a:off x="0" y="0"/>
-                      <a:ext cx="5943600" cy="3188335"/>
+                      <a:ext cx="5731510" cy="2035810"/>
                     </a:xfrm>
                     <a:prstGeom prst="rect">
                       <a:avLst/>
@@ -3000,37 +3379,27 @@
           </wp:inline>
         </w:drawing>
       </w:r>
-      <w:r>
-        <w:rPr>
-          <w:rFonts w:ascii="Times New Roman" w:hAnsi="Times New Roman" w:cs="Times New Roman"/>
-          <w:sz w:val="24"/>
-          <w:szCs w:val="24"/>
-        </w:rPr>
-        <w:t xml:space="preserve"> </w:t>
-      </w:r>
-    </w:p>
-    <w:p>
-      <w:pPr>
-        <w:jc w:val="both"/>
-        <w:rPr>
-          <w:rFonts w:ascii="Times New Roman" w:hAnsi="Times New Roman" w:cs="Times New Roman"/>
-          <w:sz w:val="24"/>
-          <w:szCs w:val="24"/>
-        </w:rPr>
-      </w:pPr>
-      <w:r>
-        <w:rPr>
-          <w:rFonts w:ascii="Times New Roman" w:hAnsi="Times New Roman" w:cs="Times New Roman"/>
-          <w:noProof/>
-          <w:sz w:val="24"/>
-          <w:szCs w:val="24"/>
-        </w:rPr>
-        <w:lastRenderedPageBreak/>
+    </w:p>
+    <w:p>
+      <w:pPr>
+        <w:jc w:val="both"/>
+        <w:rPr>
+          <w:rFonts w:ascii="Times New Roman" w:hAnsi="Times New Roman" w:cs="Times New Roman"/>
+          <w:sz w:val="24"/>
+          <w:szCs w:val="24"/>
+        </w:rPr>
+      </w:pPr>
+      <w:r>
+        <w:rPr>
+          <w:rFonts w:ascii="Times New Roman" w:hAnsi="Times New Roman" w:cs="Times New Roman"/>
+          <w:sz w:val="24"/>
+          <w:szCs w:val="24"/>
+        </w:rPr>
         <w:drawing>
-          <wp:inline distT="0" distB="0" distL="0" distR="0" wp14:anchorId="33BECD96" wp14:editId="47DC4102">
-            <wp:extent cx="5943600" cy="3060700"/>
-            <wp:effectExtent l="0" t="0" r="0" b="6350"/>
-            <wp:docPr id="4" name="Picture 4" descr="Text&#10;&#10;Description automatically generated"/>
+          <wp:inline distT="0" distB="0" distL="0" distR="0" wp14:anchorId="004561E4" wp14:editId="51ADB78F">
+            <wp:extent cx="5731510" cy="3011170"/>
+            <wp:effectExtent l="0" t="0" r="2540" b="0"/>
+            <wp:docPr id="51" name="Picture 51" descr="Text&#10;&#10;Description automatically generated"/>
             <wp:cNvGraphicFramePr>
               <a:graphicFrameLocks xmlns:a="http://schemas.openxmlformats.org/drawingml/2006/main" noChangeAspect="1"/>
             </wp:cNvGraphicFramePr>
@@ -3038,7 +3407,7 @@
               <a:graphicData uri="http://schemas.openxmlformats.org/drawingml/2006/picture">
                 <pic:pic xmlns:pic="http://schemas.openxmlformats.org/drawingml/2006/picture">
                   <pic:nvPicPr>
-                    <pic:cNvPr id="4" name="Picture 4" descr="Text&#10;&#10;Description automatically generated"/>
+                    <pic:cNvPr id="51" name="Picture 51" descr="Text&#10;&#10;Description automatically generated"/>
                     <pic:cNvPicPr/>
                   </pic:nvPicPr>
                   <pic:blipFill>
@@ -3050,7 +3419,7 @@
                   <pic:spPr>
                     <a:xfrm>
                       <a:off x="0" y="0"/>
-                      <a:ext cx="5943600" cy="3060700"/>
+                      <a:ext cx="5731510" cy="3011170"/>
                     </a:xfrm>
                     <a:prstGeom prst="rect">
                       <a:avLst/>
@@ -3078,18 +3447,507 @@
           <w:sz w:val="24"/>
           <w:szCs w:val="24"/>
         </w:rPr>
+        <w:drawing>
+          <wp:inline distT="0" distB="0" distL="0" distR="0" wp14:anchorId="0CF68D54" wp14:editId="28014EC9">
+            <wp:extent cx="5731510" cy="3435985"/>
+            <wp:effectExtent l="0" t="0" r="2540" b="0"/>
+            <wp:docPr id="52" name="Picture 52" descr="Text&#10;&#10;Description automatically generated"/>
+            <wp:cNvGraphicFramePr>
+              <a:graphicFrameLocks xmlns:a="http://schemas.openxmlformats.org/drawingml/2006/main" noChangeAspect="1"/>
+            </wp:cNvGraphicFramePr>
+            <a:graphic xmlns:a="http://schemas.openxmlformats.org/drawingml/2006/main">
+              <a:graphicData uri="http://schemas.openxmlformats.org/drawingml/2006/picture">
+                <pic:pic xmlns:pic="http://schemas.openxmlformats.org/drawingml/2006/picture">
+                  <pic:nvPicPr>
+                    <pic:cNvPr id="52" name="Picture 52" descr="Text&#10;&#10;Description automatically generated"/>
+                    <pic:cNvPicPr/>
+                  </pic:nvPicPr>
+                  <pic:blipFill>
+                    <a:blip r:embed="rId9"/>
+                    <a:stretch>
+                      <a:fillRect/>
+                    </a:stretch>
+                  </pic:blipFill>
+                  <pic:spPr>
+                    <a:xfrm>
+                      <a:off x="0" y="0"/>
+                      <a:ext cx="5731510" cy="3435985"/>
+                    </a:xfrm>
+                    <a:prstGeom prst="rect">
+                      <a:avLst/>
+                    </a:prstGeom>
+                  </pic:spPr>
+                </pic:pic>
+              </a:graphicData>
+            </a:graphic>
+          </wp:inline>
+        </w:drawing>
+      </w:r>
+    </w:p>
+    <w:p>
+      <w:pPr>
+        <w:jc w:val="both"/>
+        <w:rPr>
+          <w:rFonts w:ascii="Times New Roman" w:hAnsi="Times New Roman" w:cs="Times New Roman"/>
+          <w:sz w:val="24"/>
+          <w:szCs w:val="24"/>
+        </w:rPr>
+      </w:pPr>
+      <w:r>
+        <w:rPr>
+          <w:rFonts w:ascii="Times New Roman" w:hAnsi="Times New Roman" w:cs="Times New Roman"/>
+          <w:sz w:val="24"/>
+          <w:szCs w:val="24"/>
+        </w:rPr>
+        <w:lastRenderedPageBreak/>
+        <w:drawing>
+          <wp:inline distT="0" distB="0" distL="0" distR="0" wp14:anchorId="75A2F957" wp14:editId="61152BBC">
+            <wp:extent cx="5731510" cy="3157855"/>
+            <wp:effectExtent l="0" t="0" r="2540" b="4445"/>
+            <wp:docPr id="53" name="Picture 53" descr="Text&#10;&#10;Description automatically generated"/>
+            <wp:cNvGraphicFramePr>
+              <a:graphicFrameLocks xmlns:a="http://schemas.openxmlformats.org/drawingml/2006/main" noChangeAspect="1"/>
+            </wp:cNvGraphicFramePr>
+            <a:graphic xmlns:a="http://schemas.openxmlformats.org/drawingml/2006/main">
+              <a:graphicData uri="http://schemas.openxmlformats.org/drawingml/2006/picture">
+                <pic:pic xmlns:pic="http://schemas.openxmlformats.org/drawingml/2006/picture">
+                  <pic:nvPicPr>
+                    <pic:cNvPr id="53" name="Picture 53" descr="Text&#10;&#10;Description automatically generated"/>
+                    <pic:cNvPicPr/>
+                  </pic:nvPicPr>
+                  <pic:blipFill>
+                    <a:blip r:embed="rId10"/>
+                    <a:stretch>
+                      <a:fillRect/>
+                    </a:stretch>
+                  </pic:blipFill>
+                  <pic:spPr>
+                    <a:xfrm>
+                      <a:off x="0" y="0"/>
+                      <a:ext cx="5731510" cy="3157855"/>
+                    </a:xfrm>
+                    <a:prstGeom prst="rect">
+                      <a:avLst/>
+                    </a:prstGeom>
+                  </pic:spPr>
+                </pic:pic>
+              </a:graphicData>
+            </a:graphic>
+          </wp:inline>
+        </w:drawing>
+      </w:r>
+    </w:p>
+    <w:p>
+      <w:pPr>
+        <w:jc w:val="both"/>
+        <w:rPr>
+          <w:rFonts w:ascii="Times New Roman" w:hAnsi="Times New Roman" w:cs="Times New Roman"/>
+          <w:b/>
+          <w:bCs/>
+          <w:sz w:val="28"/>
+          <w:szCs w:val="28"/>
+        </w:rPr>
+      </w:pPr>
+      <w:r>
+        <w:rPr>
+          <w:rFonts w:ascii="Times New Roman" w:hAnsi="Times New Roman" w:cs="Times New Roman"/>
+          <w:b/>
+          <w:bCs/>
+          <w:sz w:val="28"/>
+          <w:szCs w:val="28"/>
+        </w:rPr>
         <w:t xml:space="preserve">Screenshot </w:t>
       </w:r>
       <w:proofErr w:type="spellStart"/>
       <w:r>
         <w:rPr>
           <w:rFonts w:ascii="Times New Roman" w:hAnsi="Times New Roman" w:cs="Times New Roman"/>
-          <w:sz w:val="24"/>
-          <w:szCs w:val="24"/>
+          <w:b/>
+          <w:bCs/>
+          <w:sz w:val="28"/>
+          <w:szCs w:val="28"/>
         </w:rPr>
         <w:t>TestCase</w:t>
       </w:r>
       <w:proofErr w:type="spellEnd"/>
+    </w:p>
+    <w:p>
+      <w:pPr>
+        <w:jc w:val="both"/>
+        <w:rPr>
+          <w:rFonts w:ascii="Times New Roman" w:hAnsi="Times New Roman" w:cs="Times New Roman"/>
+          <w:sz w:val="24"/>
+          <w:szCs w:val="24"/>
+        </w:rPr>
+      </w:pPr>
+      <w:proofErr w:type="spellStart"/>
+      <w:r>
+        <w:rPr>
+          <w:rFonts w:ascii="Times New Roman" w:hAnsi="Times New Roman" w:cs="Times New Roman"/>
+          <w:sz w:val="24"/>
+          <w:szCs w:val="24"/>
+        </w:rPr>
+        <w:t>Dibawah</w:t>
+      </w:r>
+      <w:proofErr w:type="spellEnd"/>
+      <w:r>
+        <w:rPr>
+          <w:rFonts w:ascii="Times New Roman" w:hAnsi="Times New Roman" w:cs="Times New Roman"/>
+          <w:sz w:val="24"/>
+          <w:szCs w:val="24"/>
+        </w:rPr>
+        <w:t xml:space="preserve"> </w:t>
+      </w:r>
+      <w:proofErr w:type="spellStart"/>
+      <w:r>
+        <w:rPr>
+          <w:rFonts w:ascii="Times New Roman" w:hAnsi="Times New Roman" w:cs="Times New Roman"/>
+          <w:sz w:val="24"/>
+          <w:szCs w:val="24"/>
+        </w:rPr>
+        <w:t>ini</w:t>
+      </w:r>
+      <w:proofErr w:type="spellEnd"/>
+      <w:r>
+        <w:rPr>
+          <w:rFonts w:ascii="Times New Roman" w:hAnsi="Times New Roman" w:cs="Times New Roman"/>
+          <w:sz w:val="24"/>
+          <w:szCs w:val="24"/>
+        </w:rPr>
+        <w:t xml:space="preserve"> </w:t>
+      </w:r>
+      <w:proofErr w:type="spellStart"/>
+      <w:r>
+        <w:rPr>
+          <w:rFonts w:ascii="Times New Roman" w:hAnsi="Times New Roman" w:cs="Times New Roman"/>
+          <w:sz w:val="24"/>
+          <w:szCs w:val="24"/>
+        </w:rPr>
+        <w:t>akan</w:t>
+      </w:r>
+      <w:proofErr w:type="spellEnd"/>
+      <w:r>
+        <w:rPr>
+          <w:rFonts w:ascii="Times New Roman" w:hAnsi="Times New Roman" w:cs="Times New Roman"/>
+          <w:sz w:val="24"/>
+          <w:szCs w:val="24"/>
+        </w:rPr>
+        <w:t xml:space="preserve"> </w:t>
+      </w:r>
+      <w:proofErr w:type="spellStart"/>
+      <w:r>
+        <w:rPr>
+          <w:rFonts w:ascii="Times New Roman" w:hAnsi="Times New Roman" w:cs="Times New Roman"/>
+          <w:sz w:val="24"/>
+          <w:szCs w:val="24"/>
+        </w:rPr>
+        <w:t>diberikan</w:t>
+      </w:r>
+      <w:proofErr w:type="spellEnd"/>
+      <w:r>
+        <w:rPr>
+          <w:rFonts w:ascii="Times New Roman" w:hAnsi="Times New Roman" w:cs="Times New Roman"/>
+          <w:sz w:val="24"/>
+          <w:szCs w:val="24"/>
+        </w:rPr>
+        <w:t xml:space="preserve"> </w:t>
+      </w:r>
+      <w:proofErr w:type="spellStart"/>
+      <w:r>
+        <w:rPr>
+          <w:rFonts w:ascii="Times New Roman" w:hAnsi="Times New Roman" w:cs="Times New Roman"/>
+          <w:sz w:val="24"/>
+          <w:szCs w:val="24"/>
+        </w:rPr>
+        <w:t>tangkapan</w:t>
+      </w:r>
+      <w:proofErr w:type="spellEnd"/>
+      <w:r>
+        <w:rPr>
+          <w:rFonts w:ascii="Times New Roman" w:hAnsi="Times New Roman" w:cs="Times New Roman"/>
+          <w:sz w:val="24"/>
+          <w:szCs w:val="24"/>
+        </w:rPr>
+        <w:t xml:space="preserve"> </w:t>
+      </w:r>
+      <w:proofErr w:type="spellStart"/>
+      <w:r>
+        <w:rPr>
+          <w:rFonts w:ascii="Times New Roman" w:hAnsi="Times New Roman" w:cs="Times New Roman"/>
+          <w:sz w:val="24"/>
+          <w:szCs w:val="24"/>
+        </w:rPr>
+        <w:t>layar</w:t>
+      </w:r>
+      <w:proofErr w:type="spellEnd"/>
+      <w:r>
+        <w:rPr>
+          <w:rFonts w:ascii="Times New Roman" w:hAnsi="Times New Roman" w:cs="Times New Roman"/>
+          <w:sz w:val="24"/>
+          <w:szCs w:val="24"/>
+        </w:rPr>
+        <w:t xml:space="preserve"> </w:t>
+      </w:r>
+      <w:proofErr w:type="spellStart"/>
+      <w:r>
+        <w:rPr>
+          <w:rFonts w:ascii="Times New Roman" w:hAnsi="Times New Roman" w:cs="Times New Roman"/>
+          <w:sz w:val="24"/>
+          <w:szCs w:val="24"/>
+        </w:rPr>
+        <w:t>dari</w:t>
+      </w:r>
+      <w:proofErr w:type="spellEnd"/>
+      <w:r>
+        <w:rPr>
+          <w:rFonts w:ascii="Times New Roman" w:hAnsi="Times New Roman" w:cs="Times New Roman"/>
+          <w:sz w:val="24"/>
+          <w:szCs w:val="24"/>
+        </w:rPr>
+        <w:t xml:space="preserve"> 9 testcase yang </w:t>
+      </w:r>
+      <w:proofErr w:type="spellStart"/>
+      <w:r>
+        <w:rPr>
+          <w:rFonts w:ascii="Times New Roman" w:hAnsi="Times New Roman" w:cs="Times New Roman"/>
+          <w:sz w:val="24"/>
+          <w:szCs w:val="24"/>
+        </w:rPr>
+        <w:t>telah</w:t>
+      </w:r>
+      <w:proofErr w:type="spellEnd"/>
+      <w:r>
+        <w:rPr>
+          <w:rFonts w:ascii="Times New Roman" w:hAnsi="Times New Roman" w:cs="Times New Roman"/>
+          <w:sz w:val="24"/>
+          <w:szCs w:val="24"/>
+        </w:rPr>
+        <w:t xml:space="preserve"> </w:t>
+      </w:r>
+      <w:proofErr w:type="spellStart"/>
+      <w:r>
+        <w:rPr>
+          <w:rFonts w:ascii="Times New Roman" w:hAnsi="Times New Roman" w:cs="Times New Roman"/>
+          <w:sz w:val="24"/>
+          <w:szCs w:val="24"/>
+        </w:rPr>
+        <w:t>dibuat</w:t>
+      </w:r>
+      <w:proofErr w:type="spellEnd"/>
+      <w:r>
+        <w:rPr>
+          <w:rFonts w:ascii="Times New Roman" w:hAnsi="Times New Roman" w:cs="Times New Roman"/>
+          <w:sz w:val="24"/>
+          <w:szCs w:val="24"/>
+        </w:rPr>
+        <w:t xml:space="preserve">. Akan </w:t>
+      </w:r>
+      <w:proofErr w:type="spellStart"/>
+      <w:r>
+        <w:rPr>
+          <w:rFonts w:ascii="Times New Roman" w:hAnsi="Times New Roman" w:cs="Times New Roman"/>
+          <w:sz w:val="24"/>
+          <w:szCs w:val="24"/>
+        </w:rPr>
+        <w:t>terdapat</w:t>
+      </w:r>
+      <w:proofErr w:type="spellEnd"/>
+      <w:r>
+        <w:rPr>
+          <w:rFonts w:ascii="Times New Roman" w:hAnsi="Times New Roman" w:cs="Times New Roman"/>
+          <w:sz w:val="24"/>
+          <w:szCs w:val="24"/>
+        </w:rPr>
+        <w:t xml:space="preserve"> </w:t>
+      </w:r>
+      <w:proofErr w:type="spellStart"/>
+      <w:r>
+        <w:rPr>
+          <w:rFonts w:ascii="Times New Roman" w:hAnsi="Times New Roman" w:cs="Times New Roman"/>
+          <w:sz w:val="24"/>
+          <w:szCs w:val="24"/>
+        </w:rPr>
+        <w:t>sedikit</w:t>
+      </w:r>
+      <w:proofErr w:type="spellEnd"/>
+      <w:r>
+        <w:rPr>
+          <w:rFonts w:ascii="Times New Roman" w:hAnsi="Times New Roman" w:cs="Times New Roman"/>
+          <w:sz w:val="24"/>
+          <w:szCs w:val="24"/>
+        </w:rPr>
+        <w:t xml:space="preserve"> </w:t>
+      </w:r>
+      <w:proofErr w:type="spellStart"/>
+      <w:r>
+        <w:rPr>
+          <w:rFonts w:ascii="Times New Roman" w:hAnsi="Times New Roman" w:cs="Times New Roman"/>
+          <w:sz w:val="24"/>
+          <w:szCs w:val="24"/>
+        </w:rPr>
+        <w:t>informasi</w:t>
+      </w:r>
+      <w:proofErr w:type="spellEnd"/>
+      <w:r>
+        <w:rPr>
+          <w:rFonts w:ascii="Times New Roman" w:hAnsi="Times New Roman" w:cs="Times New Roman"/>
+          <w:sz w:val="24"/>
+          <w:szCs w:val="24"/>
+        </w:rPr>
+        <w:t xml:space="preserve"> yang </w:t>
+      </w:r>
+      <w:proofErr w:type="spellStart"/>
+      <w:r>
+        <w:rPr>
+          <w:rFonts w:ascii="Times New Roman" w:hAnsi="Times New Roman" w:cs="Times New Roman"/>
+          <w:sz w:val="24"/>
+          <w:szCs w:val="24"/>
+        </w:rPr>
+        <w:t>terpotong</w:t>
+      </w:r>
+      <w:proofErr w:type="spellEnd"/>
+      <w:r>
+        <w:rPr>
+          <w:rFonts w:ascii="Times New Roman" w:hAnsi="Times New Roman" w:cs="Times New Roman"/>
+          <w:sz w:val="24"/>
+          <w:szCs w:val="24"/>
+        </w:rPr>
+        <w:t xml:space="preserve"> </w:t>
+      </w:r>
+      <w:proofErr w:type="spellStart"/>
+      <w:r>
+        <w:rPr>
+          <w:rFonts w:ascii="Times New Roman" w:hAnsi="Times New Roman" w:cs="Times New Roman"/>
+          <w:sz w:val="24"/>
+          <w:szCs w:val="24"/>
+        </w:rPr>
+        <w:t>terutama</w:t>
+      </w:r>
+      <w:proofErr w:type="spellEnd"/>
+      <w:r>
+        <w:rPr>
+          <w:rFonts w:ascii="Times New Roman" w:hAnsi="Times New Roman" w:cs="Times New Roman"/>
+          <w:sz w:val="24"/>
+          <w:szCs w:val="24"/>
+        </w:rPr>
+        <w:t xml:space="preserve"> pada output, </w:t>
+      </w:r>
+      <w:proofErr w:type="spellStart"/>
+      <w:r>
+        <w:rPr>
+          <w:rFonts w:ascii="Times New Roman" w:hAnsi="Times New Roman" w:cs="Times New Roman"/>
+          <w:sz w:val="24"/>
+          <w:szCs w:val="24"/>
+        </w:rPr>
+        <w:t>tetapi</w:t>
+      </w:r>
+      <w:proofErr w:type="spellEnd"/>
+      <w:r>
+        <w:rPr>
+          <w:rFonts w:ascii="Times New Roman" w:hAnsi="Times New Roman" w:cs="Times New Roman"/>
+          <w:sz w:val="24"/>
+          <w:szCs w:val="24"/>
+        </w:rPr>
+        <w:t xml:space="preserve"> </w:t>
+      </w:r>
+      <w:proofErr w:type="spellStart"/>
+      <w:r>
+        <w:rPr>
+          <w:rFonts w:ascii="Times New Roman" w:hAnsi="Times New Roman" w:cs="Times New Roman"/>
+          <w:sz w:val="24"/>
+          <w:szCs w:val="24"/>
+        </w:rPr>
+        <w:t>sekiranya</w:t>
+      </w:r>
+      <w:proofErr w:type="spellEnd"/>
+      <w:r>
+        <w:rPr>
+          <w:rFonts w:ascii="Times New Roman" w:hAnsi="Times New Roman" w:cs="Times New Roman"/>
+          <w:sz w:val="24"/>
+          <w:szCs w:val="24"/>
+        </w:rPr>
+        <w:t xml:space="preserve"> </w:t>
+      </w:r>
+      <w:proofErr w:type="spellStart"/>
+      <w:r>
+        <w:rPr>
+          <w:rFonts w:ascii="Times New Roman" w:hAnsi="Times New Roman" w:cs="Times New Roman"/>
+          <w:sz w:val="24"/>
+          <w:szCs w:val="24"/>
+        </w:rPr>
+        <w:t>telah</w:t>
+      </w:r>
+      <w:proofErr w:type="spellEnd"/>
+      <w:r>
+        <w:rPr>
+          <w:rFonts w:ascii="Times New Roman" w:hAnsi="Times New Roman" w:cs="Times New Roman"/>
+          <w:sz w:val="24"/>
+          <w:szCs w:val="24"/>
+        </w:rPr>
+        <w:t xml:space="preserve"> </w:t>
+      </w:r>
+      <w:proofErr w:type="spellStart"/>
+      <w:r>
+        <w:rPr>
+          <w:rFonts w:ascii="Times New Roman" w:hAnsi="Times New Roman" w:cs="Times New Roman"/>
+          <w:sz w:val="24"/>
+          <w:szCs w:val="24"/>
+        </w:rPr>
+        <w:t>me</w:t>
+      </w:r>
+      <w:r>
+        <w:rPr>
+          <w:rFonts w:ascii="Times New Roman" w:hAnsi="Times New Roman" w:cs="Times New Roman"/>
+          <w:sz w:val="24"/>
+          <w:szCs w:val="24"/>
+        </w:rPr>
+        <w:t>wakili</w:t>
+      </w:r>
+      <w:proofErr w:type="spellEnd"/>
+      <w:r>
+        <w:rPr>
+          <w:rFonts w:ascii="Times New Roman" w:hAnsi="Times New Roman" w:cs="Times New Roman"/>
+          <w:sz w:val="24"/>
+          <w:szCs w:val="24"/>
+        </w:rPr>
+        <w:t xml:space="preserve"> </w:t>
+      </w:r>
+      <w:proofErr w:type="spellStart"/>
+      <w:r>
+        <w:rPr>
+          <w:rFonts w:ascii="Times New Roman" w:hAnsi="Times New Roman" w:cs="Times New Roman"/>
+          <w:sz w:val="24"/>
+          <w:szCs w:val="24"/>
+        </w:rPr>
+        <w:t>setiap</w:t>
+      </w:r>
+      <w:proofErr w:type="spellEnd"/>
+      <w:r>
+        <w:rPr>
+          <w:rFonts w:ascii="Times New Roman" w:hAnsi="Times New Roman" w:cs="Times New Roman"/>
+          <w:sz w:val="24"/>
+          <w:szCs w:val="24"/>
+        </w:rPr>
+        <w:t xml:space="preserve"> output yang </w:t>
+      </w:r>
+      <w:proofErr w:type="spellStart"/>
+      <w:r>
+        <w:rPr>
+          <w:rFonts w:ascii="Times New Roman" w:hAnsi="Times New Roman" w:cs="Times New Roman"/>
+          <w:sz w:val="24"/>
+          <w:szCs w:val="24"/>
+        </w:rPr>
+        <w:t>ada</w:t>
+      </w:r>
+      <w:proofErr w:type="spellEnd"/>
+      <w:r>
+        <w:rPr>
+          <w:rFonts w:ascii="Times New Roman" w:hAnsi="Times New Roman" w:cs="Times New Roman"/>
+          <w:sz w:val="24"/>
+          <w:szCs w:val="24"/>
+        </w:rPr>
+        <w:t>.</w:t>
+      </w:r>
     </w:p>
     <w:p>
       <w:pPr>
@@ -3126,10 +3984,13 @@
         </w:rPr>
       </w:pPr>
       <w:r>
+        <w:rPr>
+          <w:noProof/>
+        </w:rPr>
         <w:drawing>
-          <wp:inline distT="0" distB="0" distL="0" distR="0" wp14:anchorId="02E4D9FD" wp14:editId="616FF511">
-            <wp:extent cx="2246598" cy="4610100"/>
-            <wp:effectExtent l="0" t="0" r="1905" b="0"/>
+          <wp:inline distT="0" distB="0" distL="0" distR="0" wp14:anchorId="02E4D9FD" wp14:editId="3CE92494">
+            <wp:extent cx="2079495" cy="4267200"/>
+            <wp:effectExtent l="0" t="0" r="0" b="0"/>
             <wp:docPr id="5" name="Picture 5" descr="A picture containing calendar&#10;&#10;Description automatically generated"/>
             <wp:cNvGraphicFramePr>
               <a:graphicFrameLocks xmlns:a="http://schemas.openxmlformats.org/drawingml/2006/main" noChangeAspect="1"/>
@@ -3142,7 +4003,7 @@
                     <pic:cNvPicPr/>
                   </pic:nvPicPr>
                   <pic:blipFill>
-                    <a:blip r:embed="rId9"/>
+                    <a:blip r:embed="rId11"/>
                     <a:stretch>
                       <a:fillRect/>
                     </a:stretch>
@@ -3150,7 +4011,7 @@
                   <pic:spPr>
                     <a:xfrm>
                       <a:off x="0" y="0"/>
-                      <a:ext cx="2259563" cy="4636706"/>
+                      <a:ext cx="2095849" cy="4300759"/>
                     </a:xfrm>
                     <a:prstGeom prst="rect">
                       <a:avLst/>
@@ -3174,6 +4035,9 @@
         </w:rPr>
       </w:pPr>
       <w:r>
+        <w:rPr>
+          <w:noProof/>
+        </w:rPr>
         <w:lastRenderedPageBreak/>
         <w:drawing>
           <wp:inline distT="0" distB="0" distL="0" distR="0" wp14:anchorId="57B3C468" wp14:editId="552B34C9">
@@ -3191,7 +4055,7 @@
                     <pic:cNvPicPr/>
                   </pic:nvPicPr>
                   <pic:blipFill>
-                    <a:blip r:embed="rId10"/>
+                    <a:blip r:embed="rId12"/>
                     <a:stretch>
                       <a:fillRect/>
                     </a:stretch>
@@ -3226,6 +4090,7 @@
       <w:r>
         <w:rPr>
           <w:rFonts w:ascii="Times New Roman" w:hAnsi="Times New Roman" w:cs="Times New Roman"/>
+          <w:noProof/>
           <w:sz w:val="24"/>
           <w:szCs w:val="24"/>
         </w:rPr>
@@ -3245,7 +4110,7 @@
                     <pic:cNvPicPr/>
                   </pic:nvPicPr>
                   <pic:blipFill>
-                    <a:blip r:embed="rId11"/>
+                    <a:blip r:embed="rId13"/>
                     <a:stretch>
                       <a:fillRect/>
                     </a:stretch>
@@ -3284,7 +4149,63 @@
           <w:szCs w:val="24"/>
         </w:rPr>
         <w:drawing>
-          <wp:inline distT="0" distB="0" distL="0" distR="0" wp14:anchorId="43689DFE" wp14:editId="2DFF7C6E">
+          <wp:inline distT="0" distB="0" distL="0" distR="0" wp14:anchorId="3A4D11A0" wp14:editId="0056456D">
+            <wp:extent cx="2107831" cy="2737757"/>
+            <wp:effectExtent l="0" t="0" r="6985" b="5715"/>
+            <wp:docPr id="54" name="Picture 54" descr="Text&#10;&#10;Description automatically generated with medium confidence"/>
+            <wp:cNvGraphicFramePr>
+              <a:graphicFrameLocks xmlns:a="http://schemas.openxmlformats.org/drawingml/2006/main" noChangeAspect="1"/>
+            </wp:cNvGraphicFramePr>
+            <a:graphic xmlns:a="http://schemas.openxmlformats.org/drawingml/2006/main">
+              <a:graphicData uri="http://schemas.openxmlformats.org/drawingml/2006/picture">
+                <pic:pic xmlns:pic="http://schemas.openxmlformats.org/drawingml/2006/picture">
+                  <pic:nvPicPr>
+                    <pic:cNvPr id="54" name="Picture 54" descr="Text&#10;&#10;Description automatically generated with medium confidence"/>
+                    <pic:cNvPicPr/>
+                  </pic:nvPicPr>
+                  <pic:blipFill>
+                    <a:blip r:embed="rId14"/>
+                    <a:stretch>
+                      <a:fillRect/>
+                    </a:stretch>
+                  </pic:blipFill>
+                  <pic:spPr>
+                    <a:xfrm>
+                      <a:off x="0" y="0"/>
+                      <a:ext cx="2120875" cy="2754699"/>
+                    </a:xfrm>
+                    <a:prstGeom prst="rect">
+                      <a:avLst/>
+                    </a:prstGeom>
+                  </pic:spPr>
+                </pic:pic>
+              </a:graphicData>
+            </a:graphic>
+          </wp:inline>
+        </w:drawing>
+      </w:r>
+    </w:p>
+    <w:p>
+      <w:pPr>
+        <w:pStyle w:val="ListParagraph"/>
+        <w:ind w:left="360"/>
+        <w:jc w:val="both"/>
+        <w:rPr>
+          <w:rFonts w:ascii="Times New Roman" w:hAnsi="Times New Roman" w:cs="Times New Roman"/>
+          <w:sz w:val="24"/>
+          <w:szCs w:val="24"/>
+        </w:rPr>
+      </w:pPr>
+      <w:r>
+        <w:rPr>
+          <w:rFonts w:ascii="Times New Roman" w:hAnsi="Times New Roman" w:cs="Times New Roman"/>
+          <w:noProof/>
+          <w:sz w:val="24"/>
+          <w:szCs w:val="24"/>
+        </w:rPr>
+        <w:lastRenderedPageBreak/>
+        <w:drawing>
+          <wp:inline distT="0" distB="0" distL="0" distR="0" wp14:anchorId="43689DFE" wp14:editId="2850E6EF">
             <wp:extent cx="2101850" cy="2667465"/>
             <wp:effectExtent l="0" t="0" r="0" b="0"/>
             <wp:docPr id="9" name="Picture 9" descr="Text&#10;&#10;Description automatically generated"/>
@@ -3299,13 +4220,13 @@
                     <pic:cNvPicPr/>
                   </pic:nvPicPr>
                   <pic:blipFill>
-                    <a:blip r:embed="rId12"/>
+                    <a:blip r:embed="rId15"/>
                     <a:stretch>
                       <a:fillRect/>
                     </a:stretch>
                   </pic:blipFill>
                   <pic:spPr>
-                    <a:xfrm flipH="1">
+                    <a:xfrm>
                       <a:off x="0" y="0"/>
                       <a:ext cx="2150461" cy="2729158"/>
                     </a:xfrm>
@@ -3365,7 +4286,6 @@
           <w:sz w:val="24"/>
           <w:szCs w:val="24"/>
         </w:rPr>
-        <w:lastRenderedPageBreak/>
         <w:t xml:space="preserve">Input dan Output </w:t>
       </w:r>
       <w:proofErr w:type="spellStart"/>
@@ -3401,6 +4321,7 @@
       <w:r>
         <w:rPr>
           <w:rFonts w:ascii="Times New Roman" w:hAnsi="Times New Roman" w:cs="Times New Roman"/>
+          <w:noProof/>
           <w:sz w:val="24"/>
           <w:szCs w:val="24"/>
         </w:rPr>
@@ -3420,7 +4341,7 @@
                     <pic:cNvPicPr/>
                   </pic:nvPicPr>
                   <pic:blipFill>
-                    <a:blip r:embed="rId13"/>
+                    <a:blip r:embed="rId16"/>
                     <a:stretch>
                       <a:fillRect/>
                     </a:stretch>
@@ -3455,9 +4376,11 @@
       <w:r>
         <w:rPr>
           <w:rFonts w:ascii="Times New Roman" w:hAnsi="Times New Roman" w:cs="Times New Roman"/>
-          <w:sz w:val="24"/>
-          <w:szCs w:val="24"/>
-        </w:rPr>
+          <w:noProof/>
+          <w:sz w:val="24"/>
+          <w:szCs w:val="24"/>
+        </w:rPr>
+        <w:lastRenderedPageBreak/>
         <w:drawing>
           <wp:inline distT="0" distB="0" distL="0" distR="0" wp14:anchorId="7E272542" wp14:editId="1F90991C">
             <wp:extent cx="2481943" cy="3360385"/>
@@ -3474,7 +4397,7 @@
                     <pic:cNvPicPr/>
                   </pic:nvPicPr>
                   <pic:blipFill>
-                    <a:blip r:embed="rId14"/>
+                    <a:blip r:embed="rId17"/>
                     <a:stretch>
                       <a:fillRect/>
                     </a:stretch>
@@ -3509,14 +4432,14 @@
       <w:r>
         <w:rPr>
           <w:rFonts w:ascii="Times New Roman" w:hAnsi="Times New Roman" w:cs="Times New Roman"/>
-          <w:sz w:val="24"/>
-          <w:szCs w:val="24"/>
-        </w:rPr>
-        <w:lastRenderedPageBreak/>
+          <w:noProof/>
+          <w:sz w:val="24"/>
+          <w:szCs w:val="24"/>
+        </w:rPr>
         <w:drawing>
-          <wp:inline distT="0" distB="0" distL="0" distR="0" wp14:anchorId="531AAD90" wp14:editId="6882D2DD">
-            <wp:extent cx="2557950" cy="3178629"/>
-            <wp:effectExtent l="0" t="0" r="0" b="3175"/>
+          <wp:inline distT="0" distB="0" distL="0" distR="0" wp14:anchorId="531AAD90" wp14:editId="4624402F">
+            <wp:extent cx="2492249" cy="3096986"/>
+            <wp:effectExtent l="0" t="0" r="3810" b="8255"/>
             <wp:docPr id="12" name="Picture 12" descr="Text&#10;&#10;Description automatically generated"/>
             <wp:cNvGraphicFramePr>
               <a:graphicFrameLocks xmlns:a="http://schemas.openxmlformats.org/drawingml/2006/main" noChangeAspect="1"/>
@@ -3529,7 +4452,7 @@
                     <pic:cNvPicPr/>
                   </pic:nvPicPr>
                   <pic:blipFill>
-                    <a:blip r:embed="rId15"/>
+                    <a:blip r:embed="rId18"/>
                     <a:stretch>
                       <a:fillRect/>
                     </a:stretch>
@@ -3537,7 +4460,7 @@
                   <pic:spPr>
                     <a:xfrm>
                       <a:off x="0" y="0"/>
-                      <a:ext cx="2580922" cy="3207175"/>
+                      <a:ext cx="2517978" cy="3128958"/>
                     </a:xfrm>
                     <a:prstGeom prst="rect">
                       <a:avLst/>
@@ -3564,6 +4487,62 @@
       <w:r>
         <w:rPr>
           <w:rFonts w:ascii="Times New Roman" w:hAnsi="Times New Roman" w:cs="Times New Roman"/>
+          <w:sz w:val="24"/>
+          <w:szCs w:val="24"/>
+        </w:rPr>
+        <w:lastRenderedPageBreak/>
+        <w:drawing>
+          <wp:inline distT="0" distB="0" distL="0" distR="0" wp14:anchorId="58C4451F" wp14:editId="33DFA101">
+            <wp:extent cx="2598913" cy="3439886"/>
+            <wp:effectExtent l="0" t="0" r="0" b="8255"/>
+            <wp:docPr id="55" name="Picture 55" descr="A picture containing text&#10;&#10;Description automatically generated"/>
+            <wp:cNvGraphicFramePr>
+              <a:graphicFrameLocks xmlns:a="http://schemas.openxmlformats.org/drawingml/2006/main" noChangeAspect="1"/>
+            </wp:cNvGraphicFramePr>
+            <a:graphic xmlns:a="http://schemas.openxmlformats.org/drawingml/2006/main">
+              <a:graphicData uri="http://schemas.openxmlformats.org/drawingml/2006/picture">
+                <pic:pic xmlns:pic="http://schemas.openxmlformats.org/drawingml/2006/picture">
+                  <pic:nvPicPr>
+                    <pic:cNvPr id="55" name="Picture 55" descr="A picture containing text&#10;&#10;Description automatically generated"/>
+                    <pic:cNvPicPr/>
+                  </pic:nvPicPr>
+                  <pic:blipFill>
+                    <a:blip r:embed="rId19"/>
+                    <a:stretch>
+                      <a:fillRect/>
+                    </a:stretch>
+                  </pic:blipFill>
+                  <pic:spPr>
+                    <a:xfrm>
+                      <a:off x="0" y="0"/>
+                      <a:ext cx="2606511" cy="3449943"/>
+                    </a:xfrm>
+                    <a:prstGeom prst="rect">
+                      <a:avLst/>
+                    </a:prstGeom>
+                  </pic:spPr>
+                </pic:pic>
+              </a:graphicData>
+            </a:graphic>
+          </wp:inline>
+        </w:drawing>
+      </w:r>
+    </w:p>
+    <w:p>
+      <w:pPr>
+        <w:pStyle w:val="ListParagraph"/>
+        <w:ind w:left="360"/>
+        <w:jc w:val="both"/>
+        <w:rPr>
+          <w:rFonts w:ascii="Times New Roman" w:hAnsi="Times New Roman" w:cs="Times New Roman"/>
+          <w:sz w:val="24"/>
+          <w:szCs w:val="24"/>
+        </w:rPr>
+      </w:pPr>
+      <w:r>
+        <w:rPr>
+          <w:rFonts w:ascii="Times New Roman" w:hAnsi="Times New Roman" w:cs="Times New Roman"/>
+          <w:noProof/>
           <w:sz w:val="24"/>
           <w:szCs w:val="24"/>
         </w:rPr>
@@ -3583,7 +4562,7 @@
                     <pic:cNvPicPr/>
                   </pic:nvPicPr>
                   <pic:blipFill>
-                    <a:blip r:embed="rId16"/>
+                    <a:blip r:embed="rId20"/>
                     <a:stretch>
                       <a:fillRect/>
                     </a:stretch>
@@ -3607,6 +4586,126 @@
     <w:p>
       <w:pPr>
         <w:pStyle w:val="ListParagraph"/>
+        <w:ind w:left="360"/>
+        <w:jc w:val="both"/>
+        <w:rPr>
+          <w:rFonts w:ascii="Times New Roman" w:hAnsi="Times New Roman" w:cs="Times New Roman"/>
+          <w:sz w:val="24"/>
+          <w:szCs w:val="24"/>
+        </w:rPr>
+      </w:pPr>
+    </w:p>
+    <w:p>
+      <w:pPr>
+        <w:pStyle w:val="ListParagraph"/>
+        <w:ind w:left="360"/>
+        <w:jc w:val="both"/>
+        <w:rPr>
+          <w:rFonts w:ascii="Times New Roman" w:hAnsi="Times New Roman" w:cs="Times New Roman"/>
+          <w:sz w:val="24"/>
+          <w:szCs w:val="24"/>
+        </w:rPr>
+      </w:pPr>
+    </w:p>
+    <w:p>
+      <w:pPr>
+        <w:pStyle w:val="ListParagraph"/>
+        <w:ind w:left="360"/>
+        <w:jc w:val="both"/>
+        <w:rPr>
+          <w:rFonts w:ascii="Times New Roman" w:hAnsi="Times New Roman" w:cs="Times New Roman"/>
+          <w:sz w:val="24"/>
+          <w:szCs w:val="24"/>
+        </w:rPr>
+      </w:pPr>
+    </w:p>
+    <w:p>
+      <w:pPr>
+        <w:pStyle w:val="ListParagraph"/>
+        <w:ind w:left="360"/>
+        <w:jc w:val="both"/>
+        <w:rPr>
+          <w:rFonts w:ascii="Times New Roman" w:hAnsi="Times New Roman" w:cs="Times New Roman"/>
+          <w:sz w:val="24"/>
+          <w:szCs w:val="24"/>
+        </w:rPr>
+      </w:pPr>
+    </w:p>
+    <w:p>
+      <w:pPr>
+        <w:pStyle w:val="ListParagraph"/>
+        <w:ind w:left="360"/>
+        <w:jc w:val="both"/>
+        <w:rPr>
+          <w:rFonts w:ascii="Times New Roman" w:hAnsi="Times New Roman" w:cs="Times New Roman"/>
+          <w:sz w:val="24"/>
+          <w:szCs w:val="24"/>
+        </w:rPr>
+      </w:pPr>
+    </w:p>
+    <w:p>
+      <w:pPr>
+        <w:pStyle w:val="ListParagraph"/>
+        <w:ind w:left="360"/>
+        <w:jc w:val="both"/>
+        <w:rPr>
+          <w:rFonts w:ascii="Times New Roman" w:hAnsi="Times New Roman" w:cs="Times New Roman"/>
+          <w:sz w:val="24"/>
+          <w:szCs w:val="24"/>
+        </w:rPr>
+      </w:pPr>
+    </w:p>
+    <w:p>
+      <w:pPr>
+        <w:pStyle w:val="ListParagraph"/>
+        <w:ind w:left="360"/>
+        <w:jc w:val="both"/>
+        <w:rPr>
+          <w:rFonts w:ascii="Times New Roman" w:hAnsi="Times New Roman" w:cs="Times New Roman"/>
+          <w:sz w:val="24"/>
+          <w:szCs w:val="24"/>
+        </w:rPr>
+      </w:pPr>
+    </w:p>
+    <w:p>
+      <w:pPr>
+        <w:pStyle w:val="ListParagraph"/>
+        <w:ind w:left="360"/>
+        <w:jc w:val="both"/>
+        <w:rPr>
+          <w:rFonts w:ascii="Times New Roman" w:hAnsi="Times New Roman" w:cs="Times New Roman"/>
+          <w:sz w:val="24"/>
+          <w:szCs w:val="24"/>
+        </w:rPr>
+      </w:pPr>
+    </w:p>
+    <w:p>
+      <w:pPr>
+        <w:pStyle w:val="ListParagraph"/>
+        <w:ind w:left="360"/>
+        <w:jc w:val="both"/>
+        <w:rPr>
+          <w:rFonts w:ascii="Times New Roman" w:hAnsi="Times New Roman" w:cs="Times New Roman"/>
+          <w:sz w:val="24"/>
+          <w:szCs w:val="24"/>
+        </w:rPr>
+      </w:pPr>
+    </w:p>
+    <w:p>
+      <w:pPr>
+        <w:pStyle w:val="ListParagraph"/>
+        <w:ind w:left="360"/>
+        <w:jc w:val="both"/>
+        <w:rPr>
+          <w:rFonts w:ascii="Times New Roman" w:hAnsi="Times New Roman" w:cs="Times New Roman"/>
+          <w:sz w:val="24"/>
+          <w:szCs w:val="24"/>
+        </w:rPr>
+      </w:pPr>
+    </w:p>
+    <w:p>
+      <w:pPr>
+        <w:pStyle w:val="ListParagraph"/>
         <w:numPr>
           <w:ilvl w:val="0"/>
           <w:numId w:val="1"/>
@@ -3625,6 +4724,7 @@
           <w:sz w:val="24"/>
           <w:szCs w:val="24"/>
         </w:rPr>
+        <w:lastRenderedPageBreak/>
         <w:t>Input dan Output small3.txt</w:t>
       </w:r>
     </w:p>
@@ -3642,10 +4742,10 @@
       <w:r>
         <w:rPr>
           <w:rFonts w:ascii="Times New Roman" w:hAnsi="Times New Roman" w:cs="Times New Roman"/>
-          <w:sz w:val="24"/>
-          <w:szCs w:val="24"/>
-        </w:rPr>
-        <w:lastRenderedPageBreak/>
+          <w:noProof/>
+          <w:sz w:val="24"/>
+          <w:szCs w:val="24"/>
+        </w:rPr>
         <w:drawing>
           <wp:inline distT="0" distB="0" distL="0" distR="0" wp14:anchorId="10E31BB1" wp14:editId="21E5E100">
             <wp:extent cx="2440924" cy="4550229"/>
@@ -3662,7 +4762,7 @@
                     <pic:cNvPicPr/>
                   </pic:nvPicPr>
                   <pic:blipFill>
-                    <a:blip r:embed="rId17"/>
+                    <a:blip r:embed="rId21"/>
                     <a:stretch>
                       <a:fillRect/>
                     </a:stretch>
@@ -3697,6 +4797,7 @@
       <w:r>
         <w:rPr>
           <w:rFonts w:ascii="Times New Roman" w:hAnsi="Times New Roman" w:cs="Times New Roman"/>
+          <w:noProof/>
           <w:sz w:val="24"/>
           <w:szCs w:val="24"/>
         </w:rPr>
@@ -3716,7 +4817,7 @@
                     <pic:cNvPicPr/>
                   </pic:nvPicPr>
                   <pic:blipFill>
-                    <a:blip r:embed="rId18"/>
+                    <a:blip r:embed="rId22"/>
                     <a:stretch>
                       <a:fillRect/>
                     </a:stretch>
@@ -3763,6 +4864,7 @@
       <w:r>
         <w:rPr>
           <w:rFonts w:ascii="Times New Roman" w:hAnsi="Times New Roman" w:cs="Times New Roman"/>
+          <w:noProof/>
           <w:sz w:val="24"/>
           <w:szCs w:val="24"/>
         </w:rPr>
@@ -3783,7 +4885,7 @@
                     <pic:cNvPicPr/>
                   </pic:nvPicPr>
                   <pic:blipFill>
-                    <a:blip r:embed="rId19"/>
+                    <a:blip r:embed="rId23"/>
                     <a:stretch>
                       <a:fillRect/>
                     </a:stretch>
@@ -3822,6 +4924,62 @@
           <w:szCs w:val="24"/>
         </w:rPr>
         <w:drawing>
+          <wp:inline distT="0" distB="0" distL="0" distR="0" wp14:anchorId="3AB217A3" wp14:editId="519E86CD">
+            <wp:extent cx="2557363" cy="3793671"/>
+            <wp:effectExtent l="0" t="0" r="0" b="0"/>
+            <wp:docPr id="56" name="Picture 56" descr="Text&#10;&#10;Description automatically generated with medium confidence"/>
+            <wp:cNvGraphicFramePr>
+              <a:graphicFrameLocks xmlns:a="http://schemas.openxmlformats.org/drawingml/2006/main" noChangeAspect="1"/>
+            </wp:cNvGraphicFramePr>
+            <a:graphic xmlns:a="http://schemas.openxmlformats.org/drawingml/2006/main">
+              <a:graphicData uri="http://schemas.openxmlformats.org/drawingml/2006/picture">
+                <pic:pic xmlns:pic="http://schemas.openxmlformats.org/drawingml/2006/picture">
+                  <pic:nvPicPr>
+                    <pic:cNvPr id="56" name="Picture 56" descr="Text&#10;&#10;Description automatically generated with medium confidence"/>
+                    <pic:cNvPicPr/>
+                  </pic:nvPicPr>
+                  <pic:blipFill>
+                    <a:blip r:embed="rId24"/>
+                    <a:stretch>
+                      <a:fillRect/>
+                    </a:stretch>
+                  </pic:blipFill>
+                  <pic:spPr>
+                    <a:xfrm>
+                      <a:off x="0" y="0"/>
+                      <a:ext cx="2569755" cy="3812054"/>
+                    </a:xfrm>
+                    <a:prstGeom prst="rect">
+                      <a:avLst/>
+                    </a:prstGeom>
+                  </pic:spPr>
+                </pic:pic>
+              </a:graphicData>
+            </a:graphic>
+          </wp:inline>
+        </w:drawing>
+      </w:r>
+    </w:p>
+    <w:p>
+      <w:pPr>
+        <w:pStyle w:val="ListParagraph"/>
+        <w:ind w:left="360"/>
+        <w:jc w:val="both"/>
+        <w:rPr>
+          <w:rFonts w:ascii="Times New Roman" w:hAnsi="Times New Roman" w:cs="Times New Roman"/>
+          <w:sz w:val="24"/>
+          <w:szCs w:val="24"/>
+        </w:rPr>
+      </w:pPr>
+      <w:r>
+        <w:rPr>
+          <w:rFonts w:ascii="Times New Roman" w:hAnsi="Times New Roman" w:cs="Times New Roman"/>
+          <w:noProof/>
+          <w:sz w:val="24"/>
+          <w:szCs w:val="24"/>
+        </w:rPr>
+        <w:lastRenderedPageBreak/>
+        <w:drawing>
           <wp:inline distT="0" distB="0" distL="0" distR="0" wp14:anchorId="482A2566" wp14:editId="1341D6BA">
             <wp:extent cx="2554000" cy="3646714"/>
             <wp:effectExtent l="0" t="0" r="0" b="0"/>
@@ -3837,7 +4995,7 @@
                     <pic:cNvPicPr/>
                   </pic:nvPicPr>
                   <pic:blipFill>
-                    <a:blip r:embed="rId20"/>
+                    <a:blip r:embed="rId25"/>
                     <a:stretch>
                       <a:fillRect/>
                     </a:stretch>
@@ -3861,102 +5019,6 @@
     <w:p>
       <w:pPr>
         <w:pStyle w:val="ListParagraph"/>
-        <w:ind w:left="360"/>
-        <w:jc w:val="both"/>
-        <w:rPr>
-          <w:rFonts w:ascii="Times New Roman" w:hAnsi="Times New Roman" w:cs="Times New Roman"/>
-          <w:sz w:val="24"/>
-          <w:szCs w:val="24"/>
-        </w:rPr>
-      </w:pPr>
-    </w:p>
-    <w:p>
-      <w:pPr>
-        <w:pStyle w:val="ListParagraph"/>
-        <w:ind w:left="360"/>
-        <w:jc w:val="both"/>
-        <w:rPr>
-          <w:rFonts w:ascii="Times New Roman" w:hAnsi="Times New Roman" w:cs="Times New Roman"/>
-          <w:sz w:val="24"/>
-          <w:szCs w:val="24"/>
-        </w:rPr>
-      </w:pPr>
-    </w:p>
-    <w:p>
-      <w:pPr>
-        <w:pStyle w:val="ListParagraph"/>
-        <w:ind w:left="360"/>
-        <w:jc w:val="both"/>
-        <w:rPr>
-          <w:rFonts w:ascii="Times New Roman" w:hAnsi="Times New Roman" w:cs="Times New Roman"/>
-          <w:sz w:val="24"/>
-          <w:szCs w:val="24"/>
-        </w:rPr>
-      </w:pPr>
-    </w:p>
-    <w:p>
-      <w:pPr>
-        <w:pStyle w:val="ListParagraph"/>
-        <w:ind w:left="360"/>
-        <w:jc w:val="both"/>
-        <w:rPr>
-          <w:rFonts w:ascii="Times New Roman" w:hAnsi="Times New Roman" w:cs="Times New Roman"/>
-          <w:sz w:val="24"/>
-          <w:szCs w:val="24"/>
-        </w:rPr>
-      </w:pPr>
-    </w:p>
-    <w:p>
-      <w:pPr>
-        <w:pStyle w:val="ListParagraph"/>
-        <w:ind w:left="360"/>
-        <w:jc w:val="both"/>
-        <w:rPr>
-          <w:rFonts w:ascii="Times New Roman" w:hAnsi="Times New Roman" w:cs="Times New Roman"/>
-          <w:sz w:val="24"/>
-          <w:szCs w:val="24"/>
-        </w:rPr>
-      </w:pPr>
-    </w:p>
-    <w:p>
-      <w:pPr>
-        <w:pStyle w:val="ListParagraph"/>
-        <w:ind w:left="360"/>
-        <w:jc w:val="both"/>
-        <w:rPr>
-          <w:rFonts w:ascii="Times New Roman" w:hAnsi="Times New Roman" w:cs="Times New Roman"/>
-          <w:sz w:val="24"/>
-          <w:szCs w:val="24"/>
-        </w:rPr>
-      </w:pPr>
-    </w:p>
-    <w:p>
-      <w:pPr>
-        <w:pStyle w:val="ListParagraph"/>
-        <w:ind w:left="360"/>
-        <w:jc w:val="both"/>
-        <w:rPr>
-          <w:rFonts w:ascii="Times New Roman" w:hAnsi="Times New Roman" w:cs="Times New Roman"/>
-          <w:sz w:val="24"/>
-          <w:szCs w:val="24"/>
-        </w:rPr>
-      </w:pPr>
-    </w:p>
-    <w:p>
-      <w:pPr>
-        <w:pStyle w:val="ListParagraph"/>
-        <w:ind w:left="360"/>
-        <w:jc w:val="both"/>
-        <w:rPr>
-          <w:rFonts w:ascii="Times New Roman" w:hAnsi="Times New Roman" w:cs="Times New Roman"/>
-          <w:sz w:val="24"/>
-          <w:szCs w:val="24"/>
-        </w:rPr>
-      </w:pPr>
-    </w:p>
-    <w:p>
-      <w:pPr>
-        <w:pStyle w:val="ListParagraph"/>
         <w:numPr>
           <w:ilvl w:val="0"/>
           <w:numId w:val="1"/>
@@ -3975,7 +5037,6 @@
           <w:sz w:val="24"/>
           <w:szCs w:val="24"/>
         </w:rPr>
-        <w:lastRenderedPageBreak/>
         <w:t>Input dan Output medium1.txt</w:t>
       </w:r>
     </w:p>
@@ -4015,7 +5076,7 @@
                     </pic:cNvPicPr>
                   </pic:nvPicPr>
                   <pic:blipFill>
-                    <a:blip r:embed="rId21">
+                    <a:blip r:embed="rId26">
                       <a:extLst>
                         <a:ext uri="{28A0092B-C50C-407E-A947-70E740481C1C}">
                           <a14:useLocalDpi xmlns:a14="http://schemas.microsoft.com/office/drawing/2010/main" val="0"/>
@@ -4058,13 +5119,15 @@
       <w:r>
         <w:rPr>
           <w:rFonts w:ascii="Times New Roman" w:hAnsi="Times New Roman" w:cs="Times New Roman"/>
-          <w:sz w:val="24"/>
-          <w:szCs w:val="24"/>
-        </w:rPr>
+          <w:noProof/>
+          <w:sz w:val="24"/>
+          <w:szCs w:val="24"/>
+        </w:rPr>
+        <w:lastRenderedPageBreak/>
         <w:drawing>
-          <wp:inline distT="0" distB="0" distL="0" distR="0" wp14:anchorId="072905DB" wp14:editId="78BC94F1">
-            <wp:extent cx="1975757" cy="3281641"/>
-            <wp:effectExtent l="0" t="0" r="5715" b="0"/>
+          <wp:inline distT="0" distB="0" distL="0" distR="0" wp14:anchorId="072905DB" wp14:editId="65667978">
+            <wp:extent cx="2231571" cy="3706537"/>
+            <wp:effectExtent l="0" t="0" r="0" b="8255"/>
             <wp:docPr id="20" name="Picture 20" descr="Background pattern&#10;&#10;Description automatically generated"/>
             <wp:cNvGraphicFramePr>
               <a:graphicFrameLocks xmlns:a="http://schemas.openxmlformats.org/drawingml/2006/main" noChangeAspect="1"/>
@@ -4077,7 +5140,7 @@
                     <pic:cNvPicPr/>
                   </pic:nvPicPr>
                   <pic:blipFill>
-                    <a:blip r:embed="rId22"/>
+                    <a:blip r:embed="rId27"/>
                     <a:stretch>
                       <a:fillRect/>
                     </a:stretch>
@@ -4085,7 +5148,7 @@
                   <pic:spPr>
                     <a:xfrm>
                       <a:off x="0" y="0"/>
-                      <a:ext cx="1987341" cy="3300881"/>
+                      <a:ext cx="2249871" cy="3736933"/>
                     </a:xfrm>
                     <a:prstGeom prst="rect">
                       <a:avLst/>
@@ -4112,14 +5175,14 @@
       <w:r>
         <w:rPr>
           <w:rFonts w:ascii="Times New Roman" w:hAnsi="Times New Roman" w:cs="Times New Roman"/>
-          <w:sz w:val="24"/>
-          <w:szCs w:val="24"/>
-        </w:rPr>
-        <w:lastRenderedPageBreak/>
+          <w:noProof/>
+          <w:sz w:val="24"/>
+          <w:szCs w:val="24"/>
+        </w:rPr>
         <w:drawing>
-          <wp:inline distT="0" distB="0" distL="0" distR="0" wp14:anchorId="7F0113E6" wp14:editId="6A7EB7AB">
-            <wp:extent cx="2590800" cy="4061644"/>
-            <wp:effectExtent l="0" t="0" r="0" b="0"/>
+          <wp:inline distT="0" distB="0" distL="0" distR="0" wp14:anchorId="7F0113E6" wp14:editId="7B9C1DEE">
+            <wp:extent cx="2218502" cy="3477985"/>
+            <wp:effectExtent l="0" t="0" r="0" b="8255"/>
             <wp:docPr id="21" name="Picture 21" descr="A picture containing chart&#10;&#10;Description automatically generated"/>
             <wp:cNvGraphicFramePr>
               <a:graphicFrameLocks xmlns:a="http://schemas.openxmlformats.org/drawingml/2006/main" noChangeAspect="1"/>
@@ -4132,7 +5195,7 @@
                     <pic:cNvPicPr/>
                   </pic:nvPicPr>
                   <pic:blipFill>
-                    <a:blip r:embed="rId23"/>
+                    <a:blip r:embed="rId28"/>
                     <a:stretch>
                       <a:fillRect/>
                     </a:stretch>
@@ -4140,7 +5203,7 @@
                   <pic:spPr>
                     <a:xfrm>
                       <a:off x="0" y="0"/>
-                      <a:ext cx="2593712" cy="4066209"/>
+                      <a:ext cx="2227463" cy="3492033"/>
                     </a:xfrm>
                     <a:prstGeom prst="rect">
                       <a:avLst/>
@@ -4167,6 +5230,62 @@
       <w:r>
         <w:rPr>
           <w:rFonts w:ascii="Times New Roman" w:hAnsi="Times New Roman" w:cs="Times New Roman"/>
+          <w:sz w:val="24"/>
+          <w:szCs w:val="24"/>
+        </w:rPr>
+        <w:lastRenderedPageBreak/>
+        <w:drawing>
+          <wp:inline distT="0" distB="0" distL="0" distR="0" wp14:anchorId="08D63C13" wp14:editId="497D38A4">
+            <wp:extent cx="2620384" cy="4245429"/>
+            <wp:effectExtent l="0" t="0" r="8890" b="3175"/>
+            <wp:docPr id="57" name="Picture 57" descr="Background pattern&#10;&#10;Description automatically generated with medium confidence"/>
+            <wp:cNvGraphicFramePr>
+              <a:graphicFrameLocks xmlns:a="http://schemas.openxmlformats.org/drawingml/2006/main" noChangeAspect="1"/>
+            </wp:cNvGraphicFramePr>
+            <a:graphic xmlns:a="http://schemas.openxmlformats.org/drawingml/2006/main">
+              <a:graphicData uri="http://schemas.openxmlformats.org/drawingml/2006/picture">
+                <pic:pic xmlns:pic="http://schemas.openxmlformats.org/drawingml/2006/picture">
+                  <pic:nvPicPr>
+                    <pic:cNvPr id="57" name="Picture 57" descr="Background pattern&#10;&#10;Description automatically generated with medium confidence"/>
+                    <pic:cNvPicPr/>
+                  </pic:nvPicPr>
+                  <pic:blipFill>
+                    <a:blip r:embed="rId29"/>
+                    <a:stretch>
+                      <a:fillRect/>
+                    </a:stretch>
+                  </pic:blipFill>
+                  <pic:spPr>
+                    <a:xfrm>
+                      <a:off x="0" y="0"/>
+                      <a:ext cx="2626745" cy="4255735"/>
+                    </a:xfrm>
+                    <a:prstGeom prst="rect">
+                      <a:avLst/>
+                    </a:prstGeom>
+                  </pic:spPr>
+                </pic:pic>
+              </a:graphicData>
+            </a:graphic>
+          </wp:inline>
+        </w:drawing>
+      </w:r>
+    </w:p>
+    <w:p>
+      <w:pPr>
+        <w:pStyle w:val="ListParagraph"/>
+        <w:ind w:left="360"/>
+        <w:jc w:val="both"/>
+        <w:rPr>
+          <w:rFonts w:ascii="Times New Roman" w:hAnsi="Times New Roman" w:cs="Times New Roman"/>
+          <w:sz w:val="24"/>
+          <w:szCs w:val="24"/>
+        </w:rPr>
+      </w:pPr>
+      <w:r>
+        <w:rPr>
+          <w:rFonts w:ascii="Times New Roman" w:hAnsi="Times New Roman" w:cs="Times New Roman"/>
+          <w:noProof/>
           <w:sz w:val="24"/>
           <w:szCs w:val="24"/>
         </w:rPr>
@@ -4186,7 +5305,7 @@
                     <pic:cNvPicPr/>
                   </pic:nvPicPr>
                   <pic:blipFill>
-                    <a:blip r:embed="rId24"/>
+                    <a:blip r:embed="rId30"/>
                     <a:stretch>
                       <a:fillRect/>
                     </a:stretch>
@@ -4210,6 +5329,42 @@
     <w:p>
       <w:pPr>
         <w:pStyle w:val="ListParagraph"/>
+        <w:ind w:left="360"/>
+        <w:jc w:val="both"/>
+        <w:rPr>
+          <w:rFonts w:ascii="Times New Roman" w:hAnsi="Times New Roman" w:cs="Times New Roman"/>
+          <w:sz w:val="24"/>
+          <w:szCs w:val="24"/>
+        </w:rPr>
+      </w:pPr>
+    </w:p>
+    <w:p>
+      <w:pPr>
+        <w:pStyle w:val="ListParagraph"/>
+        <w:ind w:left="360"/>
+        <w:jc w:val="both"/>
+        <w:rPr>
+          <w:rFonts w:ascii="Times New Roman" w:hAnsi="Times New Roman" w:cs="Times New Roman"/>
+          <w:sz w:val="24"/>
+          <w:szCs w:val="24"/>
+        </w:rPr>
+      </w:pPr>
+    </w:p>
+    <w:p>
+      <w:pPr>
+        <w:pStyle w:val="ListParagraph"/>
+        <w:ind w:left="360"/>
+        <w:jc w:val="both"/>
+        <w:rPr>
+          <w:rFonts w:ascii="Times New Roman" w:hAnsi="Times New Roman" w:cs="Times New Roman"/>
+          <w:sz w:val="24"/>
+          <w:szCs w:val="24"/>
+        </w:rPr>
+      </w:pPr>
+    </w:p>
+    <w:p>
+      <w:pPr>
+        <w:pStyle w:val="ListParagraph"/>
         <w:numPr>
           <w:ilvl w:val="0"/>
           <w:numId w:val="1"/>
@@ -4235,6 +5390,2549 @@
       <w:pPr>
         <w:pStyle w:val="ListParagraph"/>
         <w:ind w:left="360"/>
+        <w:jc w:val="both"/>
+        <w:rPr>
+          <w:rFonts w:ascii="Times New Roman" w:hAnsi="Times New Roman" w:cs="Times New Roman"/>
+          <w:sz w:val="24"/>
+          <w:szCs w:val="24"/>
+        </w:rPr>
+      </w:pPr>
+      <w:r>
+        <w:rPr>
+          <w:rFonts w:ascii="Times New Roman" w:hAnsi="Times New Roman" w:cs="Times New Roman"/>
+          <w:noProof/>
+          <w:sz w:val="24"/>
+          <w:szCs w:val="24"/>
+        </w:rPr>
+        <w:drawing>
+          <wp:inline distT="0" distB="0" distL="0" distR="0" wp14:anchorId="3D2DA78E" wp14:editId="679B5786">
+            <wp:extent cx="2202867" cy="5127172"/>
+            <wp:effectExtent l="0" t="0" r="6985" b="0"/>
+            <wp:docPr id="8" name="Picture 8" descr="A picture containing text&#10;&#10;Description automatically generated"/>
+            <wp:cNvGraphicFramePr>
+              <a:graphicFrameLocks xmlns:a="http://schemas.openxmlformats.org/drawingml/2006/main" noChangeAspect="1"/>
+            </wp:cNvGraphicFramePr>
+            <a:graphic xmlns:a="http://schemas.openxmlformats.org/drawingml/2006/main">
+              <a:graphicData uri="http://schemas.openxmlformats.org/drawingml/2006/picture">
+                <pic:pic xmlns:pic="http://schemas.openxmlformats.org/drawingml/2006/picture">
+                  <pic:nvPicPr>
+                    <pic:cNvPr id="8" name="Picture 8" descr="A picture containing text&#10;&#10;Description automatically generated"/>
+                    <pic:cNvPicPr/>
+                  </pic:nvPicPr>
+                  <pic:blipFill>
+                    <a:blip r:embed="rId31"/>
+                    <a:stretch>
+                      <a:fillRect/>
+                    </a:stretch>
+                  </pic:blipFill>
+                  <pic:spPr>
+                    <a:xfrm>
+                      <a:off x="0" y="0"/>
+                      <a:ext cx="2209663" cy="5142989"/>
+                    </a:xfrm>
+                    <a:prstGeom prst="rect">
+                      <a:avLst/>
+                    </a:prstGeom>
+                  </pic:spPr>
+                </pic:pic>
+              </a:graphicData>
+            </a:graphic>
+          </wp:inline>
+        </w:drawing>
+      </w:r>
+    </w:p>
+    <w:p>
+      <w:pPr>
+        <w:pStyle w:val="ListParagraph"/>
+        <w:ind w:left="360"/>
+        <w:jc w:val="both"/>
+        <w:rPr>
+          <w:rFonts w:ascii="Times New Roman" w:hAnsi="Times New Roman" w:cs="Times New Roman"/>
+          <w:sz w:val="24"/>
+          <w:szCs w:val="24"/>
+        </w:rPr>
+      </w:pPr>
+      <w:r>
+        <w:rPr>
+          <w:rFonts w:ascii="Times New Roman" w:hAnsi="Times New Roman" w:cs="Times New Roman"/>
+          <w:noProof/>
+          <w:sz w:val="24"/>
+          <w:szCs w:val="24"/>
+        </w:rPr>
+        <w:drawing>
+          <wp:inline distT="0" distB="0" distL="0" distR="0" wp14:anchorId="0EB7ADB5" wp14:editId="757209BC">
+            <wp:extent cx="2073747" cy="3167743"/>
+            <wp:effectExtent l="0" t="0" r="3175" b="0"/>
+            <wp:docPr id="22" name="Picture 22" descr="Text&#10;&#10;Description automatically generated"/>
+            <wp:cNvGraphicFramePr>
+              <a:graphicFrameLocks xmlns:a="http://schemas.openxmlformats.org/drawingml/2006/main" noChangeAspect="1"/>
+            </wp:cNvGraphicFramePr>
+            <a:graphic xmlns:a="http://schemas.openxmlformats.org/drawingml/2006/main">
+              <a:graphicData uri="http://schemas.openxmlformats.org/drawingml/2006/picture">
+                <pic:pic xmlns:pic="http://schemas.openxmlformats.org/drawingml/2006/picture">
+                  <pic:nvPicPr>
+                    <pic:cNvPr id="22" name="Picture 22" descr="Text&#10;&#10;Description automatically generated"/>
+                    <pic:cNvPicPr/>
+                  </pic:nvPicPr>
+                  <pic:blipFill>
+                    <a:blip r:embed="rId32"/>
+                    <a:stretch>
+                      <a:fillRect/>
+                    </a:stretch>
+                  </pic:blipFill>
+                  <pic:spPr>
+                    <a:xfrm>
+                      <a:off x="0" y="0"/>
+                      <a:ext cx="2082516" cy="3181138"/>
+                    </a:xfrm>
+                    <a:prstGeom prst="rect">
+                      <a:avLst/>
+                    </a:prstGeom>
+                  </pic:spPr>
+                </pic:pic>
+              </a:graphicData>
+            </a:graphic>
+          </wp:inline>
+        </w:drawing>
+      </w:r>
+    </w:p>
+    <w:p>
+      <w:pPr>
+        <w:pStyle w:val="ListParagraph"/>
+        <w:ind w:left="360"/>
+        <w:jc w:val="both"/>
+        <w:rPr>
+          <w:rFonts w:ascii="Times New Roman" w:hAnsi="Times New Roman" w:cs="Times New Roman"/>
+          <w:sz w:val="24"/>
+          <w:szCs w:val="24"/>
+        </w:rPr>
+      </w:pPr>
+      <w:r>
+        <w:rPr>
+          <w:rFonts w:ascii="Times New Roman" w:hAnsi="Times New Roman" w:cs="Times New Roman"/>
+          <w:noProof/>
+          <w:sz w:val="24"/>
+          <w:szCs w:val="24"/>
+        </w:rPr>
+        <w:lastRenderedPageBreak/>
+        <w:drawing>
+          <wp:inline distT="0" distB="0" distL="0" distR="0" wp14:anchorId="2649E542" wp14:editId="71597811">
+            <wp:extent cx="2273109" cy="3755572"/>
+            <wp:effectExtent l="0" t="0" r="0" b="0"/>
+            <wp:docPr id="23" name="Picture 23" descr="A picture containing background pattern&#10;&#10;Description automatically generated"/>
+            <wp:cNvGraphicFramePr>
+              <a:graphicFrameLocks xmlns:a="http://schemas.openxmlformats.org/drawingml/2006/main" noChangeAspect="1"/>
+            </wp:cNvGraphicFramePr>
+            <a:graphic xmlns:a="http://schemas.openxmlformats.org/drawingml/2006/main">
+              <a:graphicData uri="http://schemas.openxmlformats.org/drawingml/2006/picture">
+                <pic:pic xmlns:pic="http://schemas.openxmlformats.org/drawingml/2006/picture">
+                  <pic:nvPicPr>
+                    <pic:cNvPr id="23" name="Picture 23" descr="A picture containing background pattern&#10;&#10;Description automatically generated"/>
+                    <pic:cNvPicPr/>
+                  </pic:nvPicPr>
+                  <pic:blipFill>
+                    <a:blip r:embed="rId33"/>
+                    <a:stretch>
+                      <a:fillRect/>
+                    </a:stretch>
+                  </pic:blipFill>
+                  <pic:spPr>
+                    <a:xfrm>
+                      <a:off x="0" y="0"/>
+                      <a:ext cx="2282498" cy="3771084"/>
+                    </a:xfrm>
+                    <a:prstGeom prst="rect">
+                      <a:avLst/>
+                    </a:prstGeom>
+                  </pic:spPr>
+                </pic:pic>
+              </a:graphicData>
+            </a:graphic>
+          </wp:inline>
+        </w:drawing>
+      </w:r>
+    </w:p>
+    <w:p>
+      <w:pPr>
+        <w:pStyle w:val="ListParagraph"/>
+        <w:ind w:left="360"/>
+        <w:jc w:val="both"/>
+        <w:rPr>
+          <w:rFonts w:ascii="Times New Roman" w:hAnsi="Times New Roman" w:cs="Times New Roman"/>
+          <w:sz w:val="24"/>
+          <w:szCs w:val="24"/>
+        </w:rPr>
+      </w:pPr>
+      <w:r>
+        <w:rPr>
+          <w:rFonts w:ascii="Times New Roman" w:hAnsi="Times New Roman" w:cs="Times New Roman"/>
+          <w:noProof/>
+          <w:sz w:val="24"/>
+          <w:szCs w:val="24"/>
+        </w:rPr>
+        <w:drawing>
+          <wp:inline distT="0" distB="0" distL="0" distR="0" wp14:anchorId="4D5F6E2C" wp14:editId="24760B68">
+            <wp:extent cx="2268583" cy="3831772"/>
+            <wp:effectExtent l="0" t="0" r="0" b="0"/>
+            <wp:docPr id="24" name="Picture 24" descr="Background pattern&#10;&#10;Description automatically generated with medium confidence"/>
+            <wp:cNvGraphicFramePr>
+              <a:graphicFrameLocks xmlns:a="http://schemas.openxmlformats.org/drawingml/2006/main" noChangeAspect="1"/>
+            </wp:cNvGraphicFramePr>
+            <a:graphic xmlns:a="http://schemas.openxmlformats.org/drawingml/2006/main">
+              <a:graphicData uri="http://schemas.openxmlformats.org/drawingml/2006/picture">
+                <pic:pic xmlns:pic="http://schemas.openxmlformats.org/drawingml/2006/picture">
+                  <pic:nvPicPr>
+                    <pic:cNvPr id="24" name="Picture 24" descr="Background pattern&#10;&#10;Description automatically generated with medium confidence"/>
+                    <pic:cNvPicPr/>
+                  </pic:nvPicPr>
+                  <pic:blipFill>
+                    <a:blip r:embed="rId34"/>
+                    <a:stretch>
+                      <a:fillRect/>
+                    </a:stretch>
+                  </pic:blipFill>
+                  <pic:spPr>
+                    <a:xfrm>
+                      <a:off x="0" y="0"/>
+                      <a:ext cx="2276680" cy="3845449"/>
+                    </a:xfrm>
+                    <a:prstGeom prst="rect">
+                      <a:avLst/>
+                    </a:prstGeom>
+                  </pic:spPr>
+                </pic:pic>
+              </a:graphicData>
+            </a:graphic>
+          </wp:inline>
+        </w:drawing>
+      </w:r>
+    </w:p>
+    <w:p>
+      <w:pPr>
+        <w:pStyle w:val="ListParagraph"/>
+        <w:ind w:left="360"/>
+        <w:jc w:val="both"/>
+        <w:rPr>
+          <w:rFonts w:ascii="Times New Roman" w:hAnsi="Times New Roman" w:cs="Times New Roman"/>
+          <w:sz w:val="24"/>
+          <w:szCs w:val="24"/>
+        </w:rPr>
+      </w:pPr>
+      <w:r>
+        <w:rPr>
+          <w:rFonts w:ascii="Times New Roman" w:hAnsi="Times New Roman" w:cs="Times New Roman"/>
+          <w:noProof/>
+          <w:sz w:val="24"/>
+          <w:szCs w:val="24"/>
+        </w:rPr>
+        <w:lastRenderedPageBreak/>
+        <w:drawing>
+          <wp:inline distT="0" distB="0" distL="0" distR="0" wp14:anchorId="5BCC9F40" wp14:editId="432ECD75">
+            <wp:extent cx="2237930" cy="3646714"/>
+            <wp:effectExtent l="0" t="0" r="0" b="0"/>
+            <wp:docPr id="25" name="Picture 25" descr="A picture containing text&#10;&#10;Description automatically generated"/>
+            <wp:cNvGraphicFramePr>
+              <a:graphicFrameLocks xmlns:a="http://schemas.openxmlformats.org/drawingml/2006/main" noChangeAspect="1"/>
+            </wp:cNvGraphicFramePr>
+            <a:graphic xmlns:a="http://schemas.openxmlformats.org/drawingml/2006/main">
+              <a:graphicData uri="http://schemas.openxmlformats.org/drawingml/2006/picture">
+                <pic:pic xmlns:pic="http://schemas.openxmlformats.org/drawingml/2006/picture">
+                  <pic:nvPicPr>
+                    <pic:cNvPr id="25" name="Picture 25" descr="A picture containing text&#10;&#10;Description automatically generated"/>
+                    <pic:cNvPicPr/>
+                  </pic:nvPicPr>
+                  <pic:blipFill>
+                    <a:blip r:embed="rId35"/>
+                    <a:stretch>
+                      <a:fillRect/>
+                    </a:stretch>
+                  </pic:blipFill>
+                  <pic:spPr>
+                    <a:xfrm>
+                      <a:off x="0" y="0"/>
+                      <a:ext cx="2247526" cy="3662350"/>
+                    </a:xfrm>
+                    <a:prstGeom prst="rect">
+                      <a:avLst/>
+                    </a:prstGeom>
+                  </pic:spPr>
+                </pic:pic>
+              </a:graphicData>
+            </a:graphic>
+          </wp:inline>
+        </w:drawing>
+      </w:r>
+    </w:p>
+    <w:p>
+      <w:pPr>
+        <w:pStyle w:val="ListParagraph"/>
+        <w:ind w:left="360"/>
+        <w:jc w:val="both"/>
+        <w:rPr>
+          <w:rFonts w:ascii="Times New Roman" w:hAnsi="Times New Roman" w:cs="Times New Roman"/>
+          <w:sz w:val="24"/>
+          <w:szCs w:val="24"/>
+        </w:rPr>
+      </w:pPr>
+    </w:p>
+    <w:p>
+      <w:pPr>
+        <w:pStyle w:val="ListParagraph"/>
+        <w:numPr>
+          <w:ilvl w:val="0"/>
+          <w:numId w:val="1"/>
+        </w:numPr>
+        <w:jc w:val="both"/>
+        <w:rPr>
+          <w:rFonts w:ascii="Times New Roman" w:hAnsi="Times New Roman" w:cs="Times New Roman"/>
+          <w:sz w:val="24"/>
+          <w:szCs w:val="24"/>
+        </w:rPr>
+      </w:pPr>
+      <w:r>
+        <w:rPr>
+          <w:rFonts w:ascii="Times New Roman" w:hAnsi="Times New Roman" w:cs="Times New Roman"/>
+          <w:sz w:val="24"/>
+          <w:szCs w:val="24"/>
+        </w:rPr>
+        <w:t>Input dan Output medium3.txt</w:t>
+      </w:r>
+    </w:p>
+    <w:p>
+      <w:pPr>
+        <w:pStyle w:val="ListParagraph"/>
+        <w:jc w:val="both"/>
+        <w:rPr>
+          <w:rFonts w:ascii="Times New Roman" w:hAnsi="Times New Roman" w:cs="Times New Roman"/>
+          <w:sz w:val="24"/>
+          <w:szCs w:val="24"/>
+        </w:rPr>
+      </w:pPr>
+      <w:r>
+        <w:rPr>
+          <w:rFonts w:ascii="Times New Roman" w:hAnsi="Times New Roman" w:cs="Times New Roman"/>
+          <w:noProof/>
+          <w:sz w:val="24"/>
+          <w:szCs w:val="24"/>
+        </w:rPr>
+        <w:drawing>
+          <wp:inline distT="0" distB="0" distL="0" distR="0" wp14:anchorId="24E8BF00" wp14:editId="2FD3D179">
+            <wp:extent cx="1991934" cy="4626429"/>
+            <wp:effectExtent l="0" t="0" r="8890" b="3175"/>
+            <wp:docPr id="28" name="Picture 28" descr="A picture containing text&#10;&#10;Description automatically generated"/>
+            <wp:cNvGraphicFramePr>
+              <a:graphicFrameLocks xmlns:a="http://schemas.openxmlformats.org/drawingml/2006/main" noChangeAspect="1"/>
+            </wp:cNvGraphicFramePr>
+            <a:graphic xmlns:a="http://schemas.openxmlformats.org/drawingml/2006/main">
+              <a:graphicData uri="http://schemas.openxmlformats.org/drawingml/2006/picture">
+                <pic:pic xmlns:pic="http://schemas.openxmlformats.org/drawingml/2006/picture">
+                  <pic:nvPicPr>
+                    <pic:cNvPr id="28" name="Picture 28" descr="A picture containing text&#10;&#10;Description automatically generated"/>
+                    <pic:cNvPicPr/>
+                  </pic:nvPicPr>
+                  <pic:blipFill>
+                    <a:blip r:embed="rId36"/>
+                    <a:stretch>
+                      <a:fillRect/>
+                    </a:stretch>
+                  </pic:blipFill>
+                  <pic:spPr>
+                    <a:xfrm>
+                      <a:off x="0" y="0"/>
+                      <a:ext cx="1996135" cy="4636187"/>
+                    </a:xfrm>
+                    <a:prstGeom prst="rect">
+                      <a:avLst/>
+                    </a:prstGeom>
+                  </pic:spPr>
+                </pic:pic>
+              </a:graphicData>
+            </a:graphic>
+          </wp:inline>
+        </w:drawing>
+      </w:r>
+    </w:p>
+    <w:p>
+      <w:pPr>
+        <w:pStyle w:val="ListParagraph"/>
+        <w:jc w:val="both"/>
+        <w:rPr>
+          <w:rFonts w:ascii="Times New Roman" w:hAnsi="Times New Roman" w:cs="Times New Roman"/>
+          <w:sz w:val="24"/>
+          <w:szCs w:val="24"/>
+        </w:rPr>
+      </w:pPr>
+      <w:r>
+        <w:rPr>
+          <w:rFonts w:ascii="Times New Roman" w:hAnsi="Times New Roman" w:cs="Times New Roman"/>
+          <w:noProof/>
+          <w:sz w:val="24"/>
+          <w:szCs w:val="24"/>
+        </w:rPr>
+        <w:lastRenderedPageBreak/>
+        <w:drawing>
+          <wp:inline distT="0" distB="0" distL="0" distR="0" wp14:anchorId="01EF1379" wp14:editId="0B9DC9C4">
+            <wp:extent cx="2318657" cy="4046366"/>
+            <wp:effectExtent l="0" t="0" r="5715" b="0"/>
+            <wp:docPr id="26" name="Picture 26" descr="Text&#10;&#10;Description automatically generated"/>
+            <wp:cNvGraphicFramePr>
+              <a:graphicFrameLocks xmlns:a="http://schemas.openxmlformats.org/drawingml/2006/main" noChangeAspect="1"/>
+            </wp:cNvGraphicFramePr>
+            <a:graphic xmlns:a="http://schemas.openxmlformats.org/drawingml/2006/main">
+              <a:graphicData uri="http://schemas.openxmlformats.org/drawingml/2006/picture">
+                <pic:pic xmlns:pic="http://schemas.openxmlformats.org/drawingml/2006/picture">
+                  <pic:nvPicPr>
+                    <pic:cNvPr id="26" name="Picture 26" descr="Text&#10;&#10;Description automatically generated"/>
+                    <pic:cNvPicPr/>
+                  </pic:nvPicPr>
+                  <pic:blipFill>
+                    <a:blip r:embed="rId37"/>
+                    <a:stretch>
+                      <a:fillRect/>
+                    </a:stretch>
+                  </pic:blipFill>
+                  <pic:spPr>
+                    <a:xfrm>
+                      <a:off x="0" y="0"/>
+                      <a:ext cx="2333932" cy="4073023"/>
+                    </a:xfrm>
+                    <a:prstGeom prst="rect">
+                      <a:avLst/>
+                    </a:prstGeom>
+                  </pic:spPr>
+                </pic:pic>
+              </a:graphicData>
+            </a:graphic>
+          </wp:inline>
+        </w:drawing>
+      </w:r>
+    </w:p>
+    <w:p>
+      <w:pPr>
+        <w:pStyle w:val="ListParagraph"/>
+        <w:jc w:val="both"/>
+        <w:rPr>
+          <w:rFonts w:ascii="Times New Roman" w:hAnsi="Times New Roman" w:cs="Times New Roman"/>
+          <w:sz w:val="24"/>
+          <w:szCs w:val="24"/>
+        </w:rPr>
+      </w:pPr>
+      <w:r>
+        <w:rPr>
+          <w:rFonts w:ascii="Times New Roman" w:hAnsi="Times New Roman" w:cs="Times New Roman"/>
+          <w:noProof/>
+          <w:sz w:val="24"/>
+          <w:szCs w:val="24"/>
+        </w:rPr>
+        <w:drawing>
+          <wp:inline distT="0" distB="0" distL="0" distR="0" wp14:anchorId="441A0FD8" wp14:editId="30D8B749">
+            <wp:extent cx="2337557" cy="4278086"/>
+            <wp:effectExtent l="0" t="0" r="5715" b="8255"/>
+            <wp:docPr id="29" name="Picture 29" descr="A picture containing text&#10;&#10;Description automatically generated"/>
+            <wp:cNvGraphicFramePr>
+              <a:graphicFrameLocks xmlns:a="http://schemas.openxmlformats.org/drawingml/2006/main" noChangeAspect="1"/>
+            </wp:cNvGraphicFramePr>
+            <a:graphic xmlns:a="http://schemas.openxmlformats.org/drawingml/2006/main">
+              <a:graphicData uri="http://schemas.openxmlformats.org/drawingml/2006/picture">
+                <pic:pic xmlns:pic="http://schemas.openxmlformats.org/drawingml/2006/picture">
+                  <pic:nvPicPr>
+                    <pic:cNvPr id="29" name="Picture 29" descr="A picture containing text&#10;&#10;Description automatically generated"/>
+                    <pic:cNvPicPr/>
+                  </pic:nvPicPr>
+                  <pic:blipFill>
+                    <a:blip r:embed="rId38"/>
+                    <a:stretch>
+                      <a:fillRect/>
+                    </a:stretch>
+                  </pic:blipFill>
+                  <pic:spPr>
+                    <a:xfrm>
+                      <a:off x="0" y="0"/>
+                      <a:ext cx="2345675" cy="4292944"/>
+                    </a:xfrm>
+                    <a:prstGeom prst="rect">
+                      <a:avLst/>
+                    </a:prstGeom>
+                  </pic:spPr>
+                </pic:pic>
+              </a:graphicData>
+            </a:graphic>
+          </wp:inline>
+        </w:drawing>
+      </w:r>
+    </w:p>
+    <w:p>
+      <w:pPr>
+        <w:pStyle w:val="ListParagraph"/>
+        <w:jc w:val="both"/>
+        <w:rPr>
+          <w:rFonts w:ascii="Times New Roman" w:hAnsi="Times New Roman" w:cs="Times New Roman"/>
+          <w:sz w:val="24"/>
+          <w:szCs w:val="24"/>
+        </w:rPr>
+      </w:pPr>
+      <w:r>
+        <w:rPr>
+          <w:rFonts w:ascii="Times New Roman" w:hAnsi="Times New Roman" w:cs="Times New Roman"/>
+          <w:noProof/>
+          <w:sz w:val="24"/>
+          <w:szCs w:val="24"/>
+        </w:rPr>
+        <w:lastRenderedPageBreak/>
+        <w:drawing>
+          <wp:inline distT="0" distB="0" distL="0" distR="0" wp14:anchorId="2454B535" wp14:editId="06421509">
+            <wp:extent cx="2338388" cy="4278086"/>
+            <wp:effectExtent l="0" t="0" r="5080" b="8255"/>
+            <wp:docPr id="30" name="Picture 30" descr="Background pattern&#10;&#10;Description automatically generated with medium confidence"/>
+            <wp:cNvGraphicFramePr>
+              <a:graphicFrameLocks xmlns:a="http://schemas.openxmlformats.org/drawingml/2006/main" noChangeAspect="1"/>
+            </wp:cNvGraphicFramePr>
+            <a:graphic xmlns:a="http://schemas.openxmlformats.org/drawingml/2006/main">
+              <a:graphicData uri="http://schemas.openxmlformats.org/drawingml/2006/picture">
+                <pic:pic xmlns:pic="http://schemas.openxmlformats.org/drawingml/2006/picture">
+                  <pic:nvPicPr>
+                    <pic:cNvPr id="30" name="Picture 30" descr="Background pattern&#10;&#10;Description automatically generated with medium confidence"/>
+                    <pic:cNvPicPr/>
+                  </pic:nvPicPr>
+                  <pic:blipFill>
+                    <a:blip r:embed="rId39"/>
+                    <a:stretch>
+                      <a:fillRect/>
+                    </a:stretch>
+                  </pic:blipFill>
+                  <pic:spPr>
+                    <a:xfrm>
+                      <a:off x="0" y="0"/>
+                      <a:ext cx="2344118" cy="4288569"/>
+                    </a:xfrm>
+                    <a:prstGeom prst="rect">
+                      <a:avLst/>
+                    </a:prstGeom>
+                  </pic:spPr>
+                </pic:pic>
+              </a:graphicData>
+            </a:graphic>
+          </wp:inline>
+        </w:drawing>
+      </w:r>
+    </w:p>
+    <w:p>
+      <w:pPr>
+        <w:pStyle w:val="ListParagraph"/>
+        <w:jc w:val="both"/>
+        <w:rPr>
+          <w:rFonts w:ascii="Times New Roman" w:hAnsi="Times New Roman" w:cs="Times New Roman"/>
+          <w:sz w:val="24"/>
+          <w:szCs w:val="24"/>
+        </w:rPr>
+      </w:pPr>
+      <w:r>
+        <w:rPr>
+          <w:rFonts w:ascii="Times New Roman" w:hAnsi="Times New Roman" w:cs="Times New Roman"/>
+          <w:noProof/>
+          <w:sz w:val="24"/>
+          <w:szCs w:val="24"/>
+        </w:rPr>
+        <w:drawing>
+          <wp:inline distT="0" distB="0" distL="0" distR="0" wp14:anchorId="1D650D8C" wp14:editId="643281A1">
+            <wp:extent cx="2362200" cy="3945035"/>
+            <wp:effectExtent l="0" t="0" r="0" b="0"/>
+            <wp:docPr id="31" name="Picture 31" descr="Text&#10;&#10;Description automatically generated"/>
+            <wp:cNvGraphicFramePr>
+              <a:graphicFrameLocks xmlns:a="http://schemas.openxmlformats.org/drawingml/2006/main" noChangeAspect="1"/>
+            </wp:cNvGraphicFramePr>
+            <a:graphic xmlns:a="http://schemas.openxmlformats.org/drawingml/2006/main">
+              <a:graphicData uri="http://schemas.openxmlformats.org/drawingml/2006/picture">
+                <pic:pic xmlns:pic="http://schemas.openxmlformats.org/drawingml/2006/picture">
+                  <pic:nvPicPr>
+                    <pic:cNvPr id="31" name="Picture 31" descr="Text&#10;&#10;Description automatically generated"/>
+                    <pic:cNvPicPr/>
+                  </pic:nvPicPr>
+                  <pic:blipFill>
+                    <a:blip r:embed="rId40"/>
+                    <a:stretch>
+                      <a:fillRect/>
+                    </a:stretch>
+                  </pic:blipFill>
+                  <pic:spPr>
+                    <a:xfrm>
+                      <a:off x="0" y="0"/>
+                      <a:ext cx="2368944" cy="3956298"/>
+                    </a:xfrm>
+                    <a:prstGeom prst="rect">
+                      <a:avLst/>
+                    </a:prstGeom>
+                  </pic:spPr>
+                </pic:pic>
+              </a:graphicData>
+            </a:graphic>
+          </wp:inline>
+        </w:drawing>
+      </w:r>
+    </w:p>
+    <w:p>
+      <w:pPr>
+        <w:pStyle w:val="ListParagraph"/>
+        <w:jc w:val="both"/>
+        <w:rPr>
+          <w:rFonts w:ascii="Times New Roman" w:hAnsi="Times New Roman" w:cs="Times New Roman"/>
+          <w:sz w:val="24"/>
+          <w:szCs w:val="24"/>
+        </w:rPr>
+      </w:pPr>
+    </w:p>
+    <w:p>
+      <w:pPr>
+        <w:pStyle w:val="ListParagraph"/>
+        <w:jc w:val="both"/>
+        <w:rPr>
+          <w:rFonts w:ascii="Times New Roman" w:hAnsi="Times New Roman" w:cs="Times New Roman"/>
+          <w:sz w:val="24"/>
+          <w:szCs w:val="24"/>
+        </w:rPr>
+      </w:pPr>
+    </w:p>
+    <w:p>
+      <w:pPr>
+        <w:pStyle w:val="ListParagraph"/>
+        <w:jc w:val="both"/>
+        <w:rPr>
+          <w:rFonts w:ascii="Times New Roman" w:hAnsi="Times New Roman" w:cs="Times New Roman"/>
+          <w:sz w:val="24"/>
+          <w:szCs w:val="24"/>
+        </w:rPr>
+      </w:pPr>
+    </w:p>
+    <w:p>
+      <w:pPr>
+        <w:pStyle w:val="ListParagraph"/>
+        <w:numPr>
+          <w:ilvl w:val="0"/>
+          <w:numId w:val="1"/>
+        </w:numPr>
+        <w:jc w:val="both"/>
+        <w:rPr>
+          <w:rFonts w:ascii="Times New Roman" w:hAnsi="Times New Roman" w:cs="Times New Roman"/>
+          <w:sz w:val="24"/>
+          <w:szCs w:val="24"/>
+        </w:rPr>
+      </w:pPr>
+      <w:r>
+        <w:rPr>
+          <w:rFonts w:ascii="Times New Roman" w:hAnsi="Times New Roman" w:cs="Times New Roman"/>
+          <w:sz w:val="24"/>
+          <w:szCs w:val="24"/>
+        </w:rPr>
+        <w:lastRenderedPageBreak/>
+        <w:t>Input dan Output big1.txt</w:t>
+      </w:r>
+    </w:p>
+    <w:p>
+      <w:pPr>
+        <w:pStyle w:val="ListParagraph"/>
+        <w:jc w:val="both"/>
+        <w:rPr>
+          <w:rFonts w:ascii="Times New Roman" w:hAnsi="Times New Roman" w:cs="Times New Roman"/>
+          <w:sz w:val="24"/>
+          <w:szCs w:val="24"/>
+        </w:rPr>
+      </w:pPr>
+      <w:r>
+        <w:rPr>
+          <w:rFonts w:ascii="Times New Roman" w:hAnsi="Times New Roman" w:cs="Times New Roman"/>
+          <w:noProof/>
+          <w:sz w:val="24"/>
+          <w:szCs w:val="24"/>
+        </w:rPr>
+        <w:drawing>
+          <wp:inline distT="0" distB="0" distL="0" distR="0" wp14:anchorId="09D51B87" wp14:editId="4173815F">
+            <wp:extent cx="2791649" cy="4528457"/>
+            <wp:effectExtent l="0" t="0" r="8890" b="5715"/>
+            <wp:docPr id="32" name="Picture 32" descr="Background pattern&#10;&#10;Description automatically generated"/>
+            <wp:cNvGraphicFramePr>
+              <a:graphicFrameLocks xmlns:a="http://schemas.openxmlformats.org/drawingml/2006/main" noChangeAspect="1"/>
+            </wp:cNvGraphicFramePr>
+            <a:graphic xmlns:a="http://schemas.openxmlformats.org/drawingml/2006/main">
+              <a:graphicData uri="http://schemas.openxmlformats.org/drawingml/2006/picture">
+                <pic:pic xmlns:pic="http://schemas.openxmlformats.org/drawingml/2006/picture">
+                  <pic:nvPicPr>
+                    <pic:cNvPr id="32" name="Picture 32" descr="Background pattern&#10;&#10;Description automatically generated"/>
+                    <pic:cNvPicPr/>
+                  </pic:nvPicPr>
+                  <pic:blipFill>
+                    <a:blip r:embed="rId41"/>
+                    <a:stretch>
+                      <a:fillRect/>
+                    </a:stretch>
+                  </pic:blipFill>
+                  <pic:spPr>
+                    <a:xfrm>
+                      <a:off x="0" y="0"/>
+                      <a:ext cx="2796906" cy="4536985"/>
+                    </a:xfrm>
+                    <a:prstGeom prst="rect">
+                      <a:avLst/>
+                    </a:prstGeom>
+                  </pic:spPr>
+                </pic:pic>
+              </a:graphicData>
+            </a:graphic>
+          </wp:inline>
+        </w:drawing>
+      </w:r>
+    </w:p>
+    <w:p>
+      <w:pPr>
+        <w:pStyle w:val="ListParagraph"/>
+        <w:jc w:val="both"/>
+        <w:rPr>
+          <w:rFonts w:ascii="Times New Roman" w:hAnsi="Times New Roman" w:cs="Times New Roman"/>
+          <w:sz w:val="24"/>
+          <w:szCs w:val="24"/>
+        </w:rPr>
+      </w:pPr>
+      <w:r>
+        <w:rPr>
+          <w:rFonts w:ascii="Times New Roman" w:hAnsi="Times New Roman" w:cs="Times New Roman"/>
+          <w:noProof/>
+          <w:sz w:val="24"/>
+          <w:szCs w:val="24"/>
+        </w:rPr>
+        <w:drawing>
+          <wp:inline distT="0" distB="0" distL="0" distR="0" wp14:anchorId="1212A574" wp14:editId="6AF9CD5B">
+            <wp:extent cx="2830286" cy="3448394"/>
+            <wp:effectExtent l="0" t="0" r="8255" b="0"/>
+            <wp:docPr id="33" name="Picture 33" descr="Background pattern&#10;&#10;Description automatically generated"/>
+            <wp:cNvGraphicFramePr>
+              <a:graphicFrameLocks xmlns:a="http://schemas.openxmlformats.org/drawingml/2006/main" noChangeAspect="1"/>
+            </wp:cNvGraphicFramePr>
+            <a:graphic xmlns:a="http://schemas.openxmlformats.org/drawingml/2006/main">
+              <a:graphicData uri="http://schemas.openxmlformats.org/drawingml/2006/picture">
+                <pic:pic xmlns:pic="http://schemas.openxmlformats.org/drawingml/2006/picture">
+                  <pic:nvPicPr>
+                    <pic:cNvPr id="33" name="Picture 33" descr="Background pattern&#10;&#10;Description automatically generated"/>
+                    <pic:cNvPicPr/>
+                  </pic:nvPicPr>
+                  <pic:blipFill>
+                    <a:blip r:embed="rId42"/>
+                    <a:stretch>
+                      <a:fillRect/>
+                    </a:stretch>
+                  </pic:blipFill>
+                  <pic:spPr>
+                    <a:xfrm>
+                      <a:off x="0" y="0"/>
+                      <a:ext cx="2835910" cy="3455246"/>
+                    </a:xfrm>
+                    <a:prstGeom prst="rect">
+                      <a:avLst/>
+                    </a:prstGeom>
+                  </pic:spPr>
+                </pic:pic>
+              </a:graphicData>
+            </a:graphic>
+          </wp:inline>
+        </w:drawing>
+      </w:r>
+    </w:p>
+    <w:p>
+      <w:pPr>
+        <w:pStyle w:val="ListParagraph"/>
+        <w:jc w:val="both"/>
+        <w:rPr>
+          <w:rFonts w:ascii="Times New Roman" w:hAnsi="Times New Roman" w:cs="Times New Roman"/>
+          <w:sz w:val="24"/>
+          <w:szCs w:val="24"/>
+        </w:rPr>
+      </w:pPr>
+      <w:r>
+        <w:rPr>
+          <w:rFonts w:ascii="Times New Roman" w:hAnsi="Times New Roman" w:cs="Times New Roman"/>
+          <w:noProof/>
+          <w:sz w:val="24"/>
+          <w:szCs w:val="24"/>
+        </w:rPr>
+        <w:lastRenderedPageBreak/>
+        <w:drawing>
+          <wp:inline distT="0" distB="0" distL="0" distR="0" wp14:anchorId="2A20E0D3" wp14:editId="6A35A690">
+            <wp:extent cx="3135086" cy="3790831"/>
+            <wp:effectExtent l="0" t="0" r="8255" b="635"/>
+            <wp:docPr id="34" name="Picture 34" descr="Background pattern&#10;&#10;Description automatically generated"/>
+            <wp:cNvGraphicFramePr>
+              <a:graphicFrameLocks xmlns:a="http://schemas.openxmlformats.org/drawingml/2006/main" noChangeAspect="1"/>
+            </wp:cNvGraphicFramePr>
+            <a:graphic xmlns:a="http://schemas.openxmlformats.org/drawingml/2006/main">
+              <a:graphicData uri="http://schemas.openxmlformats.org/drawingml/2006/picture">
+                <pic:pic xmlns:pic="http://schemas.openxmlformats.org/drawingml/2006/picture">
+                  <pic:nvPicPr>
+                    <pic:cNvPr id="34" name="Picture 34" descr="Background pattern&#10;&#10;Description automatically generated"/>
+                    <pic:cNvPicPr/>
+                  </pic:nvPicPr>
+                  <pic:blipFill>
+                    <a:blip r:embed="rId43"/>
+                    <a:stretch>
+                      <a:fillRect/>
+                    </a:stretch>
+                  </pic:blipFill>
+                  <pic:spPr>
+                    <a:xfrm>
+                      <a:off x="0" y="0"/>
+                      <a:ext cx="3139429" cy="3796083"/>
+                    </a:xfrm>
+                    <a:prstGeom prst="rect">
+                      <a:avLst/>
+                    </a:prstGeom>
+                  </pic:spPr>
+                </pic:pic>
+              </a:graphicData>
+            </a:graphic>
+          </wp:inline>
+        </w:drawing>
+      </w:r>
+    </w:p>
+    <w:p>
+      <w:pPr>
+        <w:pStyle w:val="ListParagraph"/>
+        <w:jc w:val="both"/>
+        <w:rPr>
+          <w:rFonts w:ascii="Times New Roman" w:hAnsi="Times New Roman" w:cs="Times New Roman"/>
+          <w:sz w:val="24"/>
+          <w:szCs w:val="24"/>
+        </w:rPr>
+      </w:pPr>
+      <w:r>
+        <w:rPr>
+          <w:rFonts w:ascii="Times New Roman" w:hAnsi="Times New Roman" w:cs="Times New Roman"/>
+          <w:noProof/>
+          <w:sz w:val="24"/>
+          <w:szCs w:val="24"/>
+        </w:rPr>
+        <w:drawing>
+          <wp:inline distT="0" distB="0" distL="0" distR="0" wp14:anchorId="1D74FA9D" wp14:editId="5C738254">
+            <wp:extent cx="3134995" cy="3788119"/>
+            <wp:effectExtent l="0" t="0" r="8255" b="3175"/>
+            <wp:docPr id="35" name="Picture 35" descr="Background pattern&#10;&#10;Description automatically generated"/>
+            <wp:cNvGraphicFramePr>
+              <a:graphicFrameLocks xmlns:a="http://schemas.openxmlformats.org/drawingml/2006/main" noChangeAspect="1"/>
+            </wp:cNvGraphicFramePr>
+            <a:graphic xmlns:a="http://schemas.openxmlformats.org/drawingml/2006/main">
+              <a:graphicData uri="http://schemas.openxmlformats.org/drawingml/2006/picture">
+                <pic:pic xmlns:pic="http://schemas.openxmlformats.org/drawingml/2006/picture">
+                  <pic:nvPicPr>
+                    <pic:cNvPr id="35" name="Picture 35" descr="Background pattern&#10;&#10;Description automatically generated"/>
+                    <pic:cNvPicPr/>
+                  </pic:nvPicPr>
+                  <pic:blipFill>
+                    <a:blip r:embed="rId44"/>
+                    <a:stretch>
+                      <a:fillRect/>
+                    </a:stretch>
+                  </pic:blipFill>
+                  <pic:spPr>
+                    <a:xfrm>
+                      <a:off x="0" y="0"/>
+                      <a:ext cx="3153089" cy="3809983"/>
+                    </a:xfrm>
+                    <a:prstGeom prst="rect">
+                      <a:avLst/>
+                    </a:prstGeom>
+                  </pic:spPr>
+                </pic:pic>
+              </a:graphicData>
+            </a:graphic>
+          </wp:inline>
+        </w:drawing>
+      </w:r>
+    </w:p>
+    <w:p>
+      <w:pPr>
+        <w:pStyle w:val="ListParagraph"/>
+        <w:jc w:val="both"/>
+        <w:rPr>
+          <w:rFonts w:ascii="Times New Roman" w:hAnsi="Times New Roman" w:cs="Times New Roman"/>
+          <w:sz w:val="24"/>
+          <w:szCs w:val="24"/>
+        </w:rPr>
+      </w:pPr>
+      <w:r>
+        <w:rPr>
+          <w:rFonts w:ascii="Times New Roman" w:hAnsi="Times New Roman" w:cs="Times New Roman"/>
+          <w:noProof/>
+          <w:sz w:val="24"/>
+          <w:szCs w:val="24"/>
+        </w:rPr>
+        <w:lastRenderedPageBreak/>
+        <w:drawing>
+          <wp:inline distT="0" distB="0" distL="0" distR="0" wp14:anchorId="2716E1AB" wp14:editId="69DF6E50">
+            <wp:extent cx="3189514" cy="3837584"/>
+            <wp:effectExtent l="0" t="0" r="0" b="0"/>
+            <wp:docPr id="36" name="Picture 36" descr="Background pattern&#10;&#10;Description automatically generated"/>
+            <wp:cNvGraphicFramePr>
+              <a:graphicFrameLocks xmlns:a="http://schemas.openxmlformats.org/drawingml/2006/main" noChangeAspect="1"/>
+            </wp:cNvGraphicFramePr>
+            <a:graphic xmlns:a="http://schemas.openxmlformats.org/drawingml/2006/main">
+              <a:graphicData uri="http://schemas.openxmlformats.org/drawingml/2006/picture">
+                <pic:pic xmlns:pic="http://schemas.openxmlformats.org/drawingml/2006/picture">
+                  <pic:nvPicPr>
+                    <pic:cNvPr id="36" name="Picture 36" descr="Background pattern&#10;&#10;Description automatically generated"/>
+                    <pic:cNvPicPr/>
+                  </pic:nvPicPr>
+                  <pic:blipFill>
+                    <a:blip r:embed="rId45"/>
+                    <a:stretch>
+                      <a:fillRect/>
+                    </a:stretch>
+                  </pic:blipFill>
+                  <pic:spPr>
+                    <a:xfrm>
+                      <a:off x="0" y="0"/>
+                      <a:ext cx="3199406" cy="3849486"/>
+                    </a:xfrm>
+                    <a:prstGeom prst="rect">
+                      <a:avLst/>
+                    </a:prstGeom>
+                  </pic:spPr>
+                </pic:pic>
+              </a:graphicData>
+            </a:graphic>
+          </wp:inline>
+        </w:drawing>
+      </w:r>
+    </w:p>
+    <w:p>
+      <w:pPr>
+        <w:pStyle w:val="ListParagraph"/>
+        <w:jc w:val="both"/>
+        <w:rPr>
+          <w:rFonts w:ascii="Times New Roman" w:hAnsi="Times New Roman" w:cs="Times New Roman"/>
+          <w:sz w:val="24"/>
+          <w:szCs w:val="24"/>
+        </w:rPr>
+      </w:pPr>
+      <w:r>
+        <w:rPr>
+          <w:rFonts w:ascii="Times New Roman" w:hAnsi="Times New Roman" w:cs="Times New Roman"/>
+          <w:noProof/>
+          <w:sz w:val="24"/>
+          <w:szCs w:val="24"/>
+        </w:rPr>
+        <w:drawing>
+          <wp:inline distT="0" distB="0" distL="0" distR="0" wp14:anchorId="05378D61" wp14:editId="693FA7A6">
+            <wp:extent cx="3239714" cy="3995057"/>
+            <wp:effectExtent l="0" t="0" r="0" b="5715"/>
+            <wp:docPr id="37" name="Picture 37" descr="A picture containing background pattern&#10;&#10;Description automatically generated"/>
+            <wp:cNvGraphicFramePr>
+              <a:graphicFrameLocks xmlns:a="http://schemas.openxmlformats.org/drawingml/2006/main" noChangeAspect="1"/>
+            </wp:cNvGraphicFramePr>
+            <a:graphic xmlns:a="http://schemas.openxmlformats.org/drawingml/2006/main">
+              <a:graphicData uri="http://schemas.openxmlformats.org/drawingml/2006/picture">
+                <pic:pic xmlns:pic="http://schemas.openxmlformats.org/drawingml/2006/picture">
+                  <pic:nvPicPr>
+                    <pic:cNvPr id="37" name="Picture 37" descr="A picture containing background pattern&#10;&#10;Description automatically generated"/>
+                    <pic:cNvPicPr/>
+                  </pic:nvPicPr>
+                  <pic:blipFill>
+                    <a:blip r:embed="rId46"/>
+                    <a:stretch>
+                      <a:fillRect/>
+                    </a:stretch>
+                  </pic:blipFill>
+                  <pic:spPr>
+                    <a:xfrm>
+                      <a:off x="0" y="0"/>
+                      <a:ext cx="3245059" cy="4001648"/>
+                    </a:xfrm>
+                    <a:prstGeom prst="rect">
+                      <a:avLst/>
+                    </a:prstGeom>
+                  </pic:spPr>
+                </pic:pic>
+              </a:graphicData>
+            </a:graphic>
+          </wp:inline>
+        </w:drawing>
+      </w:r>
+    </w:p>
+    <w:p>
+      <w:pPr>
+        <w:pStyle w:val="ListParagraph"/>
+        <w:jc w:val="both"/>
+        <w:rPr>
+          <w:rFonts w:ascii="Times New Roman" w:hAnsi="Times New Roman" w:cs="Times New Roman"/>
+          <w:sz w:val="24"/>
+          <w:szCs w:val="24"/>
+        </w:rPr>
+      </w:pPr>
+    </w:p>
+    <w:p>
+      <w:pPr>
+        <w:pStyle w:val="ListParagraph"/>
+        <w:jc w:val="both"/>
+        <w:rPr>
+          <w:rFonts w:ascii="Times New Roman" w:hAnsi="Times New Roman" w:cs="Times New Roman"/>
+          <w:sz w:val="24"/>
+          <w:szCs w:val="24"/>
+        </w:rPr>
+      </w:pPr>
+    </w:p>
+    <w:p>
+      <w:pPr>
+        <w:pStyle w:val="ListParagraph"/>
+        <w:jc w:val="both"/>
+        <w:rPr>
+          <w:rFonts w:ascii="Times New Roman" w:hAnsi="Times New Roman" w:cs="Times New Roman"/>
+          <w:sz w:val="24"/>
+          <w:szCs w:val="24"/>
+        </w:rPr>
+      </w:pPr>
+    </w:p>
+    <w:p>
+      <w:pPr>
+        <w:pStyle w:val="ListParagraph"/>
+        <w:jc w:val="both"/>
+        <w:rPr>
+          <w:rFonts w:ascii="Times New Roman" w:hAnsi="Times New Roman" w:cs="Times New Roman"/>
+          <w:sz w:val="24"/>
+          <w:szCs w:val="24"/>
+        </w:rPr>
+      </w:pPr>
+    </w:p>
+    <w:p>
+      <w:pPr>
+        <w:pStyle w:val="ListParagraph"/>
+        <w:jc w:val="both"/>
+        <w:rPr>
+          <w:rFonts w:ascii="Times New Roman" w:hAnsi="Times New Roman" w:cs="Times New Roman"/>
+          <w:sz w:val="24"/>
+          <w:szCs w:val="24"/>
+        </w:rPr>
+      </w:pPr>
+    </w:p>
+    <w:p>
+      <w:pPr>
+        <w:pStyle w:val="ListParagraph"/>
+        <w:numPr>
+          <w:ilvl w:val="0"/>
+          <w:numId w:val="1"/>
+        </w:numPr>
+        <w:jc w:val="both"/>
+        <w:rPr>
+          <w:rFonts w:ascii="Times New Roman" w:hAnsi="Times New Roman" w:cs="Times New Roman"/>
+          <w:sz w:val="24"/>
+          <w:szCs w:val="24"/>
+        </w:rPr>
+      </w:pPr>
+      <w:r>
+        <w:rPr>
+          <w:rFonts w:ascii="Times New Roman" w:hAnsi="Times New Roman" w:cs="Times New Roman"/>
+          <w:sz w:val="24"/>
+          <w:szCs w:val="24"/>
+        </w:rPr>
+        <w:lastRenderedPageBreak/>
+        <w:t>Input dan Output big2.txt</w:t>
+      </w:r>
+    </w:p>
+    <w:p>
+      <w:pPr>
+        <w:pStyle w:val="ListParagraph"/>
+        <w:jc w:val="both"/>
+        <w:rPr>
+          <w:rFonts w:ascii="Times New Roman" w:hAnsi="Times New Roman" w:cs="Times New Roman"/>
+          <w:sz w:val="24"/>
+          <w:szCs w:val="24"/>
+        </w:rPr>
+      </w:pPr>
+      <w:r>
+        <w:rPr>
+          <w:rFonts w:ascii="Times New Roman" w:hAnsi="Times New Roman" w:cs="Times New Roman"/>
+          <w:noProof/>
+          <w:sz w:val="24"/>
+          <w:szCs w:val="24"/>
+        </w:rPr>
+        <w:drawing>
+          <wp:inline distT="0" distB="0" distL="0" distR="0" wp14:anchorId="2AB3F2CD" wp14:editId="657261A6">
+            <wp:extent cx="2857500" cy="4859835"/>
+            <wp:effectExtent l="0" t="0" r="0" b="0"/>
+            <wp:docPr id="27" name="Picture 27" descr="Background pattern&#10;&#10;Description automatically generated"/>
+            <wp:cNvGraphicFramePr>
+              <a:graphicFrameLocks xmlns:a="http://schemas.openxmlformats.org/drawingml/2006/main" noChangeAspect="1"/>
+            </wp:cNvGraphicFramePr>
+            <a:graphic xmlns:a="http://schemas.openxmlformats.org/drawingml/2006/main">
+              <a:graphicData uri="http://schemas.openxmlformats.org/drawingml/2006/picture">
+                <pic:pic xmlns:pic="http://schemas.openxmlformats.org/drawingml/2006/picture">
+                  <pic:nvPicPr>
+                    <pic:cNvPr id="27" name="Picture 27" descr="Background pattern&#10;&#10;Description automatically generated"/>
+                    <pic:cNvPicPr/>
+                  </pic:nvPicPr>
+                  <pic:blipFill>
+                    <a:blip r:embed="rId47"/>
+                    <a:stretch>
+                      <a:fillRect/>
+                    </a:stretch>
+                  </pic:blipFill>
+                  <pic:spPr>
+                    <a:xfrm>
+                      <a:off x="0" y="0"/>
+                      <a:ext cx="2860852" cy="4865536"/>
+                    </a:xfrm>
+                    <a:prstGeom prst="rect">
+                      <a:avLst/>
+                    </a:prstGeom>
+                  </pic:spPr>
+                </pic:pic>
+              </a:graphicData>
+            </a:graphic>
+          </wp:inline>
+        </w:drawing>
+      </w:r>
+    </w:p>
+    <w:p>
+      <w:pPr>
+        <w:pStyle w:val="ListParagraph"/>
+        <w:jc w:val="both"/>
+        <w:rPr>
+          <w:rFonts w:ascii="Times New Roman" w:hAnsi="Times New Roman" w:cs="Times New Roman"/>
+          <w:sz w:val="24"/>
+          <w:szCs w:val="24"/>
+        </w:rPr>
+      </w:pPr>
+      <w:r>
+        <w:rPr>
+          <w:rFonts w:ascii="Times New Roman" w:hAnsi="Times New Roman" w:cs="Times New Roman"/>
+          <w:noProof/>
+          <w:sz w:val="24"/>
+          <w:szCs w:val="24"/>
+        </w:rPr>
+        <w:drawing>
+          <wp:inline distT="0" distB="0" distL="0" distR="0" wp14:anchorId="1D92401A" wp14:editId="747961D7">
+            <wp:extent cx="2933700" cy="3707425"/>
+            <wp:effectExtent l="0" t="0" r="0" b="7620"/>
+            <wp:docPr id="38" name="Picture 38" descr="Background pattern&#10;&#10;Description automatically generated"/>
+            <wp:cNvGraphicFramePr>
+              <a:graphicFrameLocks xmlns:a="http://schemas.openxmlformats.org/drawingml/2006/main" noChangeAspect="1"/>
+            </wp:cNvGraphicFramePr>
+            <a:graphic xmlns:a="http://schemas.openxmlformats.org/drawingml/2006/main">
+              <a:graphicData uri="http://schemas.openxmlformats.org/drawingml/2006/picture">
+                <pic:pic xmlns:pic="http://schemas.openxmlformats.org/drawingml/2006/picture">
+                  <pic:nvPicPr>
+                    <pic:cNvPr id="38" name="Picture 38" descr="Background pattern&#10;&#10;Description automatically generated"/>
+                    <pic:cNvPicPr/>
+                  </pic:nvPicPr>
+                  <pic:blipFill>
+                    <a:blip r:embed="rId48"/>
+                    <a:stretch>
+                      <a:fillRect/>
+                    </a:stretch>
+                  </pic:blipFill>
+                  <pic:spPr>
+                    <a:xfrm>
+                      <a:off x="0" y="0"/>
+                      <a:ext cx="2937584" cy="3712333"/>
+                    </a:xfrm>
+                    <a:prstGeom prst="rect">
+                      <a:avLst/>
+                    </a:prstGeom>
+                  </pic:spPr>
+                </pic:pic>
+              </a:graphicData>
+            </a:graphic>
+          </wp:inline>
+        </w:drawing>
+      </w:r>
+    </w:p>
+    <w:p>
+      <w:pPr>
+        <w:pStyle w:val="ListParagraph"/>
+        <w:jc w:val="both"/>
+        <w:rPr>
+          <w:rFonts w:ascii="Times New Roman" w:hAnsi="Times New Roman" w:cs="Times New Roman"/>
+          <w:sz w:val="24"/>
+          <w:szCs w:val="24"/>
+        </w:rPr>
+      </w:pPr>
+      <w:r>
+        <w:rPr>
+          <w:rFonts w:ascii="Times New Roman" w:hAnsi="Times New Roman" w:cs="Times New Roman"/>
+          <w:noProof/>
+          <w:sz w:val="24"/>
+          <w:szCs w:val="24"/>
+        </w:rPr>
+        <w:lastRenderedPageBreak/>
+        <w:drawing>
+          <wp:inline distT="0" distB="0" distL="0" distR="0" wp14:anchorId="0054901D" wp14:editId="5AF78B24">
+            <wp:extent cx="3162300" cy="3859866"/>
+            <wp:effectExtent l="0" t="0" r="0" b="7620"/>
+            <wp:docPr id="39" name="Picture 39" descr="Background pattern&#10;&#10;Description automatically generated"/>
+            <wp:cNvGraphicFramePr>
+              <a:graphicFrameLocks xmlns:a="http://schemas.openxmlformats.org/drawingml/2006/main" noChangeAspect="1"/>
+            </wp:cNvGraphicFramePr>
+            <a:graphic xmlns:a="http://schemas.openxmlformats.org/drawingml/2006/main">
+              <a:graphicData uri="http://schemas.openxmlformats.org/drawingml/2006/picture">
+                <pic:pic xmlns:pic="http://schemas.openxmlformats.org/drawingml/2006/picture">
+                  <pic:nvPicPr>
+                    <pic:cNvPr id="39" name="Picture 39" descr="Background pattern&#10;&#10;Description automatically generated"/>
+                    <pic:cNvPicPr/>
+                  </pic:nvPicPr>
+                  <pic:blipFill>
+                    <a:blip r:embed="rId49"/>
+                    <a:stretch>
+                      <a:fillRect/>
+                    </a:stretch>
+                  </pic:blipFill>
+                  <pic:spPr>
+                    <a:xfrm>
+                      <a:off x="0" y="0"/>
+                      <a:ext cx="3165886" cy="3864243"/>
+                    </a:xfrm>
+                    <a:prstGeom prst="rect">
+                      <a:avLst/>
+                    </a:prstGeom>
+                  </pic:spPr>
+                </pic:pic>
+              </a:graphicData>
+            </a:graphic>
+          </wp:inline>
+        </w:drawing>
+      </w:r>
+    </w:p>
+    <w:p>
+      <w:pPr>
+        <w:pStyle w:val="ListParagraph"/>
+        <w:jc w:val="both"/>
+        <w:rPr>
+          <w:rFonts w:ascii="Times New Roman" w:hAnsi="Times New Roman" w:cs="Times New Roman"/>
+          <w:sz w:val="24"/>
+          <w:szCs w:val="24"/>
+        </w:rPr>
+      </w:pPr>
+      <w:r>
+        <w:rPr>
+          <w:rFonts w:ascii="Times New Roman" w:hAnsi="Times New Roman" w:cs="Times New Roman"/>
+          <w:noProof/>
+          <w:sz w:val="24"/>
+          <w:szCs w:val="24"/>
+        </w:rPr>
+        <w:drawing>
+          <wp:inline distT="0" distB="0" distL="0" distR="0" wp14:anchorId="428A4578" wp14:editId="0E005A4A">
+            <wp:extent cx="3177452" cy="3790950"/>
+            <wp:effectExtent l="0" t="0" r="4445" b="0"/>
+            <wp:docPr id="40" name="Picture 40" descr="Background pattern&#10;&#10;Description automatically generated"/>
+            <wp:cNvGraphicFramePr>
+              <a:graphicFrameLocks xmlns:a="http://schemas.openxmlformats.org/drawingml/2006/main" noChangeAspect="1"/>
+            </wp:cNvGraphicFramePr>
+            <a:graphic xmlns:a="http://schemas.openxmlformats.org/drawingml/2006/main">
+              <a:graphicData uri="http://schemas.openxmlformats.org/drawingml/2006/picture">
+                <pic:pic xmlns:pic="http://schemas.openxmlformats.org/drawingml/2006/picture">
+                  <pic:nvPicPr>
+                    <pic:cNvPr id="40" name="Picture 40" descr="Background pattern&#10;&#10;Description automatically generated"/>
+                    <pic:cNvPicPr/>
+                  </pic:nvPicPr>
+                  <pic:blipFill>
+                    <a:blip r:embed="rId50"/>
+                    <a:stretch>
+                      <a:fillRect/>
+                    </a:stretch>
+                  </pic:blipFill>
+                  <pic:spPr>
+                    <a:xfrm>
+                      <a:off x="0" y="0"/>
+                      <a:ext cx="3191769" cy="3808032"/>
+                    </a:xfrm>
+                    <a:prstGeom prst="rect">
+                      <a:avLst/>
+                    </a:prstGeom>
+                  </pic:spPr>
+                </pic:pic>
+              </a:graphicData>
+            </a:graphic>
+          </wp:inline>
+        </w:drawing>
+      </w:r>
+    </w:p>
+    <w:p>
+      <w:pPr>
+        <w:pStyle w:val="ListParagraph"/>
+        <w:jc w:val="both"/>
+        <w:rPr>
+          <w:rFonts w:ascii="Times New Roman" w:hAnsi="Times New Roman" w:cs="Times New Roman"/>
+          <w:sz w:val="24"/>
+          <w:szCs w:val="24"/>
+        </w:rPr>
+      </w:pPr>
+      <w:r>
+        <w:rPr>
+          <w:rFonts w:ascii="Times New Roman" w:hAnsi="Times New Roman" w:cs="Times New Roman"/>
+          <w:noProof/>
+          <w:sz w:val="24"/>
+          <w:szCs w:val="24"/>
+        </w:rPr>
+        <w:lastRenderedPageBreak/>
+        <w:drawing>
+          <wp:inline distT="0" distB="0" distL="0" distR="0" wp14:anchorId="252AC83C" wp14:editId="0C43195E">
+            <wp:extent cx="2895600" cy="3445130"/>
+            <wp:effectExtent l="0" t="0" r="0" b="3175"/>
+            <wp:docPr id="41" name="Picture 41" descr="Background pattern&#10;&#10;Description automatically generated"/>
+            <wp:cNvGraphicFramePr>
+              <a:graphicFrameLocks xmlns:a="http://schemas.openxmlformats.org/drawingml/2006/main" noChangeAspect="1"/>
+            </wp:cNvGraphicFramePr>
+            <a:graphic xmlns:a="http://schemas.openxmlformats.org/drawingml/2006/main">
+              <a:graphicData uri="http://schemas.openxmlformats.org/drawingml/2006/picture">
+                <pic:pic xmlns:pic="http://schemas.openxmlformats.org/drawingml/2006/picture">
+                  <pic:nvPicPr>
+                    <pic:cNvPr id="41" name="Picture 41" descr="Background pattern&#10;&#10;Description automatically generated"/>
+                    <pic:cNvPicPr/>
+                  </pic:nvPicPr>
+                  <pic:blipFill>
+                    <a:blip r:embed="rId51"/>
+                    <a:stretch>
+                      <a:fillRect/>
+                    </a:stretch>
+                  </pic:blipFill>
+                  <pic:spPr>
+                    <a:xfrm>
+                      <a:off x="0" y="0"/>
+                      <a:ext cx="2900268" cy="3450683"/>
+                    </a:xfrm>
+                    <a:prstGeom prst="rect">
+                      <a:avLst/>
+                    </a:prstGeom>
+                  </pic:spPr>
+                </pic:pic>
+              </a:graphicData>
+            </a:graphic>
+          </wp:inline>
+        </w:drawing>
+      </w:r>
+    </w:p>
+    <w:p>
+      <w:pPr>
+        <w:pStyle w:val="ListParagraph"/>
+        <w:jc w:val="both"/>
+        <w:rPr>
+          <w:rFonts w:ascii="Times New Roman" w:hAnsi="Times New Roman" w:cs="Times New Roman"/>
+          <w:sz w:val="24"/>
+          <w:szCs w:val="24"/>
+        </w:rPr>
+      </w:pPr>
+      <w:r>
+        <w:rPr>
+          <w:rFonts w:ascii="Times New Roman" w:hAnsi="Times New Roman" w:cs="Times New Roman"/>
+          <w:noProof/>
+          <w:sz w:val="24"/>
+          <w:szCs w:val="24"/>
+        </w:rPr>
+        <w:drawing>
+          <wp:inline distT="0" distB="0" distL="0" distR="0" wp14:anchorId="51352F68" wp14:editId="20CB6E0B">
+            <wp:extent cx="2934989" cy="3657600"/>
+            <wp:effectExtent l="0" t="0" r="0" b="0"/>
+            <wp:docPr id="42" name="Picture 42" descr="A picture containing table&#10;&#10;Description automatically generated"/>
+            <wp:cNvGraphicFramePr>
+              <a:graphicFrameLocks xmlns:a="http://schemas.openxmlformats.org/drawingml/2006/main" noChangeAspect="1"/>
+            </wp:cNvGraphicFramePr>
+            <a:graphic xmlns:a="http://schemas.openxmlformats.org/drawingml/2006/main">
+              <a:graphicData uri="http://schemas.openxmlformats.org/drawingml/2006/picture">
+                <pic:pic xmlns:pic="http://schemas.openxmlformats.org/drawingml/2006/picture">
+                  <pic:nvPicPr>
+                    <pic:cNvPr id="42" name="Picture 42" descr="A picture containing table&#10;&#10;Description automatically generated"/>
+                    <pic:cNvPicPr/>
+                  </pic:nvPicPr>
+                  <pic:blipFill>
+                    <a:blip r:embed="rId52"/>
+                    <a:stretch>
+                      <a:fillRect/>
+                    </a:stretch>
+                  </pic:blipFill>
+                  <pic:spPr>
+                    <a:xfrm>
+                      <a:off x="0" y="0"/>
+                      <a:ext cx="2938771" cy="3662313"/>
+                    </a:xfrm>
+                    <a:prstGeom prst="rect">
+                      <a:avLst/>
+                    </a:prstGeom>
+                  </pic:spPr>
+                </pic:pic>
+              </a:graphicData>
+            </a:graphic>
+          </wp:inline>
+        </w:drawing>
+      </w:r>
+    </w:p>
+    <w:p>
+      <w:pPr>
+        <w:pStyle w:val="ListParagraph"/>
+        <w:jc w:val="both"/>
+        <w:rPr>
+          <w:rFonts w:ascii="Times New Roman" w:hAnsi="Times New Roman" w:cs="Times New Roman"/>
+          <w:sz w:val="24"/>
+          <w:szCs w:val="24"/>
+        </w:rPr>
+      </w:pPr>
+    </w:p>
+    <w:p>
+      <w:pPr>
+        <w:pStyle w:val="ListParagraph"/>
+        <w:jc w:val="both"/>
+        <w:rPr>
+          <w:rFonts w:ascii="Times New Roman" w:hAnsi="Times New Roman" w:cs="Times New Roman"/>
+          <w:sz w:val="24"/>
+          <w:szCs w:val="24"/>
+        </w:rPr>
+      </w:pPr>
+    </w:p>
+    <w:p>
+      <w:pPr>
+        <w:pStyle w:val="ListParagraph"/>
+        <w:jc w:val="both"/>
+        <w:rPr>
+          <w:rFonts w:ascii="Times New Roman" w:hAnsi="Times New Roman" w:cs="Times New Roman"/>
+          <w:sz w:val="24"/>
+          <w:szCs w:val="24"/>
+        </w:rPr>
+      </w:pPr>
+    </w:p>
+    <w:p>
+      <w:pPr>
+        <w:pStyle w:val="ListParagraph"/>
+        <w:jc w:val="both"/>
+        <w:rPr>
+          <w:rFonts w:ascii="Times New Roman" w:hAnsi="Times New Roman" w:cs="Times New Roman"/>
+          <w:sz w:val="24"/>
+          <w:szCs w:val="24"/>
+        </w:rPr>
+      </w:pPr>
+    </w:p>
+    <w:p>
+      <w:pPr>
+        <w:pStyle w:val="ListParagraph"/>
+        <w:jc w:val="both"/>
+        <w:rPr>
+          <w:rFonts w:ascii="Times New Roman" w:hAnsi="Times New Roman" w:cs="Times New Roman"/>
+          <w:sz w:val="24"/>
+          <w:szCs w:val="24"/>
+        </w:rPr>
+      </w:pPr>
+    </w:p>
+    <w:p>
+      <w:pPr>
+        <w:pStyle w:val="ListParagraph"/>
+        <w:jc w:val="both"/>
+        <w:rPr>
+          <w:rFonts w:ascii="Times New Roman" w:hAnsi="Times New Roman" w:cs="Times New Roman"/>
+          <w:sz w:val="24"/>
+          <w:szCs w:val="24"/>
+        </w:rPr>
+      </w:pPr>
+    </w:p>
+    <w:p>
+      <w:pPr>
+        <w:pStyle w:val="ListParagraph"/>
+        <w:jc w:val="both"/>
+        <w:rPr>
+          <w:rFonts w:ascii="Times New Roman" w:hAnsi="Times New Roman" w:cs="Times New Roman"/>
+          <w:sz w:val="24"/>
+          <w:szCs w:val="24"/>
+        </w:rPr>
+      </w:pPr>
+    </w:p>
+    <w:p>
+      <w:pPr>
+        <w:pStyle w:val="ListParagraph"/>
+        <w:jc w:val="both"/>
+        <w:rPr>
+          <w:rFonts w:ascii="Times New Roman" w:hAnsi="Times New Roman" w:cs="Times New Roman"/>
+          <w:sz w:val="24"/>
+          <w:szCs w:val="24"/>
+        </w:rPr>
+      </w:pPr>
+    </w:p>
+    <w:p>
+      <w:pPr>
+        <w:pStyle w:val="ListParagraph"/>
+        <w:jc w:val="both"/>
+        <w:rPr>
+          <w:rFonts w:ascii="Times New Roman" w:hAnsi="Times New Roman" w:cs="Times New Roman"/>
+          <w:sz w:val="24"/>
+          <w:szCs w:val="24"/>
+        </w:rPr>
+      </w:pPr>
+    </w:p>
+    <w:p>
+      <w:pPr>
+        <w:pStyle w:val="ListParagraph"/>
+        <w:numPr>
+          <w:ilvl w:val="0"/>
+          <w:numId w:val="1"/>
+        </w:numPr>
+        <w:jc w:val="both"/>
+        <w:rPr>
+          <w:rFonts w:ascii="Times New Roman" w:hAnsi="Times New Roman" w:cs="Times New Roman"/>
+          <w:sz w:val="24"/>
+          <w:szCs w:val="24"/>
+        </w:rPr>
+      </w:pPr>
+      <w:r>
+        <w:rPr>
+          <w:rFonts w:ascii="Times New Roman" w:hAnsi="Times New Roman" w:cs="Times New Roman"/>
+          <w:sz w:val="24"/>
+          <w:szCs w:val="24"/>
+        </w:rPr>
+        <w:lastRenderedPageBreak/>
+        <w:t>Input dan Output big3.txt</w:t>
+      </w:r>
+    </w:p>
+    <w:p>
+      <w:pPr>
+        <w:pStyle w:val="ListParagraph"/>
+        <w:jc w:val="both"/>
+        <w:rPr>
+          <w:rFonts w:ascii="Times New Roman" w:hAnsi="Times New Roman" w:cs="Times New Roman"/>
+          <w:sz w:val="24"/>
+          <w:szCs w:val="24"/>
+        </w:rPr>
+      </w:pPr>
+      <w:r>
+        <w:rPr>
+          <w:rFonts w:ascii="Times New Roman" w:hAnsi="Times New Roman" w:cs="Times New Roman"/>
+          <w:sz w:val="24"/>
+          <w:szCs w:val="24"/>
+        </w:rPr>
+        <w:drawing>
+          <wp:inline distT="0" distB="0" distL="0" distR="0" wp14:anchorId="5F3695CB" wp14:editId="1BCF0357">
+            <wp:extent cx="2688501" cy="4561114"/>
+            <wp:effectExtent l="0" t="0" r="0" b="0"/>
+            <wp:docPr id="43" name="Picture 43" descr="Background pattern&#10;&#10;Description automatically generated"/>
+            <wp:cNvGraphicFramePr>
+              <a:graphicFrameLocks xmlns:a="http://schemas.openxmlformats.org/drawingml/2006/main" noChangeAspect="1"/>
+            </wp:cNvGraphicFramePr>
+            <a:graphic xmlns:a="http://schemas.openxmlformats.org/drawingml/2006/main">
+              <a:graphicData uri="http://schemas.openxmlformats.org/drawingml/2006/picture">
+                <pic:pic xmlns:pic="http://schemas.openxmlformats.org/drawingml/2006/picture">
+                  <pic:nvPicPr>
+                    <pic:cNvPr id="43" name="Picture 43" descr="Background pattern&#10;&#10;Description automatically generated"/>
+                    <pic:cNvPicPr/>
+                  </pic:nvPicPr>
+                  <pic:blipFill>
+                    <a:blip r:embed="rId53"/>
+                    <a:stretch>
+                      <a:fillRect/>
+                    </a:stretch>
+                  </pic:blipFill>
+                  <pic:spPr>
+                    <a:xfrm>
+                      <a:off x="0" y="0"/>
+                      <a:ext cx="2693169" cy="4569033"/>
+                    </a:xfrm>
+                    <a:prstGeom prst="rect">
+                      <a:avLst/>
+                    </a:prstGeom>
+                  </pic:spPr>
+                </pic:pic>
+              </a:graphicData>
+            </a:graphic>
+          </wp:inline>
+        </w:drawing>
+      </w:r>
+    </w:p>
+    <w:p>
+      <w:pPr>
+        <w:pStyle w:val="ListParagraph"/>
+        <w:jc w:val="both"/>
+        <w:rPr>
+          <w:rFonts w:ascii="Times New Roman" w:hAnsi="Times New Roman" w:cs="Times New Roman"/>
+          <w:sz w:val="24"/>
+          <w:szCs w:val="24"/>
+        </w:rPr>
+      </w:pPr>
+      <w:r>
+        <w:rPr>
+          <w:rFonts w:ascii="Times New Roman" w:hAnsi="Times New Roman" w:cs="Times New Roman"/>
+          <w:sz w:val="24"/>
+          <w:szCs w:val="24"/>
+        </w:rPr>
+        <w:drawing>
+          <wp:inline distT="0" distB="0" distL="0" distR="0" wp14:anchorId="7FC292F8" wp14:editId="0C87167E">
+            <wp:extent cx="2677886" cy="3428880"/>
+            <wp:effectExtent l="0" t="0" r="8255" b="635"/>
+            <wp:docPr id="44" name="Picture 44" descr="Background pattern&#10;&#10;Description automatically generated"/>
+            <wp:cNvGraphicFramePr>
+              <a:graphicFrameLocks xmlns:a="http://schemas.openxmlformats.org/drawingml/2006/main" noChangeAspect="1"/>
+            </wp:cNvGraphicFramePr>
+            <a:graphic xmlns:a="http://schemas.openxmlformats.org/drawingml/2006/main">
+              <a:graphicData uri="http://schemas.openxmlformats.org/drawingml/2006/picture">
+                <pic:pic xmlns:pic="http://schemas.openxmlformats.org/drawingml/2006/picture">
+                  <pic:nvPicPr>
+                    <pic:cNvPr id="44" name="Picture 44" descr="Background pattern&#10;&#10;Description automatically generated"/>
+                    <pic:cNvPicPr/>
+                  </pic:nvPicPr>
+                  <pic:blipFill>
+                    <a:blip r:embed="rId54"/>
+                    <a:stretch>
+                      <a:fillRect/>
+                    </a:stretch>
+                  </pic:blipFill>
+                  <pic:spPr>
+                    <a:xfrm>
+                      <a:off x="0" y="0"/>
+                      <a:ext cx="2681355" cy="3433322"/>
+                    </a:xfrm>
+                    <a:prstGeom prst="rect">
+                      <a:avLst/>
+                    </a:prstGeom>
+                  </pic:spPr>
+                </pic:pic>
+              </a:graphicData>
+            </a:graphic>
+          </wp:inline>
+        </w:drawing>
+      </w:r>
+    </w:p>
+    <w:p>
+      <w:pPr>
+        <w:pStyle w:val="ListParagraph"/>
+        <w:jc w:val="both"/>
+        <w:rPr>
+          <w:rFonts w:ascii="Times New Roman" w:hAnsi="Times New Roman" w:cs="Times New Roman"/>
+          <w:sz w:val="24"/>
+          <w:szCs w:val="24"/>
+        </w:rPr>
+      </w:pPr>
+      <w:r>
+        <w:rPr>
+          <w:rFonts w:ascii="Times New Roman" w:hAnsi="Times New Roman" w:cs="Times New Roman"/>
+          <w:sz w:val="24"/>
+          <w:szCs w:val="24"/>
+        </w:rPr>
+        <w:lastRenderedPageBreak/>
+        <w:drawing>
+          <wp:inline distT="0" distB="0" distL="0" distR="0" wp14:anchorId="7A8FE708" wp14:editId="30AD86C7">
+            <wp:extent cx="2952603" cy="3505200"/>
+            <wp:effectExtent l="0" t="0" r="635" b="0"/>
+            <wp:docPr id="45" name="Picture 45" descr="Background pattern&#10;&#10;Description automatically generated"/>
+            <wp:cNvGraphicFramePr>
+              <a:graphicFrameLocks xmlns:a="http://schemas.openxmlformats.org/drawingml/2006/main" noChangeAspect="1"/>
+            </wp:cNvGraphicFramePr>
+            <a:graphic xmlns:a="http://schemas.openxmlformats.org/drawingml/2006/main">
+              <a:graphicData uri="http://schemas.openxmlformats.org/drawingml/2006/picture">
+                <pic:pic xmlns:pic="http://schemas.openxmlformats.org/drawingml/2006/picture">
+                  <pic:nvPicPr>
+                    <pic:cNvPr id="45" name="Picture 45" descr="Background pattern&#10;&#10;Description automatically generated"/>
+                    <pic:cNvPicPr/>
+                  </pic:nvPicPr>
+                  <pic:blipFill>
+                    <a:blip r:embed="rId55"/>
+                    <a:stretch>
+                      <a:fillRect/>
+                    </a:stretch>
+                  </pic:blipFill>
+                  <pic:spPr>
+                    <a:xfrm>
+                      <a:off x="0" y="0"/>
+                      <a:ext cx="2955637" cy="3508801"/>
+                    </a:xfrm>
+                    <a:prstGeom prst="rect">
+                      <a:avLst/>
+                    </a:prstGeom>
+                  </pic:spPr>
+                </pic:pic>
+              </a:graphicData>
+            </a:graphic>
+          </wp:inline>
+        </w:drawing>
+      </w:r>
+    </w:p>
+    <w:p>
+      <w:pPr>
+        <w:pStyle w:val="ListParagraph"/>
+        <w:jc w:val="both"/>
+        <w:rPr>
+          <w:rFonts w:ascii="Times New Roman" w:hAnsi="Times New Roman" w:cs="Times New Roman"/>
+          <w:sz w:val="24"/>
+          <w:szCs w:val="24"/>
+        </w:rPr>
+      </w:pPr>
+      <w:r>
+        <w:rPr>
+          <w:rFonts w:ascii="Times New Roman" w:hAnsi="Times New Roman" w:cs="Times New Roman"/>
+          <w:sz w:val="24"/>
+          <w:szCs w:val="24"/>
+        </w:rPr>
+        <w:drawing>
+          <wp:inline distT="0" distB="0" distL="0" distR="0" wp14:anchorId="42C27A96" wp14:editId="6D9156A3">
+            <wp:extent cx="3004457" cy="3585611"/>
+            <wp:effectExtent l="0" t="0" r="5715" b="0"/>
+            <wp:docPr id="46" name="Picture 46" descr="Background pattern&#10;&#10;Description automatically generated"/>
+            <wp:cNvGraphicFramePr>
+              <a:graphicFrameLocks xmlns:a="http://schemas.openxmlformats.org/drawingml/2006/main" noChangeAspect="1"/>
+            </wp:cNvGraphicFramePr>
+            <a:graphic xmlns:a="http://schemas.openxmlformats.org/drawingml/2006/main">
+              <a:graphicData uri="http://schemas.openxmlformats.org/drawingml/2006/picture">
+                <pic:pic xmlns:pic="http://schemas.openxmlformats.org/drawingml/2006/picture">
+                  <pic:nvPicPr>
+                    <pic:cNvPr id="46" name="Picture 46" descr="Background pattern&#10;&#10;Description automatically generated"/>
+                    <pic:cNvPicPr/>
+                  </pic:nvPicPr>
+                  <pic:blipFill>
+                    <a:blip r:embed="rId56"/>
+                    <a:stretch>
+                      <a:fillRect/>
+                    </a:stretch>
+                  </pic:blipFill>
+                  <pic:spPr>
+                    <a:xfrm>
+                      <a:off x="0" y="0"/>
+                      <a:ext cx="3016953" cy="3600525"/>
+                    </a:xfrm>
+                    <a:prstGeom prst="rect">
+                      <a:avLst/>
+                    </a:prstGeom>
+                  </pic:spPr>
+                </pic:pic>
+              </a:graphicData>
+            </a:graphic>
+          </wp:inline>
+        </w:drawing>
+      </w:r>
+    </w:p>
+    <w:p>
+      <w:pPr>
+        <w:pStyle w:val="ListParagraph"/>
+        <w:jc w:val="both"/>
+        <w:rPr>
+          <w:rFonts w:ascii="Times New Roman" w:hAnsi="Times New Roman" w:cs="Times New Roman"/>
+          <w:sz w:val="24"/>
+          <w:szCs w:val="24"/>
+        </w:rPr>
+      </w:pPr>
+      <w:r>
+        <w:rPr>
+          <w:rFonts w:ascii="Times New Roman" w:hAnsi="Times New Roman" w:cs="Times New Roman"/>
+          <w:sz w:val="24"/>
+          <w:szCs w:val="24"/>
+        </w:rPr>
+        <w:lastRenderedPageBreak/>
+        <w:drawing>
+          <wp:inline distT="0" distB="0" distL="0" distR="0" wp14:anchorId="19577B22" wp14:editId="1748EC06">
+            <wp:extent cx="2985192" cy="3646714"/>
+            <wp:effectExtent l="0" t="0" r="5715" b="0"/>
+            <wp:docPr id="47" name="Picture 47" descr="Background pattern&#10;&#10;Description automatically generated"/>
+            <wp:cNvGraphicFramePr>
+              <a:graphicFrameLocks xmlns:a="http://schemas.openxmlformats.org/drawingml/2006/main" noChangeAspect="1"/>
+            </wp:cNvGraphicFramePr>
+            <a:graphic xmlns:a="http://schemas.openxmlformats.org/drawingml/2006/main">
+              <a:graphicData uri="http://schemas.openxmlformats.org/drawingml/2006/picture">
+                <pic:pic xmlns:pic="http://schemas.openxmlformats.org/drawingml/2006/picture">
+                  <pic:nvPicPr>
+                    <pic:cNvPr id="47" name="Picture 47" descr="Background pattern&#10;&#10;Description automatically generated"/>
+                    <pic:cNvPicPr/>
+                  </pic:nvPicPr>
+                  <pic:blipFill>
+                    <a:blip r:embed="rId57"/>
+                    <a:stretch>
+                      <a:fillRect/>
+                    </a:stretch>
+                  </pic:blipFill>
+                  <pic:spPr>
+                    <a:xfrm>
+                      <a:off x="0" y="0"/>
+                      <a:ext cx="2988925" cy="3651274"/>
+                    </a:xfrm>
+                    <a:prstGeom prst="rect">
+                      <a:avLst/>
+                    </a:prstGeom>
+                  </pic:spPr>
+                </pic:pic>
+              </a:graphicData>
+            </a:graphic>
+          </wp:inline>
+        </w:drawing>
+      </w:r>
+    </w:p>
+    <w:p>
+      <w:pPr>
+        <w:pStyle w:val="ListParagraph"/>
+        <w:jc w:val="both"/>
+        <w:rPr>
+          <w:rFonts w:ascii="Times New Roman" w:hAnsi="Times New Roman" w:cs="Times New Roman"/>
+          <w:sz w:val="24"/>
+          <w:szCs w:val="24"/>
+        </w:rPr>
+      </w:pPr>
+      <w:r>
+        <w:rPr>
+          <w:rFonts w:ascii="Times New Roman" w:hAnsi="Times New Roman" w:cs="Times New Roman"/>
+          <w:sz w:val="24"/>
+          <w:szCs w:val="24"/>
+        </w:rPr>
+        <w:drawing>
+          <wp:inline distT="0" distB="0" distL="0" distR="0" wp14:anchorId="727DC86C" wp14:editId="7A456DA8">
+            <wp:extent cx="2994168" cy="3788229"/>
+            <wp:effectExtent l="0" t="0" r="0" b="3175"/>
+            <wp:docPr id="48" name="Picture 48" descr="A picture containing background pattern&#10;&#10;Description automatically generated"/>
+            <wp:cNvGraphicFramePr>
+              <a:graphicFrameLocks xmlns:a="http://schemas.openxmlformats.org/drawingml/2006/main" noChangeAspect="1"/>
+            </wp:cNvGraphicFramePr>
+            <a:graphic xmlns:a="http://schemas.openxmlformats.org/drawingml/2006/main">
+              <a:graphicData uri="http://schemas.openxmlformats.org/drawingml/2006/picture">
+                <pic:pic xmlns:pic="http://schemas.openxmlformats.org/drawingml/2006/picture">
+                  <pic:nvPicPr>
+                    <pic:cNvPr id="48" name="Picture 48" descr="A picture containing background pattern&#10;&#10;Description automatically generated"/>
+                    <pic:cNvPicPr/>
+                  </pic:nvPicPr>
+                  <pic:blipFill>
+                    <a:blip r:embed="rId58"/>
+                    <a:stretch>
+                      <a:fillRect/>
+                    </a:stretch>
+                  </pic:blipFill>
+                  <pic:spPr>
+                    <a:xfrm>
+                      <a:off x="0" y="0"/>
+                      <a:ext cx="3004290" cy="3801036"/>
+                    </a:xfrm>
+                    <a:prstGeom prst="rect">
+                      <a:avLst/>
+                    </a:prstGeom>
+                  </pic:spPr>
+                </pic:pic>
+              </a:graphicData>
+            </a:graphic>
+          </wp:inline>
+        </w:drawing>
+      </w:r>
+    </w:p>
+    <w:p>
+      <w:pPr>
+        <w:pStyle w:val="ListParagraph"/>
+        <w:jc w:val="both"/>
+        <w:rPr>
+          <w:rFonts w:ascii="Times New Roman" w:hAnsi="Times New Roman" w:cs="Times New Roman"/>
+          <w:sz w:val="24"/>
+          <w:szCs w:val="24"/>
+        </w:rPr>
+      </w:pPr>
+    </w:p>
+    <w:p>
+      <w:pPr>
+        <w:pStyle w:val="ListParagraph"/>
+        <w:jc w:val="both"/>
+        <w:rPr>
+          <w:rFonts w:ascii="Times New Roman" w:hAnsi="Times New Roman" w:cs="Times New Roman"/>
+          <w:sz w:val="24"/>
+          <w:szCs w:val="24"/>
+        </w:rPr>
+      </w:pPr>
+    </w:p>
+    <w:p>
+      <w:pPr>
+        <w:pStyle w:val="ListParagraph"/>
+        <w:jc w:val="both"/>
+        <w:rPr>
+          <w:rFonts w:ascii="Times New Roman" w:hAnsi="Times New Roman" w:cs="Times New Roman"/>
+          <w:sz w:val="24"/>
+          <w:szCs w:val="24"/>
+        </w:rPr>
+      </w:pPr>
+    </w:p>
+    <w:p>
+      <w:pPr>
+        <w:pStyle w:val="ListParagraph"/>
+        <w:jc w:val="both"/>
+        <w:rPr>
+          <w:rFonts w:ascii="Times New Roman" w:hAnsi="Times New Roman" w:cs="Times New Roman"/>
+          <w:sz w:val="24"/>
+          <w:szCs w:val="24"/>
+        </w:rPr>
+      </w:pPr>
+    </w:p>
+    <w:p>
+      <w:pPr>
+        <w:pStyle w:val="ListParagraph"/>
+        <w:jc w:val="both"/>
+        <w:rPr>
+          <w:rFonts w:ascii="Times New Roman" w:hAnsi="Times New Roman" w:cs="Times New Roman"/>
+          <w:sz w:val="24"/>
+          <w:szCs w:val="24"/>
+        </w:rPr>
+      </w:pPr>
+    </w:p>
+    <w:p>
+      <w:pPr>
+        <w:pStyle w:val="ListParagraph"/>
+        <w:jc w:val="both"/>
+        <w:rPr>
+          <w:rFonts w:ascii="Times New Roman" w:hAnsi="Times New Roman" w:cs="Times New Roman"/>
+          <w:sz w:val="24"/>
+          <w:szCs w:val="24"/>
+        </w:rPr>
+      </w:pPr>
+    </w:p>
+    <w:p>
+      <w:pPr>
+        <w:pStyle w:val="ListParagraph"/>
+        <w:jc w:val="both"/>
+        <w:rPr>
+          <w:rFonts w:ascii="Times New Roman" w:hAnsi="Times New Roman" w:cs="Times New Roman"/>
+          <w:sz w:val="24"/>
+          <w:szCs w:val="24"/>
+        </w:rPr>
+      </w:pPr>
+    </w:p>
+    <w:p>
+      <w:pPr>
+        <w:pStyle w:val="ListParagraph"/>
+        <w:jc w:val="both"/>
+        <w:rPr>
+          <w:rFonts w:ascii="Times New Roman" w:hAnsi="Times New Roman" w:cs="Times New Roman"/>
+          <w:b/>
+          <w:bCs/>
+          <w:sz w:val="28"/>
+          <w:szCs w:val="28"/>
+        </w:rPr>
+      </w:pPr>
+      <w:r>
+        <w:rPr>
+          <w:rFonts w:ascii="Times New Roman" w:hAnsi="Times New Roman" w:cs="Times New Roman"/>
+          <w:b/>
+          <w:bCs/>
+          <w:sz w:val="28"/>
+          <w:szCs w:val="28"/>
+        </w:rPr>
+        <w:lastRenderedPageBreak/>
+        <w:t>Alamat GitHub</w:t>
+      </w:r>
+    </w:p>
+    <w:p>
+      <w:pPr>
+        <w:pStyle w:val="ListParagraph"/>
+        <w:jc w:val="both"/>
+        <w:rPr>
+          <w:rFonts w:ascii="Times New Roman" w:hAnsi="Times New Roman" w:cs="Times New Roman"/>
+          <w:sz w:val="28"/>
+          <w:szCs w:val="28"/>
+        </w:rPr>
+      </w:pPr>
+      <w:hyperlink r:id="rId59" w:history="1">
+        <w:r>
+          <w:rPr>
+            <w:rStyle w:val="Hyperlink"/>
+            <w:rFonts w:ascii="Times New Roman" w:hAnsi="Times New Roman" w:cs="Times New Roman"/>
+            <w:sz w:val="28"/>
+            <w:szCs w:val="28"/>
+          </w:rPr>
+          <w:t>https://github.com/sumertayoga/Tucil1_13520021.git</w:t>
+        </w:r>
+      </w:hyperlink>
+    </w:p>
+    <w:p>
+      <w:pPr>
+        <w:pStyle w:val="ListParagraph"/>
+        <w:jc w:val="both"/>
+        <w:rPr>
+          <w:rFonts w:ascii="Times New Roman" w:hAnsi="Times New Roman" w:cs="Times New Roman"/>
+          <w:sz w:val="28"/>
+          <w:szCs w:val="28"/>
+        </w:rPr>
+      </w:pPr>
+    </w:p>
+    <w:p>
+      <w:pPr>
+        <w:pStyle w:val="ListParagraph"/>
+        <w:jc w:val="both"/>
+        <w:rPr>
+          <w:rFonts w:ascii="Times New Roman" w:hAnsi="Times New Roman" w:cs="Times New Roman"/>
+          <w:sz w:val="28"/>
+          <w:szCs w:val="28"/>
+        </w:rPr>
+      </w:pPr>
+    </w:p>
+    <w:tbl>
+      <w:tblPr>
+        <w:tblStyle w:val="TableGrid"/>
+        <w:tblW w:w="0" w:type="auto"/>
+        <w:tblLook w:val="04A0" w:firstRow="1" w:lastRow="0" w:firstColumn="1" w:lastColumn="0" w:noHBand="0" w:noVBand="1"/>
+      </w:tblPr>
+      <w:tblGrid>
+        <w:gridCol w:w="5845"/>
+        <w:gridCol w:w="1530"/>
+        <w:gridCol w:w="1641"/>
+      </w:tblGrid>
+      <w:tr>
+        <w:tc>
+          <w:tcPr>
+            <w:tcW w:w="5845" w:type="dxa"/>
+          </w:tcPr>
+          <w:p>
+            <w:pPr>
+              <w:jc w:val="both"/>
+              <w:rPr>
+                <w:rFonts w:ascii="Times New Roman" w:hAnsi="Times New Roman" w:cs="Times New Roman"/>
+                <w:sz w:val="24"/>
+                <w:szCs w:val="24"/>
+              </w:rPr>
+            </w:pPr>
+            <w:proofErr w:type="spellStart"/>
+            <w:r>
+              <w:rPr>
+                <w:rFonts w:ascii="Times New Roman" w:hAnsi="Times New Roman" w:cs="Times New Roman"/>
+                <w:sz w:val="24"/>
+                <w:szCs w:val="24"/>
+              </w:rPr>
+              <w:t>Poin</w:t>
+            </w:r>
+            <w:proofErr w:type="spellEnd"/>
+          </w:p>
+        </w:tc>
+        <w:tc>
+          <w:tcPr>
+            <w:tcW w:w="1530" w:type="dxa"/>
+          </w:tcPr>
+          <w:p>
+            <w:pPr>
+              <w:jc w:val="both"/>
+              <w:rPr>
+                <w:rFonts w:ascii="Times New Roman" w:hAnsi="Times New Roman" w:cs="Times New Roman"/>
+                <w:sz w:val="24"/>
+                <w:szCs w:val="24"/>
+              </w:rPr>
+            </w:pPr>
+            <w:proofErr w:type="spellStart"/>
+            <w:r>
+              <w:rPr>
+                <w:rFonts w:ascii="Times New Roman" w:hAnsi="Times New Roman" w:cs="Times New Roman"/>
+                <w:sz w:val="24"/>
+                <w:szCs w:val="24"/>
+              </w:rPr>
+              <w:t>Ya</w:t>
+            </w:r>
+            <w:proofErr w:type="spellEnd"/>
+          </w:p>
+        </w:tc>
+        <w:tc>
+          <w:tcPr>
+            <w:tcW w:w="1641" w:type="dxa"/>
+          </w:tcPr>
+          <w:p>
+            <w:pPr>
+              <w:jc w:val="both"/>
+              <w:rPr>
+                <w:rFonts w:ascii="Times New Roman" w:hAnsi="Times New Roman" w:cs="Times New Roman"/>
+                <w:sz w:val="24"/>
+                <w:szCs w:val="24"/>
+              </w:rPr>
+            </w:pPr>
+            <w:proofErr w:type="spellStart"/>
+            <w:r>
+              <w:rPr>
+                <w:rFonts w:ascii="Times New Roman" w:hAnsi="Times New Roman" w:cs="Times New Roman"/>
+                <w:sz w:val="24"/>
+                <w:szCs w:val="24"/>
+              </w:rPr>
+              <w:t>Tidak</w:t>
+            </w:r>
+            <w:proofErr w:type="spellEnd"/>
+          </w:p>
+        </w:tc>
+      </w:tr>
+      <w:tr>
+        <w:tc>
+          <w:tcPr>
+            <w:tcW w:w="5845" w:type="dxa"/>
+          </w:tcPr>
+          <w:p>
+            <w:pPr>
+              <w:pStyle w:val="ListParagraph"/>
+              <w:numPr>
+                <w:ilvl w:val="0"/>
+                <w:numId w:val="2"/>
+              </w:numPr>
+              <w:jc w:val="both"/>
+              <w:rPr>
+                <w:rFonts w:ascii="Times New Roman" w:hAnsi="Times New Roman" w:cs="Times New Roman"/>
+                <w:sz w:val="24"/>
+                <w:szCs w:val="24"/>
+              </w:rPr>
+            </w:pPr>
+            <w:r>
+              <w:rPr>
+                <w:rFonts w:ascii="Times New Roman" w:hAnsi="Times New Roman" w:cs="Times New Roman"/>
+                <w:sz w:val="24"/>
+                <w:szCs w:val="24"/>
+              </w:rPr>
+              <w:t xml:space="preserve">Program </w:t>
+            </w:r>
+            <w:proofErr w:type="spellStart"/>
+            <w:r>
+              <w:rPr>
+                <w:rFonts w:ascii="Times New Roman" w:hAnsi="Times New Roman" w:cs="Times New Roman"/>
+                <w:sz w:val="24"/>
+                <w:szCs w:val="24"/>
+              </w:rPr>
+              <w:t>berhasil</w:t>
+            </w:r>
+            <w:proofErr w:type="spellEnd"/>
+            <w:r>
+              <w:rPr>
+                <w:rFonts w:ascii="Times New Roman" w:hAnsi="Times New Roman" w:cs="Times New Roman"/>
+                <w:sz w:val="24"/>
+                <w:szCs w:val="24"/>
+              </w:rPr>
+              <w:t xml:space="preserve"> </w:t>
+            </w:r>
+            <w:proofErr w:type="spellStart"/>
+            <w:r>
+              <w:rPr>
+                <w:rFonts w:ascii="Times New Roman" w:hAnsi="Times New Roman" w:cs="Times New Roman"/>
+                <w:sz w:val="24"/>
+                <w:szCs w:val="24"/>
+              </w:rPr>
+              <w:t>dikompilasi</w:t>
+            </w:r>
+            <w:proofErr w:type="spellEnd"/>
+            <w:r>
+              <w:rPr>
+                <w:rFonts w:ascii="Times New Roman" w:hAnsi="Times New Roman" w:cs="Times New Roman"/>
+                <w:sz w:val="24"/>
+                <w:szCs w:val="24"/>
+              </w:rPr>
+              <w:t xml:space="preserve"> </w:t>
+            </w:r>
+            <w:proofErr w:type="spellStart"/>
+            <w:r>
+              <w:rPr>
+                <w:rFonts w:ascii="Times New Roman" w:hAnsi="Times New Roman" w:cs="Times New Roman"/>
+                <w:sz w:val="24"/>
+                <w:szCs w:val="24"/>
+              </w:rPr>
+              <w:t>tanpa</w:t>
+            </w:r>
+            <w:proofErr w:type="spellEnd"/>
+            <w:r>
+              <w:rPr>
+                <w:rFonts w:ascii="Times New Roman" w:hAnsi="Times New Roman" w:cs="Times New Roman"/>
+                <w:sz w:val="24"/>
+                <w:szCs w:val="24"/>
+              </w:rPr>
+              <w:t xml:space="preserve"> </w:t>
+            </w:r>
+            <w:proofErr w:type="spellStart"/>
+            <w:r>
+              <w:rPr>
+                <w:rFonts w:ascii="Times New Roman" w:hAnsi="Times New Roman" w:cs="Times New Roman"/>
+                <w:sz w:val="24"/>
+                <w:szCs w:val="24"/>
+              </w:rPr>
+              <w:t>kesalahan</w:t>
+            </w:r>
+            <w:proofErr w:type="spellEnd"/>
+            <w:r>
+              <w:rPr>
+                <w:rFonts w:ascii="Times New Roman" w:hAnsi="Times New Roman" w:cs="Times New Roman"/>
+                <w:sz w:val="24"/>
+                <w:szCs w:val="24"/>
+              </w:rPr>
+              <w:t xml:space="preserve"> (no syntax error)</w:t>
+            </w:r>
+          </w:p>
+        </w:tc>
+        <w:tc>
+          <w:tcPr>
+            <w:tcW w:w="1530" w:type="dxa"/>
+          </w:tcPr>
+          <w:p>
+            <w:pPr>
+              <w:jc w:val="both"/>
+              <w:rPr>
+                <w:rFonts w:ascii="Times New Roman" w:hAnsi="Times New Roman" w:cs="Times New Roman"/>
+                <w:sz w:val="24"/>
+                <w:szCs w:val="24"/>
+              </w:rPr>
+            </w:pPr>
+            <w:r>
+              <w:sym w:font="Symbol" w:char="F0D6"/>
+            </w:r>
+          </w:p>
+        </w:tc>
+        <w:tc>
+          <w:tcPr>
+            <w:tcW w:w="1641" w:type="dxa"/>
+          </w:tcPr>
+          <w:p>
+            <w:pPr>
+              <w:jc w:val="both"/>
+              <w:rPr>
+                <w:rFonts w:ascii="Times New Roman" w:hAnsi="Times New Roman" w:cs="Times New Roman"/>
+                <w:sz w:val="24"/>
+                <w:szCs w:val="24"/>
+              </w:rPr>
+            </w:pPr>
+          </w:p>
+        </w:tc>
+      </w:tr>
+      <w:tr>
+        <w:tc>
+          <w:tcPr>
+            <w:tcW w:w="5845" w:type="dxa"/>
+          </w:tcPr>
+          <w:p>
+            <w:pPr>
+              <w:pStyle w:val="ListParagraph"/>
+              <w:numPr>
+                <w:ilvl w:val="0"/>
+                <w:numId w:val="2"/>
+              </w:numPr>
+              <w:jc w:val="both"/>
+              <w:rPr>
+                <w:rFonts w:ascii="Times New Roman" w:hAnsi="Times New Roman" w:cs="Times New Roman"/>
+                <w:sz w:val="24"/>
+                <w:szCs w:val="24"/>
+              </w:rPr>
+            </w:pPr>
+            <w:r>
+              <w:rPr>
+                <w:rFonts w:ascii="Times New Roman" w:hAnsi="Times New Roman" w:cs="Times New Roman"/>
+                <w:sz w:val="24"/>
+                <w:szCs w:val="24"/>
+              </w:rPr>
+              <w:t xml:space="preserve">Program </w:t>
+            </w:r>
+            <w:proofErr w:type="spellStart"/>
+            <w:r>
+              <w:rPr>
+                <w:rFonts w:ascii="Times New Roman" w:hAnsi="Times New Roman" w:cs="Times New Roman"/>
+                <w:sz w:val="24"/>
+                <w:szCs w:val="24"/>
+              </w:rPr>
+              <w:t>berhasil</w:t>
+            </w:r>
+            <w:proofErr w:type="spellEnd"/>
+            <w:r>
+              <w:rPr>
+                <w:rFonts w:ascii="Times New Roman" w:hAnsi="Times New Roman" w:cs="Times New Roman"/>
+                <w:sz w:val="24"/>
+                <w:szCs w:val="24"/>
+              </w:rPr>
+              <w:t xml:space="preserve"> running</w:t>
+            </w:r>
+          </w:p>
+        </w:tc>
+        <w:tc>
+          <w:tcPr>
+            <w:tcW w:w="1530" w:type="dxa"/>
+          </w:tcPr>
+          <w:p>
+            <w:pPr>
+              <w:jc w:val="both"/>
+              <w:rPr>
+                <w:rFonts w:ascii="Times New Roman" w:hAnsi="Times New Roman" w:cs="Times New Roman"/>
+                <w:sz w:val="24"/>
+                <w:szCs w:val="24"/>
+              </w:rPr>
+            </w:pPr>
+            <w:r>
+              <w:sym w:font="Symbol" w:char="F0D6"/>
+            </w:r>
+          </w:p>
+        </w:tc>
+        <w:tc>
+          <w:tcPr>
+            <w:tcW w:w="1641" w:type="dxa"/>
+          </w:tcPr>
+          <w:p>
+            <w:pPr>
+              <w:jc w:val="both"/>
+              <w:rPr>
+                <w:rFonts w:ascii="Times New Roman" w:hAnsi="Times New Roman" w:cs="Times New Roman"/>
+                <w:sz w:val="24"/>
+                <w:szCs w:val="24"/>
+              </w:rPr>
+            </w:pPr>
+          </w:p>
+        </w:tc>
+      </w:tr>
+      <w:tr>
+        <w:tc>
+          <w:tcPr>
+            <w:tcW w:w="5845" w:type="dxa"/>
+          </w:tcPr>
+          <w:p>
+            <w:pPr>
+              <w:pStyle w:val="ListParagraph"/>
+              <w:numPr>
+                <w:ilvl w:val="0"/>
+                <w:numId w:val="2"/>
+              </w:numPr>
+              <w:jc w:val="both"/>
+              <w:rPr>
+                <w:rFonts w:ascii="Times New Roman" w:hAnsi="Times New Roman" w:cs="Times New Roman"/>
+                <w:sz w:val="24"/>
+                <w:szCs w:val="24"/>
+              </w:rPr>
+            </w:pPr>
+            <w:r>
+              <w:rPr>
+                <w:rFonts w:ascii="Times New Roman" w:hAnsi="Times New Roman" w:cs="Times New Roman"/>
+                <w:sz w:val="24"/>
+                <w:szCs w:val="24"/>
+              </w:rPr>
+              <w:t xml:space="preserve">Program </w:t>
+            </w:r>
+            <w:proofErr w:type="spellStart"/>
+            <w:r>
+              <w:rPr>
+                <w:rFonts w:ascii="Times New Roman" w:hAnsi="Times New Roman" w:cs="Times New Roman"/>
+                <w:sz w:val="24"/>
+                <w:szCs w:val="24"/>
+              </w:rPr>
+              <w:t>dapat</w:t>
+            </w:r>
+            <w:proofErr w:type="spellEnd"/>
+            <w:r>
+              <w:rPr>
+                <w:rFonts w:ascii="Times New Roman" w:hAnsi="Times New Roman" w:cs="Times New Roman"/>
+                <w:sz w:val="24"/>
+                <w:szCs w:val="24"/>
+              </w:rPr>
+              <w:t xml:space="preserve"> </w:t>
+            </w:r>
+            <w:proofErr w:type="spellStart"/>
+            <w:r>
+              <w:rPr>
+                <w:rFonts w:ascii="Times New Roman" w:hAnsi="Times New Roman" w:cs="Times New Roman"/>
+                <w:sz w:val="24"/>
+                <w:szCs w:val="24"/>
+              </w:rPr>
+              <w:t>membaca</w:t>
+            </w:r>
+            <w:proofErr w:type="spellEnd"/>
+            <w:r>
+              <w:rPr>
+                <w:rFonts w:ascii="Times New Roman" w:hAnsi="Times New Roman" w:cs="Times New Roman"/>
+                <w:sz w:val="24"/>
+                <w:szCs w:val="24"/>
+              </w:rPr>
+              <w:t xml:space="preserve"> file </w:t>
+            </w:r>
+            <w:proofErr w:type="spellStart"/>
+            <w:r>
+              <w:rPr>
+                <w:rFonts w:ascii="Times New Roman" w:hAnsi="Times New Roman" w:cs="Times New Roman"/>
+                <w:sz w:val="24"/>
+                <w:szCs w:val="24"/>
+              </w:rPr>
+              <w:t>masukan</w:t>
+            </w:r>
+            <w:proofErr w:type="spellEnd"/>
+            <w:r>
+              <w:rPr>
+                <w:rFonts w:ascii="Times New Roman" w:hAnsi="Times New Roman" w:cs="Times New Roman"/>
+                <w:sz w:val="24"/>
+                <w:szCs w:val="24"/>
+              </w:rPr>
+              <w:t xml:space="preserve"> dan </w:t>
+            </w:r>
+            <w:proofErr w:type="spellStart"/>
+            <w:r>
+              <w:rPr>
+                <w:rFonts w:ascii="Times New Roman" w:hAnsi="Times New Roman" w:cs="Times New Roman"/>
+                <w:sz w:val="24"/>
+                <w:szCs w:val="24"/>
+              </w:rPr>
+              <w:t>menuliskan</w:t>
+            </w:r>
+            <w:proofErr w:type="spellEnd"/>
+            <w:r>
+              <w:rPr>
+                <w:rFonts w:ascii="Times New Roman" w:hAnsi="Times New Roman" w:cs="Times New Roman"/>
+                <w:sz w:val="24"/>
+                <w:szCs w:val="24"/>
+              </w:rPr>
+              <w:t xml:space="preserve"> </w:t>
+            </w:r>
+            <w:proofErr w:type="spellStart"/>
+            <w:r>
+              <w:rPr>
+                <w:rFonts w:ascii="Times New Roman" w:hAnsi="Times New Roman" w:cs="Times New Roman"/>
+                <w:sz w:val="24"/>
+                <w:szCs w:val="24"/>
+              </w:rPr>
+              <w:t>luaran</w:t>
+            </w:r>
+            <w:proofErr w:type="spellEnd"/>
+          </w:p>
+        </w:tc>
+        <w:tc>
+          <w:tcPr>
+            <w:tcW w:w="1530" w:type="dxa"/>
+          </w:tcPr>
+          <w:p>
+            <w:pPr>
+              <w:jc w:val="both"/>
+              <w:rPr>
+                <w:rFonts w:ascii="Times New Roman" w:hAnsi="Times New Roman" w:cs="Times New Roman"/>
+                <w:sz w:val="24"/>
+                <w:szCs w:val="24"/>
+              </w:rPr>
+            </w:pPr>
+            <w:r>
+              <w:sym w:font="Symbol" w:char="F0D6"/>
+            </w:r>
+          </w:p>
+        </w:tc>
+        <w:tc>
+          <w:tcPr>
+            <w:tcW w:w="1641" w:type="dxa"/>
+          </w:tcPr>
+          <w:p>
+            <w:pPr>
+              <w:jc w:val="both"/>
+              <w:rPr>
+                <w:rFonts w:ascii="Times New Roman" w:hAnsi="Times New Roman" w:cs="Times New Roman"/>
+                <w:sz w:val="24"/>
+                <w:szCs w:val="24"/>
+              </w:rPr>
+            </w:pPr>
+          </w:p>
+        </w:tc>
+      </w:tr>
+      <w:tr>
+        <w:tc>
+          <w:tcPr>
+            <w:tcW w:w="5845" w:type="dxa"/>
+          </w:tcPr>
+          <w:p>
+            <w:pPr>
+              <w:pStyle w:val="ListParagraph"/>
+              <w:numPr>
+                <w:ilvl w:val="0"/>
+                <w:numId w:val="2"/>
+              </w:numPr>
+              <w:jc w:val="both"/>
+              <w:rPr>
+                <w:rFonts w:ascii="Times New Roman" w:hAnsi="Times New Roman" w:cs="Times New Roman"/>
+                <w:sz w:val="24"/>
+                <w:szCs w:val="24"/>
+              </w:rPr>
+            </w:pPr>
+            <w:r>
+              <w:rPr>
+                <w:rFonts w:ascii="Times New Roman" w:hAnsi="Times New Roman" w:cs="Times New Roman"/>
+                <w:sz w:val="24"/>
+                <w:szCs w:val="24"/>
+              </w:rPr>
+              <w:t xml:space="preserve">Program </w:t>
+            </w:r>
+            <w:proofErr w:type="spellStart"/>
+            <w:r>
+              <w:rPr>
+                <w:rFonts w:ascii="Times New Roman" w:hAnsi="Times New Roman" w:cs="Times New Roman"/>
+                <w:sz w:val="24"/>
+                <w:szCs w:val="24"/>
+              </w:rPr>
+              <w:t>berhasil</w:t>
+            </w:r>
+            <w:proofErr w:type="spellEnd"/>
+            <w:r>
+              <w:rPr>
+                <w:rFonts w:ascii="Times New Roman" w:hAnsi="Times New Roman" w:cs="Times New Roman"/>
+                <w:sz w:val="24"/>
+                <w:szCs w:val="24"/>
+              </w:rPr>
+              <w:t xml:space="preserve"> </w:t>
+            </w:r>
+            <w:proofErr w:type="spellStart"/>
+            <w:r>
+              <w:rPr>
+                <w:rFonts w:ascii="Times New Roman" w:hAnsi="Times New Roman" w:cs="Times New Roman"/>
+                <w:sz w:val="24"/>
+                <w:szCs w:val="24"/>
+              </w:rPr>
+              <w:t>menemukan</w:t>
+            </w:r>
+            <w:proofErr w:type="spellEnd"/>
+            <w:r>
+              <w:rPr>
+                <w:rFonts w:ascii="Times New Roman" w:hAnsi="Times New Roman" w:cs="Times New Roman"/>
+                <w:sz w:val="24"/>
+                <w:szCs w:val="24"/>
+              </w:rPr>
+              <w:t xml:space="preserve"> </w:t>
+            </w:r>
+            <w:proofErr w:type="spellStart"/>
+            <w:r>
+              <w:rPr>
+                <w:rFonts w:ascii="Times New Roman" w:hAnsi="Times New Roman" w:cs="Times New Roman"/>
+                <w:sz w:val="24"/>
+                <w:szCs w:val="24"/>
+              </w:rPr>
+              <w:t>semua</w:t>
+            </w:r>
+            <w:proofErr w:type="spellEnd"/>
+            <w:r>
+              <w:rPr>
+                <w:rFonts w:ascii="Times New Roman" w:hAnsi="Times New Roman" w:cs="Times New Roman"/>
+                <w:sz w:val="24"/>
+                <w:szCs w:val="24"/>
+              </w:rPr>
+              <w:t xml:space="preserve"> kata di </w:t>
+            </w:r>
+            <w:proofErr w:type="spellStart"/>
+            <w:r>
+              <w:rPr>
+                <w:rFonts w:ascii="Times New Roman" w:hAnsi="Times New Roman" w:cs="Times New Roman"/>
+                <w:sz w:val="24"/>
+                <w:szCs w:val="24"/>
+              </w:rPr>
+              <w:t>dalam</w:t>
+            </w:r>
+            <w:proofErr w:type="spellEnd"/>
+            <w:r>
+              <w:rPr>
+                <w:rFonts w:ascii="Times New Roman" w:hAnsi="Times New Roman" w:cs="Times New Roman"/>
+                <w:sz w:val="24"/>
+                <w:szCs w:val="24"/>
+              </w:rPr>
+              <w:t xml:space="preserve"> puzzle</w:t>
+            </w:r>
+          </w:p>
+        </w:tc>
+        <w:tc>
+          <w:tcPr>
+            <w:tcW w:w="1530" w:type="dxa"/>
+          </w:tcPr>
+          <w:p>
+            <w:pPr>
+              <w:jc w:val="both"/>
+              <w:rPr>
+                <w:rFonts w:ascii="Times New Roman" w:hAnsi="Times New Roman" w:cs="Times New Roman"/>
+                <w:sz w:val="24"/>
+                <w:szCs w:val="24"/>
+              </w:rPr>
+            </w:pPr>
+            <w:r>
+              <w:sym w:font="Symbol" w:char="F0D6"/>
+            </w:r>
+          </w:p>
+        </w:tc>
+        <w:tc>
+          <w:tcPr>
+            <w:tcW w:w="1641" w:type="dxa"/>
+          </w:tcPr>
+          <w:p>
+            <w:pPr>
+              <w:jc w:val="both"/>
+              <w:rPr>
+                <w:rFonts w:ascii="Times New Roman" w:hAnsi="Times New Roman" w:cs="Times New Roman"/>
+                <w:sz w:val="24"/>
+                <w:szCs w:val="24"/>
+              </w:rPr>
+            </w:pPr>
+          </w:p>
+        </w:tc>
+      </w:tr>
+    </w:tbl>
+    <w:p>
+      <w:pPr>
         <w:jc w:val="both"/>
         <w:rPr>
           <w:rFonts w:ascii="Times New Roman" w:hAnsi="Times New Roman" w:cs="Times New Roman"/>
@@ -4364,8 +8062,100 @@
       </w:pPr>
     </w:lvl>
   </w:abstractNum>
+  <w:abstractNum w:abstractNumId="1" w15:restartNumberingAfterBreak="0">
+    <w:nsid w:val="464932B4"/>
+    <w:multiLevelType w:val="hybridMultilevel"/>
+    <w:tmpl w:val="62F26764"/>
+    <w:lvl w:ilvl="0" w:tplc="0409000F">
+      <w:start w:val="1"/>
+      <w:numFmt w:val="decimal"/>
+      <w:lvlText w:val="%1."/>
+      <w:lvlJc w:val="left"/>
+      <w:pPr>
+        <w:ind w:left="720" w:hanging="360"/>
+      </w:pPr>
+      <w:rPr>
+        <w:rFonts w:hint="default"/>
+      </w:rPr>
+    </w:lvl>
+    <w:lvl w:ilvl="1" w:tplc="04090019" w:tentative="1">
+      <w:start w:val="1"/>
+      <w:numFmt w:val="lowerLetter"/>
+      <w:lvlText w:val="%2."/>
+      <w:lvlJc w:val="left"/>
+      <w:pPr>
+        <w:ind w:left="1440" w:hanging="360"/>
+      </w:pPr>
+    </w:lvl>
+    <w:lvl w:ilvl="2" w:tplc="0409001B" w:tentative="1">
+      <w:start w:val="1"/>
+      <w:numFmt w:val="lowerRoman"/>
+      <w:lvlText w:val="%3."/>
+      <w:lvlJc w:val="right"/>
+      <w:pPr>
+        <w:ind w:left="2160" w:hanging="180"/>
+      </w:pPr>
+    </w:lvl>
+    <w:lvl w:ilvl="3" w:tplc="0409000F" w:tentative="1">
+      <w:start w:val="1"/>
+      <w:numFmt w:val="decimal"/>
+      <w:lvlText w:val="%4."/>
+      <w:lvlJc w:val="left"/>
+      <w:pPr>
+        <w:ind w:left="2880" w:hanging="360"/>
+      </w:pPr>
+    </w:lvl>
+    <w:lvl w:ilvl="4" w:tplc="04090019" w:tentative="1">
+      <w:start w:val="1"/>
+      <w:numFmt w:val="lowerLetter"/>
+      <w:lvlText w:val="%5."/>
+      <w:lvlJc w:val="left"/>
+      <w:pPr>
+        <w:ind w:left="3600" w:hanging="360"/>
+      </w:pPr>
+    </w:lvl>
+    <w:lvl w:ilvl="5" w:tplc="0409001B" w:tentative="1">
+      <w:start w:val="1"/>
+      <w:numFmt w:val="lowerRoman"/>
+      <w:lvlText w:val="%6."/>
+      <w:lvlJc w:val="right"/>
+      <w:pPr>
+        <w:ind w:left="4320" w:hanging="180"/>
+      </w:pPr>
+    </w:lvl>
+    <w:lvl w:ilvl="6" w:tplc="0409000F" w:tentative="1">
+      <w:start w:val="1"/>
+      <w:numFmt w:val="decimal"/>
+      <w:lvlText w:val="%7."/>
+      <w:lvlJc w:val="left"/>
+      <w:pPr>
+        <w:ind w:left="5040" w:hanging="360"/>
+      </w:pPr>
+    </w:lvl>
+    <w:lvl w:ilvl="7" w:tplc="04090019" w:tentative="1">
+      <w:start w:val="1"/>
+      <w:numFmt w:val="lowerLetter"/>
+      <w:lvlText w:val="%8."/>
+      <w:lvlJc w:val="left"/>
+      <w:pPr>
+        <w:ind w:left="5760" w:hanging="360"/>
+      </w:pPr>
+    </w:lvl>
+    <w:lvl w:ilvl="8" w:tplc="0409001B" w:tentative="1">
+      <w:start w:val="1"/>
+      <w:numFmt w:val="lowerRoman"/>
+      <w:lvlText w:val="%9."/>
+      <w:lvlJc w:val="right"/>
+      <w:pPr>
+        <w:ind w:left="6480" w:hanging="180"/>
+      </w:pPr>
+    </w:lvl>
+  </w:abstractNum>
   <w:num w:numId="1">
     <w:abstractNumId w:val="0"/>
+  </w:num>
+  <w:num w:numId="2">
+    <w:abstractNumId w:val="1"/>
   </w:num>
 </w:numbering>
 </file>
@@ -4828,6 +8618,48 @@
       <w:contextualSpacing/>
     </w:pPr>
   </w:style>
+  <w:style w:type="character" w:styleId="Hyperlink">
+    <w:name w:val="Hyperlink"/>
+    <w:basedOn w:val="DefaultParagraphFont"/>
+    <w:uiPriority w:val="99"/>
+    <w:unhideWhenUsed/>
+    <w:rsid w:val="00223B9B"/>
+    <w:rPr>
+      <w:color w:val="0563C1" w:themeColor="hyperlink"/>
+      <w:u w:val="single"/>
+    </w:rPr>
+  </w:style>
+  <w:style w:type="character" w:styleId="UnresolvedMention">
+    <w:name w:val="Unresolved Mention"/>
+    <w:basedOn w:val="DefaultParagraphFont"/>
+    <w:uiPriority w:val="99"/>
+    <w:semiHidden/>
+    <w:unhideWhenUsed/>
+    <w:rsid w:val="00223B9B"/>
+    <w:rPr>
+      <w:color w:val="605E5C"/>
+      <w:shd w:val="clear" w:color="auto" w:fill="E1DFDD"/>
+    </w:rPr>
+  </w:style>
+  <w:style w:type="table" w:styleId="TableGrid">
+    <w:name w:val="Table Grid"/>
+    <w:basedOn w:val="TableNormal"/>
+    <w:uiPriority w:val="39"/>
+    <w:rsid w:val="00223B9B"/>
+    <w:pPr>
+      <w:spacing w:after="0" w:line="240" w:lineRule="auto"/>
+    </w:pPr>
+    <w:tblPr>
+      <w:tblBorders>
+        <w:top w:val="single" w:sz="4" w:space="0" w:color="auto"/>
+        <w:left w:val="single" w:sz="4" w:space="0" w:color="auto"/>
+        <w:bottom w:val="single" w:sz="4" w:space="0" w:color="auto"/>
+        <w:right w:val="single" w:sz="4" w:space="0" w:color="auto"/>
+        <w:insideH w:val="single" w:sz="4" w:space="0" w:color="auto"/>
+        <w:insideV w:val="single" w:sz="4" w:space="0" w:color="auto"/>
+      </w:tblBorders>
+    </w:tblPr>
+  </w:style>
 </w:styles>
 </file>
 

</xml_diff>